<commit_message>
Retouches du document de paramétrage
</commit_message>
<xml_diff>
--- a/docs/Donjons-et-Barons-parametrage.docx
+++ b/docs/Donjons-et-Barons-parametrage.docx
@@ -39,13 +39,12 @@
           </w:tcPr>
           <w:p>
             <w:pPr>
-              <w:jc w:val="both"/>
               <w:rPr>
                 <w:rFonts w:ascii="Lucida Calligraphy" w:hAnsi="Lucida Calligraphy"/>
                 <w:b/>
                 <w:bCs/>
-                <w:sz w:val="72"/>
-                <w:szCs w:val="72"/>
+                <w:sz w:val="56"/>
+                <w:szCs w:val="56"/>
               </w:rPr>
             </w:pPr>
             <w:r>
@@ -53,8 +52,8 @@
                 <w:rFonts w:ascii="Lucida Calligraphy" w:hAnsi="Lucida Calligraphy"/>
                 <w:b/>
                 <w:bCs/>
-                <w:sz w:val="72"/>
-                <w:szCs w:val="72"/>
+                <w:sz w:val="56"/>
+                <w:szCs w:val="56"/>
               </w:rPr>
               <w:t>D</w:t>
             </w:r>
@@ -63,8 +62,8 @@
                 <w:rFonts w:ascii="Lucida Calligraphy" w:hAnsi="Lucida Calligraphy"/>
                 <w:b/>
                 <w:bCs/>
-                <w:sz w:val="72"/>
-                <w:szCs w:val="72"/>
+                <w:sz w:val="56"/>
+                <w:szCs w:val="56"/>
               </w:rPr>
               <w:t xml:space="preserve">onjons et </w:t>
             </w:r>
@@ -73,8 +72,8 @@
                 <w:rFonts w:ascii="Lucida Calligraphy" w:hAnsi="Lucida Calligraphy"/>
                 <w:b/>
                 <w:bCs/>
-                <w:sz w:val="72"/>
-                <w:szCs w:val="72"/>
+                <w:sz w:val="56"/>
+                <w:szCs w:val="56"/>
               </w:rPr>
               <w:t>Barons</w:t>
             </w:r>
@@ -83,8 +82,8 @@
                 <w:rFonts w:ascii="Lucida Calligraphy" w:hAnsi="Lucida Calligraphy"/>
                 <w:b/>
                 <w:bCs/>
-                <w:sz w:val="72"/>
-                <w:szCs w:val="72"/>
+                <w:sz w:val="56"/>
+                <w:szCs w:val="56"/>
               </w:rPr>
               <w:t xml:space="preserve"> : </w:t>
             </w:r>
@@ -93,8 +92,8 @@
                 <w:rFonts w:ascii="Lucida Calligraphy" w:hAnsi="Lucida Calligraphy"/>
                 <w:b/>
                 <w:bCs/>
-                <w:sz w:val="72"/>
-                <w:szCs w:val="72"/>
+                <w:sz w:val="56"/>
+                <w:szCs w:val="56"/>
               </w:rPr>
               <w:t>paramétrage</w:t>
             </w:r>
@@ -115,7 +114,7 @@
                 <w:noProof/>
               </w:rPr>
               <w:drawing>
-                <wp:inline distT="0" distB="0" distL="0" distR="0" wp14:anchorId="07B11C6C" wp14:editId="4B87DA42">
+                <wp:inline distT="0" distB="0" distL="0" distR="0" wp14:anchorId="07B11C6C" wp14:editId="220DF09A">
                   <wp:extent cx="1080000" cy="1080000"/>
                   <wp:effectExtent l="0" t="0" r="6350" b="6350"/>
                   <wp:docPr id="831420395" name="Image 1"/>
@@ -11043,7 +11042,13 @@
         <w:jc w:val="both"/>
       </w:pPr>
       <w:r>
-        <w:t>Voici le système quaternaire avec a simplicité.</w:t>
+        <w:t xml:space="preserve">Voici le système quaternaire avec </w:t>
+      </w:r>
+      <w:r>
+        <w:t>s</w:t>
+      </w:r>
+      <w:r>
+        <w:t>a simplicité.</w:t>
       </w:r>
     </w:p>
     <w:tbl>
@@ -15438,7 +15443,7 @@
         <w:sz w:val="16"/>
         <w:szCs w:val="16"/>
       </w:rPr>
-      <w:t>2024-0401-1028</w:t>
+      <w:t>2024-0401-1323</w:t>
     </w:r>
     <w:r>
       <w:rPr>
@@ -15589,7 +15594,7 @@
         <v:path o:extrusionok="f" gradientshapeok="t" o:connecttype="rect"/>
         <o:lock v:ext="edit" aspectratio="t"/>
       </v:shapetype>
-      <v:shape id="_x0000_i1060" type="#_x0000_t75" style="width:24.55pt;height:33.25pt;visibility:visible;mso-wrap-style:square" o:bullet="t">
+      <v:shape id="_x0000_i1043" type="#_x0000_t75" style="width:24.7pt;height:33.3pt;visibility:visible;mso-wrap-style:square" o:bullet="t">
         <v:imagedata r:id="rId1" o:title=""/>
       </v:shape>
     </w:pict>

</xml_diff>

<commit_message>
Enregistrement des statistiques entre hexagones
</commit_message>
<xml_diff>
--- a/docs/Donjons-et-Barons-parametrage.docx
+++ b/docs/Donjons-et-Barons-parametrage.docx
@@ -114,7 +114,7 @@
                 <w:noProof/>
               </w:rPr>
               <w:drawing>
-                <wp:inline distT="0" distB="0" distL="0" distR="0" wp14:anchorId="07B11C6C" wp14:editId="220DF09A">
+                <wp:inline distT="0" distB="0" distL="0" distR="0" wp14:anchorId="07B11C6C" wp14:editId="708A93B6">
                   <wp:extent cx="1080000" cy="1080000"/>
                   <wp:effectExtent l="0" t="0" r="6350" b="6350"/>
                   <wp:docPr id="831420395" name="Image 1"/>
@@ -15279,6 +15279,574 @@
     </w:p>
     <w:p>
       <w:pPr>
+        <w:pStyle w:val="Titre1"/>
+        <w:jc w:val="both"/>
+      </w:pPr>
+      <w:r>
+        <w:t>Distances</w:t>
+      </w:r>
+    </w:p>
+    <w:p>
+      <w:pPr>
+        <w:jc w:val="both"/>
+      </w:pPr>
+      <w:r>
+        <w:t xml:space="preserve">Statistiques sur </w:t>
+      </w:r>
+      <w:r>
+        <w:t>les distances e</w:t>
+      </w:r>
+      <w:r>
+        <w:t>ntr</w:t>
+      </w:r>
+      <w:r>
+        <w:t xml:space="preserve">e les </w:t>
+      </w:r>
+      <w:r>
+        <w:t>hexagones</w:t>
+      </w:r>
+    </w:p>
+    <w:p>
+      <w:pPr>
+        <w:jc w:val="both"/>
+      </w:pPr>
+      <w:r>
+        <w:t>99 692 tirages de 4 montagnes</w:t>
+      </w:r>
+      <w:r>
+        <w:t xml:space="preserve">, tels que les </w:t>
+      </w:r>
+      <w:r>
+        <w:t xml:space="preserve">hexagones </w:t>
+      </w:r>
+      <w:r>
+        <w:t xml:space="preserve">soient </w:t>
+      </w:r>
+      <w:r>
+        <w:t>tous connexes</w:t>
+      </w:r>
+      <w:r>
+        <w:t>.</w:t>
+      </w:r>
+    </w:p>
+    <w:tbl>
+      <w:tblPr>
+        <w:tblStyle w:val="TableauGrille4-Accentuation1"/>
+        <w:tblW w:w="0" w:type="auto"/>
+        <w:jc w:val="center"/>
+        <w:tblBorders>
+          <w:top w:val="single" w:sz="4" w:space="0" w:color="auto"/>
+          <w:left w:val="single" w:sz="4" w:space="0" w:color="auto"/>
+          <w:bottom w:val="single" w:sz="4" w:space="0" w:color="auto"/>
+          <w:right w:val="single" w:sz="4" w:space="0" w:color="auto"/>
+          <w:insideH w:val="single" w:sz="4" w:space="0" w:color="auto"/>
+          <w:insideV w:val="single" w:sz="4" w:space="0" w:color="auto"/>
+        </w:tblBorders>
+        <w:tblLook w:val="04A0" w:firstRow="1" w:lastRow="0" w:firstColumn="1" w:lastColumn="0" w:noHBand="0" w:noVBand="1"/>
+      </w:tblPr>
+      <w:tblGrid>
+        <w:gridCol w:w="1632"/>
+        <w:gridCol w:w="495"/>
+        <w:gridCol w:w="495"/>
+      </w:tblGrid>
+      <w:tr>
+        <w:trPr>
+          <w:cnfStyle w:val="100000000000" w:firstRow="1" w:lastRow="0" w:firstColumn="0" w:lastColumn="0" w:oddVBand="0" w:evenVBand="0" w:oddHBand="0" w:evenHBand="0" w:firstRowFirstColumn="0" w:firstRowLastColumn="0" w:lastRowFirstColumn="0" w:lastRowLastColumn="0"/>
+          <w:jc w:val="center"/>
+        </w:trPr>
+        <w:tc>
+          <w:tcPr>
+            <w:cnfStyle w:val="001000000000" w:firstRow="0" w:lastRow="0" w:firstColumn="1" w:lastColumn="0" w:oddVBand="0" w:evenVBand="0" w:oddHBand="0" w:evenHBand="0" w:firstRowFirstColumn="0" w:firstRowLastColumn="0" w:lastRowFirstColumn="0" w:lastRowLastColumn="0"/>
+            <w:tcW w:w="0" w:type="auto"/>
+            <w:tcBorders>
+              <w:top w:val="none" w:sz="0" w:space="0" w:color="auto"/>
+              <w:left w:val="none" w:sz="0" w:space="0" w:color="auto"/>
+              <w:bottom w:val="none" w:sz="0" w:space="0" w:color="auto"/>
+              <w:right w:val="none" w:sz="0" w:space="0" w:color="auto"/>
+            </w:tcBorders>
+            <w:vAlign w:val="center"/>
+          </w:tcPr>
+          <w:p>
+            <w:pPr>
+              <w:jc w:val="center"/>
+            </w:pPr>
+            <w:r>
+              <w:t>#montagnes</w:t>
+            </w:r>
+            <w:r>
+              <w:t xml:space="preserve"> </w:t>
+            </w:r>
+            <w:r>
+              <w:rPr>
+                <w:b w:val="0"/>
+                <w:bCs w:val="0"/>
+              </w:rPr>
+              <w:sym w:font="Wingdings" w:char="F0E8"/>
+            </w:r>
+          </w:p>
+        </w:tc>
+        <w:tc>
+          <w:tcPr>
+            <w:tcW w:w="0" w:type="auto"/>
+            <w:tcBorders>
+              <w:top w:val="none" w:sz="0" w:space="0" w:color="auto"/>
+              <w:left w:val="none" w:sz="0" w:space="0" w:color="auto"/>
+              <w:bottom w:val="none" w:sz="0" w:space="0" w:color="auto"/>
+              <w:right w:val="none" w:sz="0" w:space="0" w:color="auto"/>
+            </w:tcBorders>
+            <w:vAlign w:val="center"/>
+          </w:tcPr>
+          <w:p>
+            <w:pPr>
+              <w:jc w:val="center"/>
+              <w:cnfStyle w:val="100000000000" w:firstRow="1" w:lastRow="0" w:firstColumn="0" w:lastColumn="0" w:oddVBand="0" w:evenVBand="0" w:oddHBand="0" w:evenHBand="0" w:firstRowFirstColumn="0" w:firstRowLastColumn="0" w:lastRowFirstColumn="0" w:lastRowLastColumn="0"/>
+            </w:pPr>
+            <w:r>
+              <w:t>0</w:t>
+            </w:r>
+          </w:p>
+        </w:tc>
+        <w:tc>
+          <w:tcPr>
+            <w:tcW w:w="0" w:type="auto"/>
+            <w:tcBorders>
+              <w:top w:val="none" w:sz="0" w:space="0" w:color="auto"/>
+              <w:left w:val="none" w:sz="0" w:space="0" w:color="auto"/>
+              <w:bottom w:val="none" w:sz="0" w:space="0" w:color="auto"/>
+              <w:right w:val="none" w:sz="0" w:space="0" w:color="auto"/>
+            </w:tcBorders>
+            <w:vAlign w:val="center"/>
+          </w:tcPr>
+          <w:p>
+            <w:pPr>
+              <w:jc w:val="center"/>
+              <w:cnfStyle w:val="100000000000" w:firstRow="1" w:lastRow="0" w:firstColumn="0" w:lastColumn="0" w:oddVBand="0" w:evenVBand="0" w:oddHBand="0" w:evenHBand="0" w:firstRowFirstColumn="0" w:firstRowLastColumn="0" w:lastRowFirstColumn="0" w:lastRowLastColumn="0"/>
+            </w:pPr>
+            <w:r>
+              <w:t>4</w:t>
+            </w:r>
+          </w:p>
+        </w:tc>
+      </w:tr>
+      <w:tr>
+        <w:trPr>
+          <w:cnfStyle w:val="000000100000" w:firstRow="0" w:lastRow="0" w:firstColumn="0" w:lastColumn="0" w:oddVBand="0" w:evenVBand="0" w:oddHBand="1" w:evenHBand="0" w:firstRowFirstColumn="0" w:firstRowLastColumn="0" w:lastRowFirstColumn="0" w:lastRowLastColumn="0"/>
+          <w:jc w:val="center"/>
+        </w:trPr>
+        <w:tc>
+          <w:tcPr>
+            <w:cnfStyle w:val="001000000000" w:firstRow="0" w:lastRow="0" w:firstColumn="1" w:lastColumn="0" w:oddVBand="0" w:evenVBand="0" w:oddHBand="0" w:evenHBand="0" w:firstRowFirstColumn="0" w:firstRowLastColumn="0" w:lastRowFirstColumn="0" w:lastRowLastColumn="0"/>
+            <w:tcW w:w="0" w:type="auto"/>
+            <w:vAlign w:val="center"/>
+          </w:tcPr>
+          <w:p>
+            <w:pPr>
+              <w:jc w:val="both"/>
+            </w:pPr>
+            <w:proofErr w:type="spellStart"/>
+            <w:r>
+              <w:t>mean</w:t>
+            </w:r>
+            <w:proofErr w:type="spellEnd"/>
+            <w:r>
+              <w:t xml:space="preserve"> of max</w:t>
+            </w:r>
+          </w:p>
+        </w:tc>
+        <w:tc>
+          <w:tcPr>
+            <w:tcW w:w="0" w:type="auto"/>
+            <w:vAlign w:val="center"/>
+          </w:tcPr>
+          <w:p>
+            <w:pPr>
+              <w:jc w:val="center"/>
+              <w:cnfStyle w:val="000000100000" w:firstRow="0" w:lastRow="0" w:firstColumn="0" w:lastColumn="0" w:oddVBand="0" w:evenVBand="0" w:oddHBand="1" w:evenHBand="0" w:firstRowFirstColumn="0" w:firstRowLastColumn="0" w:lastRowFirstColumn="0" w:lastRowLastColumn="0"/>
+            </w:pPr>
+            <w:r>
+              <w:t>6.0</w:t>
+            </w:r>
+          </w:p>
+        </w:tc>
+        <w:tc>
+          <w:tcPr>
+            <w:tcW w:w="0" w:type="auto"/>
+            <w:vAlign w:val="center"/>
+          </w:tcPr>
+          <w:p>
+            <w:pPr>
+              <w:jc w:val="both"/>
+              <w:cnfStyle w:val="000000100000" w:firstRow="0" w:lastRow="0" w:firstColumn="0" w:lastColumn="0" w:oddVBand="0" w:evenVBand="0" w:oddHBand="1" w:evenHBand="0" w:firstRowFirstColumn="0" w:firstRowLastColumn="0" w:lastRowFirstColumn="0" w:lastRowLastColumn="0"/>
+            </w:pPr>
+            <w:r>
+              <w:t>6.8</w:t>
+            </w:r>
+          </w:p>
+        </w:tc>
+      </w:tr>
+      <w:tr>
+        <w:trPr>
+          <w:jc w:val="center"/>
+        </w:trPr>
+        <w:tc>
+          <w:tcPr>
+            <w:cnfStyle w:val="001000000000" w:firstRow="0" w:lastRow="0" w:firstColumn="1" w:lastColumn="0" w:oddVBand="0" w:evenVBand="0" w:oddHBand="0" w:evenHBand="0" w:firstRowFirstColumn="0" w:firstRowLastColumn="0" w:lastRowFirstColumn="0" w:lastRowLastColumn="0"/>
+            <w:tcW w:w="0" w:type="auto"/>
+            <w:vAlign w:val="center"/>
+          </w:tcPr>
+          <w:p>
+            <w:pPr>
+              <w:jc w:val="both"/>
+            </w:pPr>
+            <w:proofErr w:type="spellStart"/>
+            <w:r>
+              <w:t>mean</w:t>
+            </w:r>
+            <w:proofErr w:type="spellEnd"/>
+            <w:r>
+              <w:t xml:space="preserve"> of mean</w:t>
+            </w:r>
+          </w:p>
+        </w:tc>
+        <w:tc>
+          <w:tcPr>
+            <w:tcW w:w="0" w:type="auto"/>
+            <w:vAlign w:val="center"/>
+          </w:tcPr>
+          <w:p>
+            <w:pPr>
+              <w:jc w:val="center"/>
+              <w:cnfStyle w:val="000000000000" w:firstRow="0" w:lastRow="0" w:firstColumn="0" w:lastColumn="0" w:oddVBand="0" w:evenVBand="0" w:oddHBand="0" w:evenHBand="0" w:firstRowFirstColumn="0" w:firstRowLastColumn="0" w:lastRowFirstColumn="0" w:lastRowLastColumn="0"/>
+            </w:pPr>
+            <w:r>
+              <w:t>3.2</w:t>
+            </w:r>
+          </w:p>
+        </w:tc>
+        <w:tc>
+          <w:tcPr>
+            <w:tcW w:w="0" w:type="auto"/>
+            <w:vAlign w:val="center"/>
+          </w:tcPr>
+          <w:p>
+            <w:pPr>
+              <w:jc w:val="both"/>
+              <w:cnfStyle w:val="000000000000" w:firstRow="0" w:lastRow="0" w:firstColumn="0" w:lastColumn="0" w:oddVBand="0" w:evenVBand="0" w:oddHBand="0" w:evenHBand="0" w:firstRowFirstColumn="0" w:firstRowLastColumn="0" w:lastRowFirstColumn="0" w:lastRowLastColumn="0"/>
+            </w:pPr>
+            <w:r>
+              <w:t>3.3</w:t>
+            </w:r>
+          </w:p>
+        </w:tc>
+      </w:tr>
+      <w:tr>
+        <w:trPr>
+          <w:cnfStyle w:val="000000100000" w:firstRow="0" w:lastRow="0" w:firstColumn="0" w:lastColumn="0" w:oddVBand="0" w:evenVBand="0" w:oddHBand="1" w:evenHBand="0" w:firstRowFirstColumn="0" w:firstRowLastColumn="0" w:lastRowFirstColumn="0" w:lastRowLastColumn="0"/>
+          <w:jc w:val="center"/>
+        </w:trPr>
+        <w:tc>
+          <w:tcPr>
+            <w:cnfStyle w:val="001000000000" w:firstRow="0" w:lastRow="0" w:firstColumn="1" w:lastColumn="0" w:oddVBand="0" w:evenVBand="0" w:oddHBand="0" w:evenHBand="0" w:firstRowFirstColumn="0" w:firstRowLastColumn="0" w:lastRowFirstColumn="0" w:lastRowLastColumn="0"/>
+            <w:tcW w:w="0" w:type="auto"/>
+            <w:vAlign w:val="center"/>
+          </w:tcPr>
+          <w:p>
+            <w:pPr>
+              <w:jc w:val="both"/>
+            </w:pPr>
+            <w:proofErr w:type="spellStart"/>
+            <w:r>
+              <w:t>mean</w:t>
+            </w:r>
+            <w:proofErr w:type="spellEnd"/>
+            <w:r>
+              <w:t xml:space="preserve"> of std</w:t>
+            </w:r>
+          </w:p>
+        </w:tc>
+        <w:tc>
+          <w:tcPr>
+            <w:tcW w:w="0" w:type="auto"/>
+            <w:vAlign w:val="center"/>
+          </w:tcPr>
+          <w:p>
+            <w:pPr>
+              <w:jc w:val="center"/>
+              <w:cnfStyle w:val="000000100000" w:firstRow="0" w:lastRow="0" w:firstColumn="0" w:lastColumn="0" w:oddVBand="0" w:evenVBand="0" w:oddHBand="1" w:evenHBand="0" w:firstRowFirstColumn="0" w:firstRowLastColumn="0" w:lastRowFirstColumn="0" w:lastRowLastColumn="0"/>
+            </w:pPr>
+            <w:r>
+              <w:t>1.4</w:t>
+            </w:r>
+          </w:p>
+        </w:tc>
+        <w:tc>
+          <w:tcPr>
+            <w:tcW w:w="0" w:type="auto"/>
+            <w:vAlign w:val="center"/>
+          </w:tcPr>
+          <w:p>
+            <w:pPr>
+              <w:jc w:val="both"/>
+              <w:cnfStyle w:val="000000100000" w:firstRow="0" w:lastRow="0" w:firstColumn="0" w:lastColumn="0" w:oddVBand="0" w:evenVBand="0" w:oddHBand="1" w:evenHBand="0" w:firstRowFirstColumn="0" w:firstRowLastColumn="0" w:lastRowFirstColumn="0" w:lastRowLastColumn="0"/>
+            </w:pPr>
+            <w:r>
+              <w:t>1.5</w:t>
+            </w:r>
+          </w:p>
+        </w:tc>
+      </w:tr>
+      <w:tr>
+        <w:trPr>
+          <w:jc w:val="center"/>
+        </w:trPr>
+        <w:tc>
+          <w:tcPr>
+            <w:cnfStyle w:val="001000000000" w:firstRow="0" w:lastRow="0" w:firstColumn="1" w:lastColumn="0" w:oddVBand="0" w:evenVBand="0" w:oddHBand="0" w:evenHBand="0" w:firstRowFirstColumn="0" w:firstRowLastColumn="0" w:lastRowFirstColumn="0" w:lastRowLastColumn="0"/>
+            <w:tcW w:w="0" w:type="auto"/>
+            <w:vAlign w:val="center"/>
+          </w:tcPr>
+          <w:p>
+            <w:pPr>
+              <w:jc w:val="both"/>
+            </w:pPr>
+            <w:proofErr w:type="spellStart"/>
+            <w:r>
+              <w:t>mean</w:t>
+            </w:r>
+            <w:proofErr w:type="spellEnd"/>
+            <w:r>
+              <w:t xml:space="preserve"> of </w:t>
+            </w:r>
+            <w:r>
+              <w:t>Q</w:t>
+            </w:r>
+            <w:r>
+              <w:t>25</w:t>
+            </w:r>
+            <w:r>
+              <w:t>%</w:t>
+            </w:r>
+          </w:p>
+        </w:tc>
+        <w:tc>
+          <w:tcPr>
+            <w:tcW w:w="0" w:type="auto"/>
+            <w:vAlign w:val="center"/>
+          </w:tcPr>
+          <w:p>
+            <w:pPr>
+              <w:jc w:val="center"/>
+              <w:cnfStyle w:val="000000000000" w:firstRow="0" w:lastRow="0" w:firstColumn="0" w:lastColumn="0" w:oddVBand="0" w:evenVBand="0" w:oddHBand="0" w:evenHBand="0" w:firstRowFirstColumn="0" w:firstRowLastColumn="0" w:lastRowFirstColumn="0" w:lastRowLastColumn="0"/>
+            </w:pPr>
+            <w:r>
+              <w:t>2.0</w:t>
+            </w:r>
+          </w:p>
+        </w:tc>
+        <w:tc>
+          <w:tcPr>
+            <w:tcW w:w="0" w:type="auto"/>
+            <w:vAlign w:val="center"/>
+          </w:tcPr>
+          <w:p>
+            <w:pPr>
+              <w:jc w:val="both"/>
+              <w:cnfStyle w:val="000000000000" w:firstRow="0" w:lastRow="0" w:firstColumn="0" w:lastColumn="0" w:oddVBand="0" w:evenVBand="0" w:oddHBand="0" w:evenHBand="0" w:firstRowFirstColumn="0" w:firstRowLastColumn="0" w:lastRowFirstColumn="0" w:lastRowLastColumn="0"/>
+            </w:pPr>
+            <w:r>
+              <w:t>2.0</w:t>
+            </w:r>
+          </w:p>
+        </w:tc>
+      </w:tr>
+      <w:tr>
+        <w:trPr>
+          <w:cnfStyle w:val="000000100000" w:firstRow="0" w:lastRow="0" w:firstColumn="0" w:lastColumn="0" w:oddVBand="0" w:evenVBand="0" w:oddHBand="1" w:evenHBand="0" w:firstRowFirstColumn="0" w:firstRowLastColumn="0" w:lastRowFirstColumn="0" w:lastRowLastColumn="0"/>
+          <w:jc w:val="center"/>
+        </w:trPr>
+        <w:tc>
+          <w:tcPr>
+            <w:cnfStyle w:val="001000000000" w:firstRow="0" w:lastRow="0" w:firstColumn="1" w:lastColumn="0" w:oddVBand="0" w:evenVBand="0" w:oddHBand="0" w:evenHBand="0" w:firstRowFirstColumn="0" w:firstRowLastColumn="0" w:lastRowFirstColumn="0" w:lastRowLastColumn="0"/>
+            <w:tcW w:w="0" w:type="auto"/>
+            <w:vAlign w:val="center"/>
+          </w:tcPr>
+          <w:p>
+            <w:pPr>
+              <w:jc w:val="both"/>
+            </w:pPr>
+            <w:proofErr w:type="spellStart"/>
+            <w:r>
+              <w:t>mean</w:t>
+            </w:r>
+            <w:proofErr w:type="spellEnd"/>
+            <w:r>
+              <w:t xml:space="preserve"> of Q</w:t>
+            </w:r>
+            <w:r>
+              <w:t>50</w:t>
+            </w:r>
+            <w:r>
+              <w:t>%</w:t>
+            </w:r>
+          </w:p>
+        </w:tc>
+        <w:tc>
+          <w:tcPr>
+            <w:tcW w:w="0" w:type="auto"/>
+            <w:vAlign w:val="center"/>
+          </w:tcPr>
+          <w:p>
+            <w:pPr>
+              <w:jc w:val="center"/>
+              <w:cnfStyle w:val="000000100000" w:firstRow="0" w:lastRow="0" w:firstColumn="0" w:lastColumn="0" w:oddVBand="0" w:evenVBand="0" w:oddHBand="1" w:evenHBand="0" w:firstRowFirstColumn="0" w:firstRowLastColumn="0" w:lastRowFirstColumn="0" w:lastRowLastColumn="0"/>
+            </w:pPr>
+            <w:r>
+              <w:t>3.0</w:t>
+            </w:r>
+          </w:p>
+        </w:tc>
+        <w:tc>
+          <w:tcPr>
+            <w:tcW w:w="0" w:type="auto"/>
+            <w:vAlign w:val="center"/>
+          </w:tcPr>
+          <w:p>
+            <w:pPr>
+              <w:jc w:val="both"/>
+              <w:cnfStyle w:val="000000100000" w:firstRow="0" w:lastRow="0" w:firstColumn="0" w:lastColumn="0" w:oddVBand="0" w:evenVBand="0" w:oddHBand="1" w:evenHBand="0" w:firstRowFirstColumn="0" w:firstRowLastColumn="0" w:lastRowFirstColumn="0" w:lastRowLastColumn="0"/>
+            </w:pPr>
+            <w:r>
+              <w:t>3.0</w:t>
+            </w:r>
+          </w:p>
+        </w:tc>
+      </w:tr>
+      <w:tr>
+        <w:trPr>
+          <w:jc w:val="center"/>
+        </w:trPr>
+        <w:tc>
+          <w:tcPr>
+            <w:cnfStyle w:val="001000000000" w:firstRow="0" w:lastRow="0" w:firstColumn="1" w:lastColumn="0" w:oddVBand="0" w:evenVBand="0" w:oddHBand="0" w:evenHBand="0" w:firstRowFirstColumn="0" w:firstRowLastColumn="0" w:lastRowFirstColumn="0" w:lastRowLastColumn="0"/>
+            <w:tcW w:w="0" w:type="auto"/>
+            <w:vAlign w:val="center"/>
+          </w:tcPr>
+          <w:p>
+            <w:pPr>
+              <w:jc w:val="both"/>
+            </w:pPr>
+            <w:proofErr w:type="spellStart"/>
+            <w:r>
+              <w:t>mean</w:t>
+            </w:r>
+            <w:proofErr w:type="spellEnd"/>
+            <w:r>
+              <w:t xml:space="preserve"> of Q</w:t>
+            </w:r>
+            <w:r>
+              <w:t>75</w:t>
+            </w:r>
+            <w:r>
+              <w:t>%</w:t>
+            </w:r>
+          </w:p>
+        </w:tc>
+        <w:tc>
+          <w:tcPr>
+            <w:tcW w:w="0" w:type="auto"/>
+            <w:vAlign w:val="center"/>
+          </w:tcPr>
+          <w:p>
+            <w:pPr>
+              <w:jc w:val="center"/>
+              <w:cnfStyle w:val="000000000000" w:firstRow="0" w:lastRow="0" w:firstColumn="0" w:lastColumn="0" w:oddVBand="0" w:evenVBand="0" w:oddHBand="0" w:evenHBand="0" w:firstRowFirstColumn="0" w:firstRowLastColumn="0" w:lastRowFirstColumn="0" w:lastRowLastColumn="0"/>
+            </w:pPr>
+            <w:r>
+              <w:t>4.0</w:t>
+            </w:r>
+          </w:p>
+        </w:tc>
+        <w:tc>
+          <w:tcPr>
+            <w:tcW w:w="0" w:type="auto"/>
+            <w:vAlign w:val="center"/>
+          </w:tcPr>
+          <w:p>
+            <w:pPr>
+              <w:jc w:val="both"/>
+              <w:cnfStyle w:val="000000000000" w:firstRow="0" w:lastRow="0" w:firstColumn="0" w:lastColumn="0" w:oddVBand="0" w:evenVBand="0" w:oddHBand="0" w:evenHBand="0" w:firstRowFirstColumn="0" w:firstRowLastColumn="0" w:lastRowFirstColumn="0" w:lastRowLastColumn="0"/>
+            </w:pPr>
+            <w:r>
+              <w:t>4.3</w:t>
+            </w:r>
+          </w:p>
+        </w:tc>
+      </w:tr>
+      <w:tr>
+        <w:trPr>
+          <w:cnfStyle w:val="000000100000" w:firstRow="0" w:lastRow="0" w:firstColumn="0" w:lastColumn="0" w:oddVBand="0" w:evenVBand="0" w:oddHBand="1" w:evenHBand="0" w:firstRowFirstColumn="0" w:firstRowLastColumn="0" w:lastRowFirstColumn="0" w:lastRowLastColumn="0"/>
+          <w:jc w:val="center"/>
+        </w:trPr>
+        <w:tc>
+          <w:tcPr>
+            <w:cnfStyle w:val="001000000000" w:firstRow="0" w:lastRow="0" w:firstColumn="1" w:lastColumn="0" w:oddVBand="0" w:evenVBand="0" w:oddHBand="0" w:evenHBand="0" w:firstRowFirstColumn="0" w:firstRowLastColumn="0" w:lastRowFirstColumn="0" w:lastRowLastColumn="0"/>
+            <w:tcW w:w="0" w:type="auto"/>
+            <w:vAlign w:val="center"/>
+          </w:tcPr>
+          <w:p>
+            <w:pPr>
+              <w:jc w:val="both"/>
+            </w:pPr>
+            <w:proofErr w:type="spellStart"/>
+            <w:r>
+              <w:t>mean</w:t>
+            </w:r>
+            <w:proofErr w:type="spellEnd"/>
+            <w:r>
+              <w:t xml:space="preserve"> of Q</w:t>
+            </w:r>
+            <w:r>
+              <w:t>9</w:t>
+            </w:r>
+            <w:r>
+              <w:t>0%</w:t>
+            </w:r>
+          </w:p>
+        </w:tc>
+        <w:tc>
+          <w:tcPr>
+            <w:tcW w:w="0" w:type="auto"/>
+            <w:vAlign w:val="center"/>
+          </w:tcPr>
+          <w:p>
+            <w:pPr>
+              <w:jc w:val="center"/>
+              <w:cnfStyle w:val="000000100000" w:firstRow="0" w:lastRow="0" w:firstColumn="0" w:lastColumn="0" w:oddVBand="0" w:evenVBand="0" w:oddHBand="1" w:evenHBand="0" w:firstRowFirstColumn="0" w:firstRowLastColumn="0" w:lastRowFirstColumn="0" w:lastRowLastColumn="0"/>
+            </w:pPr>
+            <w:r>
+              <w:t>5.0</w:t>
+            </w:r>
+          </w:p>
+        </w:tc>
+        <w:tc>
+          <w:tcPr>
+            <w:tcW w:w="0" w:type="auto"/>
+            <w:vAlign w:val="center"/>
+          </w:tcPr>
+          <w:p>
+            <w:pPr>
+              <w:jc w:val="both"/>
+              <w:cnfStyle w:val="000000100000" w:firstRow="0" w:lastRow="0" w:firstColumn="0" w:lastColumn="0" w:oddVBand="0" w:evenVBand="0" w:oddHBand="1" w:evenHBand="0" w:firstRowFirstColumn="0" w:firstRowLastColumn="0" w:lastRowFirstColumn="0" w:lastRowLastColumn="0"/>
+            </w:pPr>
+            <w:r>
+              <w:t>5.2</w:t>
+            </w:r>
+          </w:p>
+        </w:tc>
+      </w:tr>
+    </w:tbl>
+    <w:p>
+      <w:pPr>
         <w:jc w:val="both"/>
       </w:pPr>
     </w:p>
@@ -15443,7 +16011,7 @@
         <w:sz w:val="16"/>
         <w:szCs w:val="16"/>
       </w:rPr>
-      <w:t>2024-0401-1323</w:t>
+      <w:t>2024-0405-2306</w:t>
     </w:r>
     <w:r>
       <w:rPr>
@@ -15594,7 +16162,7 @@
         <v:path o:extrusionok="f" gradientshapeok="t" o:connecttype="rect"/>
         <o:lock v:ext="edit" aspectratio="t"/>
       </v:shapetype>
-      <v:shape id="_x0000_i1043" type="#_x0000_t75" style="width:24.7pt;height:33.3pt;visibility:visible;mso-wrap-style:square" o:bullet="t">
+      <v:shape id="_x0000_i1052" type="#_x0000_t75" style="width:24.5pt;height:33.5pt;visibility:visible;mso-wrap-style:square" o:bullet="t">
         <v:imagedata r:id="rId1" o:title=""/>
       </v:shape>
     </w:pict>

</xml_diff>

<commit_message>
Documentation des dernieres simulations avec 100 000 tests
</commit_message>
<xml_diff>
--- a/docs/Donjons-et-Barons-parametrage.docx
+++ b/docs/Donjons-et-Barons-parametrage.docx
@@ -114,7 +114,7 @@
                 <w:noProof/>
               </w:rPr>
               <w:drawing>
-                <wp:inline distT="0" distB="0" distL="0" distR="0" wp14:anchorId="07B11C6C" wp14:editId="0010C49F">
+                <wp:inline distT="0" distB="0" distL="0" distR="0" wp14:anchorId="07B11C6C" wp14:editId="1CC7DC80">
                   <wp:extent cx="1080000" cy="1080000"/>
                   <wp:effectExtent l="0" t="0" r="6350" b="6350"/>
                   <wp:docPr id="831420395" name="Image 1"/>
@@ -534,6 +534,7 @@
                 <w:bCs/>
               </w:rPr>
             </w:pPr>
+            <w:proofErr w:type="spellStart"/>
             <w:r>
               <w:rPr>
                 <w:b/>
@@ -541,6 +542,7 @@
               </w:rPr>
               <w:t>Mean</w:t>
             </w:r>
+            <w:proofErr w:type="spellEnd"/>
           </w:p>
         </w:tc>
         <w:tc>
@@ -3453,6 +3455,7 @@
                 <w:bCs/>
               </w:rPr>
             </w:pPr>
+            <w:proofErr w:type="spellStart"/>
             <w:r>
               <w:rPr>
                 <w:b/>
@@ -3460,6 +3463,7 @@
               </w:rPr>
               <w:t>Mean</w:t>
             </w:r>
+            <w:proofErr w:type="spellEnd"/>
           </w:p>
         </w:tc>
         <w:tc>
@@ -3610,6 +3614,7 @@
                 <w:bCs/>
               </w:rPr>
             </w:pPr>
+            <w:proofErr w:type="spellStart"/>
             <w:r>
               <w:rPr>
                 <w:b/>
@@ -3617,6 +3622,7 @@
               </w:rPr>
               <w:t>Mean</w:t>
             </w:r>
+            <w:proofErr w:type="spellEnd"/>
           </w:p>
         </w:tc>
         <w:tc>
@@ -4094,6 +4100,7 @@
                 <w:bCs/>
               </w:rPr>
             </w:pPr>
+            <w:proofErr w:type="spellStart"/>
             <w:r>
               <w:rPr>
                 <w:b/>
@@ -4101,6 +4108,7 @@
               </w:rPr>
               <w:t>Mean</w:t>
             </w:r>
+            <w:proofErr w:type="spellEnd"/>
           </w:p>
         </w:tc>
         <w:tc>
@@ -4258,6 +4266,7 @@
                 <w:bCs/>
               </w:rPr>
             </w:pPr>
+            <w:proofErr w:type="spellStart"/>
             <w:r>
               <w:rPr>
                 <w:b/>
@@ -4265,6 +4274,7 @@
               </w:rPr>
               <w:t>Mean</w:t>
             </w:r>
+            <w:proofErr w:type="spellEnd"/>
           </w:p>
         </w:tc>
         <w:tc>
@@ -4906,6 +4916,7 @@
                 <w:bCs/>
               </w:rPr>
             </w:pPr>
+            <w:proofErr w:type="spellStart"/>
             <w:r>
               <w:rPr>
                 <w:b/>
@@ -4913,6 +4924,7 @@
               </w:rPr>
               <w:t>Mean</w:t>
             </w:r>
+            <w:proofErr w:type="spellEnd"/>
           </w:p>
         </w:tc>
         <w:tc>
@@ -5070,6 +5082,7 @@
                 <w:bCs/>
               </w:rPr>
             </w:pPr>
+            <w:proofErr w:type="spellStart"/>
             <w:r>
               <w:rPr>
                 <w:b/>
@@ -5077,6 +5090,7 @@
               </w:rPr>
               <w:t>Mean</w:t>
             </w:r>
+            <w:proofErr w:type="spellEnd"/>
           </w:p>
         </w:tc>
         <w:tc>
@@ -7181,6 +7195,7 @@
                 <w:lang w:eastAsia="fr-FR"/>
               </w:rPr>
             </w:pPr>
+            <w:proofErr w:type="spellStart"/>
             <w:r>
               <w:rPr>
                 <w:rFonts w:ascii="Calibri" w:eastAsia="Times New Roman" w:hAnsi="Calibri" w:cs="Calibri"/>
@@ -7189,6 +7204,7 @@
               </w:rPr>
               <w:t>NombreRelatif</w:t>
             </w:r>
+            <w:proofErr w:type="spellEnd"/>
           </w:p>
         </w:tc>
         <w:tc>
@@ -7265,6 +7281,7 @@
                 <w:lang w:eastAsia="fr-FR"/>
               </w:rPr>
             </w:pPr>
+            <w:proofErr w:type="spellStart"/>
             <w:r>
               <w:rPr>
                 <w:rFonts w:ascii="Calibri" w:eastAsia="Times New Roman" w:hAnsi="Calibri" w:cs="Calibri"/>
@@ -7273,6 +7290,7 @@
               </w:rPr>
               <w:t>SommePoints</w:t>
             </w:r>
+            <w:proofErr w:type="spellEnd"/>
           </w:p>
         </w:tc>
       </w:tr>
@@ -8189,6 +8207,7 @@
                 <w:bCs/>
               </w:rPr>
             </w:pPr>
+            <w:proofErr w:type="spellStart"/>
             <w:r>
               <w:rPr>
                 <w:b/>
@@ -8196,6 +8215,7 @@
               </w:rPr>
               <w:t>Mean</w:t>
             </w:r>
+            <w:proofErr w:type="spellEnd"/>
           </w:p>
         </w:tc>
         <w:tc>
@@ -8332,6 +8352,7 @@
                 <w:bCs/>
               </w:rPr>
             </w:pPr>
+            <w:proofErr w:type="spellStart"/>
             <w:r>
               <w:rPr>
                 <w:b/>
@@ -8339,6 +8360,7 @@
               </w:rPr>
               <w:t>Mean</w:t>
             </w:r>
+            <w:proofErr w:type="spellEnd"/>
           </w:p>
         </w:tc>
         <w:tc>
@@ -8625,6 +8647,7 @@
                 <w:bCs/>
               </w:rPr>
             </w:pPr>
+            <w:proofErr w:type="spellStart"/>
             <w:r>
               <w:rPr>
                 <w:b/>
@@ -8632,6 +8655,7 @@
               </w:rPr>
               <w:t>Mean</w:t>
             </w:r>
+            <w:proofErr w:type="spellEnd"/>
           </w:p>
         </w:tc>
         <w:tc>
@@ -8782,6 +8806,7 @@
                 <w:bCs/>
               </w:rPr>
             </w:pPr>
+            <w:proofErr w:type="spellStart"/>
             <w:r>
               <w:rPr>
                 <w:b/>
@@ -8789,6 +8814,7 @@
               </w:rPr>
               <w:t>Mean</w:t>
             </w:r>
+            <w:proofErr w:type="spellEnd"/>
           </w:p>
         </w:tc>
         <w:tc>
@@ -9266,6 +9292,7 @@
                 <w:bCs/>
               </w:rPr>
             </w:pPr>
+            <w:proofErr w:type="spellStart"/>
             <w:r>
               <w:rPr>
                 <w:b/>
@@ -9273,6 +9300,7 @@
               </w:rPr>
               <w:t>Mean</w:t>
             </w:r>
+            <w:proofErr w:type="spellEnd"/>
           </w:p>
         </w:tc>
         <w:tc>
@@ -9430,6 +9458,7 @@
                 <w:bCs/>
               </w:rPr>
             </w:pPr>
+            <w:proofErr w:type="spellStart"/>
             <w:r>
               <w:rPr>
                 <w:b/>
@@ -9437,6 +9466,7 @@
               </w:rPr>
               <w:t>Mean</w:t>
             </w:r>
+            <w:proofErr w:type="spellEnd"/>
           </w:p>
         </w:tc>
         <w:tc>
@@ -10078,6 +10108,7 @@
                 <w:bCs/>
               </w:rPr>
             </w:pPr>
+            <w:proofErr w:type="spellStart"/>
             <w:r>
               <w:rPr>
                 <w:b/>
@@ -10085,6 +10116,7 @@
               </w:rPr>
               <w:t>Mean</w:t>
             </w:r>
+            <w:proofErr w:type="spellEnd"/>
           </w:p>
         </w:tc>
         <w:tc>
@@ -10242,6 +10274,7 @@
                 <w:bCs/>
               </w:rPr>
             </w:pPr>
+            <w:proofErr w:type="spellStart"/>
             <w:r>
               <w:rPr>
                 <w:b/>
@@ -10249,6 +10282,7 @@
               </w:rPr>
               <w:t>Mean</w:t>
             </w:r>
+            <w:proofErr w:type="spellEnd"/>
           </w:p>
         </w:tc>
         <w:tc>
@@ -11165,6 +11199,7 @@
                 <w:lang w:eastAsia="fr-FR"/>
               </w:rPr>
             </w:pPr>
+            <w:proofErr w:type="spellStart"/>
             <w:r>
               <w:rPr>
                 <w:rFonts w:ascii="Calibri" w:eastAsia="Times New Roman" w:hAnsi="Calibri" w:cs="Calibri"/>
@@ -11173,6 +11208,7 @@
               </w:rPr>
               <w:t>SommePoints</w:t>
             </w:r>
+            <w:proofErr w:type="spellEnd"/>
           </w:p>
         </w:tc>
       </w:tr>
@@ -11978,21 +12014,7 @@
                 <w:b/>
                 <w:bCs/>
               </w:rPr>
-              <w:t>4</w:t>
-            </w:r>
-            <w:r>
-              <w:rPr>
-                <w:b/>
-                <w:bCs/>
-              </w:rPr>
-              <w:t xml:space="preserve"> montagne</w:t>
-            </w:r>
-            <w:r>
-              <w:rPr>
-                <w:b/>
-                <w:bCs/>
-              </w:rPr>
-              <w:t>s</w:t>
+              <w:t>4 montagnes</w:t>
             </w:r>
           </w:p>
         </w:tc>
@@ -12036,6 +12058,7 @@
                 <w:bCs/>
               </w:rPr>
             </w:pPr>
+            <w:proofErr w:type="spellStart"/>
             <w:r>
               <w:rPr>
                 <w:b/>
@@ -12043,6 +12066,7 @@
               </w:rPr>
               <w:t>Mean</w:t>
             </w:r>
+            <w:proofErr w:type="spellEnd"/>
           </w:p>
         </w:tc>
         <w:tc>
@@ -12204,6 +12228,7 @@
                 <w:bCs/>
               </w:rPr>
             </w:pPr>
+            <w:proofErr w:type="spellStart"/>
             <w:r>
               <w:rPr>
                 <w:b/>
@@ -12211,6 +12236,7 @@
               </w:rPr>
               <w:t>Mean</w:t>
             </w:r>
+            <w:proofErr w:type="spellEnd"/>
           </w:p>
         </w:tc>
         <w:tc>
@@ -12549,6 +12575,7 @@
                 <w:bCs/>
               </w:rPr>
             </w:pPr>
+            <w:proofErr w:type="spellStart"/>
             <w:r>
               <w:rPr>
                 <w:b/>
@@ -12556,6 +12583,7 @@
               </w:rPr>
               <w:t>Mean</w:t>
             </w:r>
+            <w:proofErr w:type="spellEnd"/>
           </w:p>
         </w:tc>
         <w:tc>
@@ -12731,6 +12759,7 @@
                 <w:bCs/>
               </w:rPr>
             </w:pPr>
+            <w:proofErr w:type="spellStart"/>
             <w:r>
               <w:rPr>
                 <w:b/>
@@ -12738,6 +12767,7 @@
               </w:rPr>
               <w:t>Mean</w:t>
             </w:r>
+            <w:proofErr w:type="spellEnd"/>
           </w:p>
         </w:tc>
         <w:tc>
@@ -13299,6 +13329,7 @@
                 <w:bCs/>
               </w:rPr>
             </w:pPr>
+            <w:proofErr w:type="spellStart"/>
             <w:r>
               <w:rPr>
                 <w:b/>
@@ -13306,6 +13337,7 @@
               </w:rPr>
               <w:t>Mean</w:t>
             </w:r>
+            <w:proofErr w:type="spellEnd"/>
           </w:p>
         </w:tc>
         <w:tc>
@@ -13488,6 +13520,7 @@
                 <w:bCs/>
               </w:rPr>
             </w:pPr>
+            <w:proofErr w:type="spellStart"/>
             <w:r>
               <w:rPr>
                 <w:b/>
@@ -13495,6 +13528,7 @@
               </w:rPr>
               <w:t>Mean</w:t>
             </w:r>
+            <w:proofErr w:type="spellEnd"/>
           </w:p>
         </w:tc>
         <w:tc>
@@ -14249,6 +14283,7 @@
                 <w:bCs/>
               </w:rPr>
             </w:pPr>
+            <w:proofErr w:type="spellStart"/>
             <w:r>
               <w:rPr>
                 <w:b/>
@@ -14256,6 +14291,7 @@
               </w:rPr>
               <w:t>Mean</w:t>
             </w:r>
+            <w:proofErr w:type="spellEnd"/>
           </w:p>
         </w:tc>
         <w:tc>
@@ -14438,6 +14474,7 @@
                 <w:bCs/>
               </w:rPr>
             </w:pPr>
+            <w:proofErr w:type="spellStart"/>
             <w:r>
               <w:rPr>
                 <w:b/>
@@ -14445,6 +14482,7 @@
               </w:rPr>
               <w:t>Mean</w:t>
             </w:r>
+            <w:proofErr w:type="spellEnd"/>
           </w:p>
         </w:tc>
         <w:tc>
@@ -15319,25 +15357,19 @@
         <w:jc w:val="both"/>
       </w:pPr>
       <w:r>
-        <w:t xml:space="preserve">Nombre de points gagnés </w:t>
+        <w:t xml:space="preserve">Nombre de points gagnés par des barons se déplaçant au dé </w:t>
       </w:r>
       <w:r>
-        <w:t xml:space="preserve">par des barons se déplaçant au dé </w:t>
+        <w:t xml:space="preserve">(sans simuler de troupes) vers la richesse la plus grande </w:t>
       </w:r>
       <w:r>
-        <w:t xml:space="preserve">(sans </w:t>
+        <w:t>sur 10</w:t>
       </w:r>
       <w:r>
-        <w:t xml:space="preserve">simuler de </w:t>
+        <w:t xml:space="preserve"> 0</w:t>
       </w:r>
       <w:r>
-        <w:t xml:space="preserve">troupes) </w:t>
-      </w:r>
-      <w:r>
-        <w:t xml:space="preserve">vers la richesse la plus grande </w:t>
-      </w:r>
-      <w:r>
-        <w:t>sur 1000 simulations aléatoires.</w:t>
+        <w:t>00 simulations aléatoires.</w:t>
       </w:r>
     </w:p>
     <w:tbl>
@@ -15435,6 +15467,7 @@
                 <w:bCs/>
               </w:rPr>
             </w:pPr>
+            <w:proofErr w:type="spellStart"/>
             <w:r>
               <w:rPr>
                 <w:b/>
@@ -15442,6 +15475,7 @@
               </w:rPr>
               <w:t>Mean</w:t>
             </w:r>
+            <w:proofErr w:type="spellEnd"/>
           </w:p>
         </w:tc>
         <w:tc>
@@ -15571,39 +15605,39 @@
               <w:jc w:val="center"/>
             </w:pPr>
             <w:r>
-              <w:t>15.5</w:t>
-            </w:r>
-          </w:p>
-        </w:tc>
-        <w:tc>
-          <w:tcPr>
-            <w:tcW w:w="0" w:type="auto"/>
-            <w:tcBorders>
-              <w:right w:val="single" w:sz="4" w:space="0" w:color="auto"/>
-            </w:tcBorders>
-          </w:tcPr>
-          <w:p>
-            <w:pPr>
-              <w:jc w:val="center"/>
-            </w:pPr>
-            <w:r>
-              <w:t>15</w:t>
-            </w:r>
-          </w:p>
-        </w:tc>
-        <w:tc>
-          <w:tcPr>
-            <w:tcW w:w="0" w:type="auto"/>
-            <w:tcBorders>
-              <w:right w:val="single" w:sz="4" w:space="0" w:color="auto"/>
-            </w:tcBorders>
-          </w:tcPr>
-          <w:p>
-            <w:pPr>
-              <w:jc w:val="center"/>
-            </w:pPr>
-            <w:r>
-              <w:t>13</w:t>
+              <w:t>16.5</w:t>
+            </w:r>
+          </w:p>
+        </w:tc>
+        <w:tc>
+          <w:tcPr>
+            <w:tcW w:w="0" w:type="auto"/>
+            <w:tcBorders>
+              <w:right w:val="single" w:sz="4" w:space="0" w:color="auto"/>
+            </w:tcBorders>
+          </w:tcPr>
+          <w:p>
+            <w:pPr>
+              <w:jc w:val="center"/>
+            </w:pPr>
+            <w:r>
+              <w:t>16</w:t>
+            </w:r>
+          </w:p>
+        </w:tc>
+        <w:tc>
+          <w:tcPr>
+            <w:tcW w:w="0" w:type="auto"/>
+            <w:tcBorders>
+              <w:right w:val="single" w:sz="4" w:space="0" w:color="auto"/>
+            </w:tcBorders>
+          </w:tcPr>
+          <w:p>
+            <w:pPr>
+              <w:jc w:val="center"/>
+            </w:pPr>
+            <w:r>
+              <w:t>14</w:t>
             </w:r>
           </w:p>
         </w:tc>
@@ -15635,7 +15669,7 @@
               <w:jc w:val="center"/>
             </w:pPr>
             <w:r>
-              <w:t>21</w:t>
+              <w:t>20</w:t>
             </w:r>
           </w:p>
         </w:tc>
@@ -15670,7 +15704,7 @@
               <w:jc w:val="center"/>
             </w:pPr>
             <w:r>
-              <w:t>14.5</w:t>
+              <w:t>15.0</w:t>
             </w:r>
           </w:p>
         </w:tc>
@@ -15687,7 +15721,7 @@
               <w:jc w:val="center"/>
             </w:pPr>
             <w:r>
-              <w:t>14</w:t>
+              <w:t>15</w:t>
             </w:r>
           </w:p>
         </w:tc>
@@ -15704,7 +15738,7 @@
               <w:jc w:val="center"/>
             </w:pPr>
             <w:r>
-              <w:t>12</w:t>
+              <w:t>13</w:t>
             </w:r>
           </w:p>
         </w:tc>
@@ -15738,7 +15772,7 @@
               <w:jc w:val="center"/>
             </w:pPr>
             <w:r>
-              <w:t>20</w:t>
+              <w:t>19</w:t>
             </w:r>
           </w:p>
         </w:tc>
@@ -15803,6 +15837,7 @@
                 <w:bCs/>
               </w:rPr>
             </w:pPr>
+            <w:proofErr w:type="spellStart"/>
             <w:r>
               <w:rPr>
                 <w:b/>
@@ -15810,6 +15845,7 @@
               </w:rPr>
               <w:t>Mean</w:t>
             </w:r>
+            <w:proofErr w:type="spellEnd"/>
           </w:p>
         </w:tc>
         <w:tc>
@@ -15939,7 +15975,7 @@
               <w:jc w:val="center"/>
             </w:pPr>
             <w:r>
-              <w:t>11.3</w:t>
+              <w:t>11.5</w:t>
             </w:r>
           </w:p>
         </w:tc>
@@ -15971,39 +16007,39 @@
               <w:jc w:val="center"/>
             </w:pPr>
             <w:r>
-              <w:t>9</w:t>
-            </w:r>
-          </w:p>
-        </w:tc>
-        <w:tc>
-          <w:tcPr>
-            <w:tcW w:w="0" w:type="auto"/>
-            <w:tcBorders>
-              <w:right w:val="single" w:sz="4" w:space="0" w:color="auto"/>
-            </w:tcBorders>
-          </w:tcPr>
-          <w:p>
-            <w:pPr>
-              <w:jc w:val="center"/>
-            </w:pPr>
-            <w:r>
-              <w:t>14</w:t>
-            </w:r>
-          </w:p>
-        </w:tc>
-        <w:tc>
-          <w:tcPr>
-            <w:tcW w:w="0" w:type="auto"/>
-            <w:tcBorders>
-              <w:right w:val="single" w:sz="4" w:space="0" w:color="auto"/>
-            </w:tcBorders>
-          </w:tcPr>
-          <w:p>
-            <w:pPr>
-              <w:jc w:val="center"/>
-            </w:pPr>
-            <w:r>
-              <w:t>16</w:t>
+              <w:t>10</w:t>
+            </w:r>
+          </w:p>
+        </w:tc>
+        <w:tc>
+          <w:tcPr>
+            <w:tcW w:w="0" w:type="auto"/>
+            <w:tcBorders>
+              <w:right w:val="single" w:sz="4" w:space="0" w:color="auto"/>
+            </w:tcBorders>
+          </w:tcPr>
+          <w:p>
+            <w:pPr>
+              <w:jc w:val="center"/>
+            </w:pPr>
+            <w:r>
+              <w:t>13</w:t>
+            </w:r>
+          </w:p>
+        </w:tc>
+        <w:tc>
+          <w:tcPr>
+            <w:tcW w:w="0" w:type="auto"/>
+            <w:tcBorders>
+              <w:right w:val="single" w:sz="4" w:space="0" w:color="auto"/>
+            </w:tcBorders>
+          </w:tcPr>
+          <w:p>
+            <w:pPr>
+              <w:jc w:val="center"/>
+            </w:pPr>
+            <w:r>
+              <w:t>15</w:t>
             </w:r>
           </w:p>
         </w:tc>
@@ -16034,39 +16070,39 @@
               <w:jc w:val="center"/>
             </w:pPr>
             <w:r>
-              <w:t>10.3</w:t>
-            </w:r>
-          </w:p>
-        </w:tc>
-        <w:tc>
-          <w:tcPr>
-            <w:tcW w:w="0" w:type="auto"/>
-            <w:tcBorders>
-              <w:right w:val="single" w:sz="4" w:space="0" w:color="auto"/>
-            </w:tcBorders>
-          </w:tcPr>
-          <w:p>
-            <w:pPr>
-              <w:jc w:val="center"/>
-            </w:pPr>
-            <w:r>
-              <w:t>8</w:t>
-            </w:r>
-          </w:p>
-        </w:tc>
-        <w:tc>
-          <w:tcPr>
-            <w:tcW w:w="0" w:type="auto"/>
-            <w:tcBorders>
-              <w:right w:val="single" w:sz="4" w:space="0" w:color="auto"/>
-            </w:tcBorders>
-          </w:tcPr>
-          <w:p>
-            <w:pPr>
-              <w:jc w:val="center"/>
-            </w:pPr>
-            <w:r>
-              <w:t>8</w:t>
+              <w:t>10.5</w:t>
+            </w:r>
+          </w:p>
+        </w:tc>
+        <w:tc>
+          <w:tcPr>
+            <w:tcW w:w="0" w:type="auto"/>
+            <w:tcBorders>
+              <w:right w:val="single" w:sz="4" w:space="0" w:color="auto"/>
+            </w:tcBorders>
+          </w:tcPr>
+          <w:p>
+            <w:pPr>
+              <w:jc w:val="center"/>
+            </w:pPr>
+            <w:r>
+              <w:t>11</w:t>
+            </w:r>
+          </w:p>
+        </w:tc>
+        <w:tc>
+          <w:tcPr>
+            <w:tcW w:w="0" w:type="auto"/>
+            <w:tcBorders>
+              <w:right w:val="single" w:sz="4" w:space="0" w:color="auto"/>
+            </w:tcBorders>
+          </w:tcPr>
+          <w:p>
+            <w:pPr>
+              <w:jc w:val="center"/>
+            </w:pPr>
+            <w:r>
+              <w:t>9</w:t>
             </w:r>
           </w:p>
         </w:tc>
@@ -16098,7 +16134,7 @@
               <w:jc w:val="center"/>
             </w:pPr>
             <w:r>
-              <w:t>15</w:t>
+              <w:t>14</w:t>
             </w:r>
           </w:p>
         </w:tc>
@@ -16133,7 +16169,7 @@
               <w:jc w:val="center"/>
             </w:pPr>
             <w:r>
-              <w:t>9.4</w:t>
+              <w:t>9.5</w:t>
             </w:r>
           </w:p>
         </w:tc>
@@ -16167,7 +16203,7 @@
               <w:jc w:val="center"/>
             </w:pPr>
             <w:r>
-              <w:t>7</w:t>
+              <w:t>8</w:t>
             </w:r>
           </w:p>
         </w:tc>
@@ -16184,7 +16220,7 @@
               <w:jc w:val="center"/>
             </w:pPr>
             <w:r>
-              <w:t>12</w:t>
+              <w:t>11</w:t>
             </w:r>
           </w:p>
         </w:tc>
@@ -16201,7 +16237,7 @@
               <w:jc w:val="center"/>
             </w:pPr>
             <w:r>
-              <w:t>14</w:t>
+              <w:t>13</w:t>
             </w:r>
           </w:p>
         </w:tc>
@@ -16266,6 +16302,7 @@
                 <w:bCs/>
               </w:rPr>
             </w:pPr>
+            <w:proofErr w:type="spellStart"/>
             <w:r>
               <w:rPr>
                 <w:b/>
@@ -16273,6 +16310,7 @@
               </w:rPr>
               <w:t>Mean</w:t>
             </w:r>
+            <w:proofErr w:type="spellEnd"/>
           </w:p>
         </w:tc>
         <w:tc>
@@ -16402,7 +16440,7 @@
               <w:jc w:val="center"/>
             </w:pPr>
             <w:r>
-              <w:t>8.9</w:t>
+              <w:t>9.0</w:t>
             </w:r>
           </w:p>
         </w:tc>
@@ -16497,7 +16535,7 @@
               <w:jc w:val="center"/>
             </w:pPr>
             <w:r>
-              <w:t>8.1</w:t>
+              <w:t>8.2</w:t>
             </w:r>
           </w:p>
         </w:tc>
@@ -16529,7 +16567,7 @@
               <w:jc w:val="center"/>
             </w:pPr>
             <w:r>
-              <w:t>6</w:t>
+              <w:t>7</w:t>
             </w:r>
           </w:p>
         </w:tc>
@@ -16561,7 +16599,7 @@
               <w:jc w:val="center"/>
             </w:pPr>
             <w:r>
-              <w:t>12</w:t>
+              <w:t>11</w:t>
             </w:r>
           </w:p>
         </w:tc>
@@ -16592,23 +16630,23 @@
               <w:jc w:val="center"/>
             </w:pPr>
             <w:r>
-              <w:t>7.6</w:t>
-            </w:r>
-          </w:p>
-        </w:tc>
-        <w:tc>
-          <w:tcPr>
-            <w:tcW w:w="0" w:type="auto"/>
-            <w:tcBorders>
-              <w:right w:val="single" w:sz="4" w:space="0" w:color="auto"/>
-            </w:tcBorders>
-          </w:tcPr>
-          <w:p>
-            <w:pPr>
-              <w:jc w:val="center"/>
-            </w:pPr>
-            <w:r>
-              <w:t>7</w:t>
+              <w:t>7.5</w:t>
+            </w:r>
+          </w:p>
+        </w:tc>
+        <w:tc>
+          <w:tcPr>
+            <w:tcW w:w="0" w:type="auto"/>
+            <w:tcBorders>
+              <w:right w:val="single" w:sz="4" w:space="0" w:color="auto"/>
+            </w:tcBorders>
+          </w:tcPr>
+          <w:p>
+            <w:pPr>
+              <w:jc w:val="center"/>
+            </w:pPr>
+            <w:r>
+              <w:t>8</w:t>
             </w:r>
           </w:p>
         </w:tc>
@@ -16735,7 +16773,7 @@
               <w:jc w:val="center"/>
             </w:pPr>
             <w:r>
-              <w:t>7</w:t>
+              <w:t>8</w:t>
             </w:r>
           </w:p>
         </w:tc>
@@ -16919,8 +16957,13 @@
             <w:pPr>
               <w:jc w:val="both"/>
             </w:pPr>
-            <w:r>
-              <w:t>mean of max</w:t>
+            <w:proofErr w:type="spellStart"/>
+            <w:r>
+              <w:t>mean</w:t>
+            </w:r>
+            <w:proofErr w:type="spellEnd"/>
+            <w:r>
+              <w:t xml:space="preserve"> of max</w:t>
             </w:r>
           </w:p>
         </w:tc>
@@ -16969,10 +17012,20 @@
             <w:pPr>
               <w:jc w:val="both"/>
             </w:pPr>
+            <w:proofErr w:type="spellStart"/>
             <w:r>
               <w:lastRenderedPageBreak/>
-              <w:t>mean of mean</w:t>
-            </w:r>
+              <w:t>mean</w:t>
+            </w:r>
+            <w:proofErr w:type="spellEnd"/>
+            <w:r>
+              <w:t xml:space="preserve"> of </w:t>
+            </w:r>
+            <w:proofErr w:type="spellStart"/>
+            <w:r>
+              <w:t>mean</w:t>
+            </w:r>
+            <w:proofErr w:type="spellEnd"/>
           </w:p>
         </w:tc>
         <w:tc>
@@ -17021,8 +17074,13 @@
             <w:pPr>
               <w:jc w:val="both"/>
             </w:pPr>
-            <w:r>
-              <w:t>mean of std</w:t>
+            <w:proofErr w:type="spellStart"/>
+            <w:r>
+              <w:t>mean</w:t>
+            </w:r>
+            <w:proofErr w:type="spellEnd"/>
+            <w:r>
+              <w:t xml:space="preserve"> of std</w:t>
             </w:r>
           </w:p>
         </w:tc>
@@ -17071,8 +17129,13 @@
             <w:pPr>
               <w:jc w:val="both"/>
             </w:pPr>
-            <w:r>
-              <w:t>mean of Q25%</w:t>
+            <w:proofErr w:type="spellStart"/>
+            <w:r>
+              <w:t>mean</w:t>
+            </w:r>
+            <w:proofErr w:type="spellEnd"/>
+            <w:r>
+              <w:t xml:space="preserve"> of Q25%</w:t>
             </w:r>
           </w:p>
         </w:tc>
@@ -17122,8 +17185,13 @@
             <w:pPr>
               <w:jc w:val="both"/>
             </w:pPr>
-            <w:r>
-              <w:t>mean of Q50%</w:t>
+            <w:proofErr w:type="spellStart"/>
+            <w:r>
+              <w:t>mean</w:t>
+            </w:r>
+            <w:proofErr w:type="spellEnd"/>
+            <w:r>
+              <w:t xml:space="preserve"> of Q50%</w:t>
             </w:r>
           </w:p>
         </w:tc>
@@ -17172,8 +17240,13 @@
             <w:pPr>
               <w:jc w:val="both"/>
             </w:pPr>
-            <w:r>
-              <w:t>mean of Q75%</w:t>
+            <w:proofErr w:type="spellStart"/>
+            <w:r>
+              <w:t>mean</w:t>
+            </w:r>
+            <w:proofErr w:type="spellEnd"/>
+            <w:r>
+              <w:t xml:space="preserve"> of Q75%</w:t>
             </w:r>
           </w:p>
         </w:tc>
@@ -17223,8 +17296,13 @@
             <w:pPr>
               <w:jc w:val="both"/>
             </w:pPr>
-            <w:r>
-              <w:t>mean of Q90%</w:t>
+            <w:proofErr w:type="spellStart"/>
+            <w:r>
+              <w:t>mean</w:t>
+            </w:r>
+            <w:proofErr w:type="spellEnd"/>
+            <w:r>
+              <w:t xml:space="preserve"> of Q90%</w:t>
             </w:r>
           </w:p>
         </w:tc>
@@ -17426,7 +17504,7 @@
         <w:sz w:val="16"/>
         <w:szCs w:val="16"/>
       </w:rPr>
-      <w:t>2024-0405-2308</w:t>
+      <w:t>2024-0418-1908</w:t>
     </w:r>
     <w:r>
       <w:rPr>
@@ -17577,7 +17655,7 @@
         <v:path o:extrusionok="f" gradientshapeok="t" o:connecttype="rect"/>
         <o:lock v:ext="edit" aspectratio="t"/>
       </v:shapetype>
-      <v:shape id="_x0000_i1030" type="#_x0000_t75" style="width:24.3pt;height:33.55pt;visibility:visible;mso-wrap-style:square" o:bullet="t">
+      <v:shape id="_x0000_i1029" type="#_x0000_t75" style="width:24.3pt;height:33.55pt;visibility:visible;mso-wrap-style:square" o:bullet="t">
         <v:imagedata r:id="rId1" o:title=""/>
       </v:shape>
     </w:pict>

</xml_diff>

<commit_message>
Projet d'extension de la carte pour 4 joueurs
</commit_message>
<xml_diff>
--- a/docs/Donjons-et-Barons-parametrage.docx
+++ b/docs/Donjons-et-Barons-parametrage.docx
@@ -1,6 +1,6 @@
 
 <file path=word/document.xml><?xml version="1.0" encoding="utf-8"?>
-<w:document xmlns:wpc="http://schemas.microsoft.com/office/word/2010/wordprocessingCanvas" xmlns:cx="http://schemas.microsoft.com/office/drawing/2014/chartex" xmlns:cx1="http://schemas.microsoft.com/office/drawing/2015/9/8/chartex" xmlns:cx2="http://schemas.microsoft.com/office/drawing/2015/10/21/chartex" xmlns:cx3="http://schemas.microsoft.com/office/drawing/2016/5/9/chartex" xmlns:cx4="http://schemas.microsoft.com/office/drawing/2016/5/10/chartex" xmlns:cx5="http://schemas.microsoft.com/office/drawing/2016/5/11/chartex" xmlns:cx6="http://schemas.microsoft.com/office/drawing/2016/5/12/chartex" xmlns:cx7="http://schemas.microsoft.com/office/drawing/2016/5/13/chartex" xmlns:cx8="http://schemas.microsoft.com/office/drawing/2016/5/14/chartex" xmlns:mc="http://schemas.openxmlformats.org/markup-compatibility/2006" xmlns:aink="http://schemas.microsoft.com/office/drawing/2016/ink" xmlns:am3d="http://schemas.microsoft.com/office/drawing/2017/model3d" xmlns:o="urn:schemas-microsoft-com:office:office" xmlns:oel="http://schemas.microsoft.com/office/2019/extlst" xmlns:r="http://schemas.openxmlformats.org/officeDocument/2006/relationships" xmlns:m="http://schemas.openxmlformats.org/officeDocument/2006/math" xmlns:v="urn:schemas-microsoft-com:vml" xmlns:wp14="http://schemas.microsoft.com/office/word/2010/wordprocessingDrawing" xmlns:wp="http://schemas.openxmlformats.org/drawingml/2006/wordprocessingDrawing" xmlns:w10="urn:schemas-microsoft-com:office:word" xmlns:w="http://schemas.openxmlformats.org/wordprocessingml/2006/main" xmlns:w14="http://schemas.microsoft.com/office/word/2010/wordml" xmlns:w15="http://schemas.microsoft.com/office/word/2012/wordml" xmlns:w16cex="http://schemas.microsoft.com/office/word/2018/wordml/cex" xmlns:w16cid="http://schemas.microsoft.com/office/word/2016/wordml/cid" xmlns:w16="http://schemas.microsoft.com/office/word/2018/wordml" xmlns:w16sdtdh="http://schemas.microsoft.com/office/word/2020/wordml/sdtdatahash" xmlns:w16se="http://schemas.microsoft.com/office/word/2015/wordml/symex" xmlns:wpg="http://schemas.microsoft.com/office/word/2010/wordprocessingGroup" xmlns:wpi="http://schemas.microsoft.com/office/word/2010/wordprocessingInk" xmlns:wne="http://schemas.microsoft.com/office/word/2006/wordml" xmlns:wps="http://schemas.microsoft.com/office/word/2010/wordprocessingShape" mc:Ignorable="w14 w15 w16se w16cid w16 w16cex w16sdtdh wp14">
+<w:document xmlns:wpc="http://schemas.microsoft.com/office/word/2010/wordprocessingCanvas" xmlns:cx="http://schemas.microsoft.com/office/drawing/2014/chartex" xmlns:cx1="http://schemas.microsoft.com/office/drawing/2015/9/8/chartex" xmlns:cx2="http://schemas.microsoft.com/office/drawing/2015/10/21/chartex" xmlns:cx3="http://schemas.microsoft.com/office/drawing/2016/5/9/chartex" xmlns:cx4="http://schemas.microsoft.com/office/drawing/2016/5/10/chartex" xmlns:cx5="http://schemas.microsoft.com/office/drawing/2016/5/11/chartex" xmlns:cx6="http://schemas.microsoft.com/office/drawing/2016/5/12/chartex" xmlns:cx7="http://schemas.microsoft.com/office/drawing/2016/5/13/chartex" xmlns:cx8="http://schemas.microsoft.com/office/drawing/2016/5/14/chartex" xmlns:mc="http://schemas.openxmlformats.org/markup-compatibility/2006" xmlns:aink="http://schemas.microsoft.com/office/drawing/2016/ink" xmlns:am3d="http://schemas.microsoft.com/office/drawing/2017/model3d" xmlns:o="urn:schemas-microsoft-com:office:office" xmlns:oel="http://schemas.microsoft.com/office/2019/extlst" xmlns:r="http://schemas.openxmlformats.org/officeDocument/2006/relationships" xmlns:m="http://schemas.openxmlformats.org/officeDocument/2006/math" xmlns:v="urn:schemas-microsoft-com:vml" xmlns:wp14="http://schemas.microsoft.com/office/word/2010/wordprocessingDrawing" xmlns:wp="http://schemas.openxmlformats.org/drawingml/2006/wordprocessingDrawing" xmlns:w10="urn:schemas-microsoft-com:office:word" xmlns:w="http://schemas.openxmlformats.org/wordprocessingml/2006/main" xmlns:w14="http://schemas.microsoft.com/office/word/2010/wordml" xmlns:w15="http://schemas.microsoft.com/office/word/2012/wordml" xmlns:w16cex="http://schemas.microsoft.com/office/word/2018/wordml/cex" xmlns:w16cid="http://schemas.microsoft.com/office/word/2016/wordml/cid" xmlns:w16="http://schemas.microsoft.com/office/word/2018/wordml" xmlns:w16du="http://schemas.microsoft.com/office/word/2023/wordml/word16du" xmlns:w16sdtdh="http://schemas.microsoft.com/office/word/2020/wordml/sdtdatahash" xmlns:w16se="http://schemas.microsoft.com/office/word/2015/wordml/symex" xmlns:wpg="http://schemas.microsoft.com/office/word/2010/wordprocessingGroup" xmlns:wpi="http://schemas.microsoft.com/office/word/2010/wordprocessingInk" xmlns:wne="http://schemas.microsoft.com/office/word/2006/wordml" xmlns:wps="http://schemas.microsoft.com/office/word/2010/wordprocessingShape" mc:Ignorable="w14 w15 w16se w16cid w16 w16cex w16sdtdh w16du wp14">
   <w:body>
     <w:tbl>
       <w:tblPr>
@@ -114,7 +114,7 @@
                 <w:noProof/>
               </w:rPr>
               <w:drawing>
-                <wp:inline distT="0" distB="0" distL="0" distR="0" wp14:anchorId="07B11C6C" wp14:editId="1534471B">
+                <wp:inline distT="0" distB="0" distL="0" distR="0" wp14:anchorId="07B11C6C" wp14:editId="47D26A28">
                   <wp:extent cx="1080000" cy="1080000"/>
                   <wp:effectExtent l="0" t="0" r="6350" b="6350"/>
                   <wp:docPr id="831420395" name="Image 1"/>
@@ -11923,10 +11923,7 @@
         <w:t>Nombre de points gagnés sur 100 000 simulations aléatoires</w:t>
       </w:r>
       <w:r>
-        <w:t xml:space="preserve"> ; </w:t>
-      </w:r>
-      <w:r>
-        <w:t xml:space="preserve">ce sont les </w:t>
+        <w:t xml:space="preserve"> ; ce sont les </w:t>
       </w:r>
       <w:r>
         <w:rPr>
@@ -11936,16 +11933,7 @@
         <w:t>rangs des joueurs</w:t>
       </w:r>
       <w:r>
-        <w:t xml:space="preserve"> qui sont indiqués</w:t>
-      </w:r>
-      <w:r>
-        <w:t xml:space="preserve"> </w:t>
-      </w:r>
-      <w:r>
-        <w:t>:</w:t>
-      </w:r>
-      <w:r>
-        <w:t> </w:t>
+        <w:t xml:space="preserve"> qui sont indiqués : </w:t>
       </w:r>
     </w:p>
     <w:tbl>
@@ -16856,11 +16844,17 @@
     <w:p>
       <w:pPr>
         <w:pStyle w:val="Titre1"/>
+        <w:tabs>
+          <w:tab w:val="left" w:pos="2601"/>
+        </w:tabs>
         <w:jc w:val="both"/>
       </w:pPr>
       <w:r>
         <w:lastRenderedPageBreak/>
         <w:t>Distances</w:t>
+      </w:r>
+      <w:r>
+        <w:tab/>
       </w:r>
     </w:p>
     <w:p>
@@ -17396,8 +17390,88 @@
         <w:jc w:val="both"/>
       </w:pPr>
     </w:p>
+    <w:p>
+      <w:pPr>
+        <w:pStyle w:val="Titre1"/>
+        <w:jc w:val="both"/>
+      </w:pPr>
+      <w:r>
+        <w:t>Carte étendue</w:t>
+      </w:r>
+    </w:p>
+    <w:p>
+      <w:pPr>
+        <w:jc w:val="both"/>
+      </w:pPr>
+      <w:r>
+        <w:t>Projet de carte étendue pour la configuration à 4 joueurs : 6 tuiles périphériques seraient ajoutées.</w:t>
+      </w:r>
+    </w:p>
+    <w:p>
+      <w:pPr>
+        <w:jc w:val="center"/>
+      </w:pPr>
+      <w:r>
+        <w:rPr>
+          <w:noProof/>
+        </w:rPr>
+        <w:drawing>
+          <wp:inline distT="0" distB="0" distL="0" distR="0" wp14:anchorId="7D40D089" wp14:editId="7B5D3B6B">
+            <wp:extent cx="3124800" cy="3600000"/>
+            <wp:effectExtent l="0" t="0" r="0" b="635"/>
+            <wp:docPr id="2131051130" name="Image 2" descr="Une image contenant motif, Symétrie, carré, conception&#10;&#10;Description générée automatiquement"/>
+            <wp:cNvGraphicFramePr>
+              <a:graphicFrameLocks xmlns:a="http://schemas.openxmlformats.org/drawingml/2006/main" noChangeAspect="1"/>
+            </wp:cNvGraphicFramePr>
+            <a:graphic xmlns:a="http://schemas.openxmlformats.org/drawingml/2006/main">
+              <a:graphicData uri="http://schemas.openxmlformats.org/drawingml/2006/picture">
+                <pic:pic xmlns:pic="http://schemas.openxmlformats.org/drawingml/2006/picture">
+                  <pic:nvPicPr>
+                    <pic:cNvPr id="2131051130" name="Image 2" descr="Une image contenant motif, Symétrie, carré, conception&#10;&#10;Description générée automatiquement"/>
+                    <pic:cNvPicPr>
+                      <a:picLocks noChangeAspect="1" noChangeArrowheads="1"/>
+                    </pic:cNvPicPr>
+                  </pic:nvPicPr>
+                  <pic:blipFill>
+                    <a:blip r:embed="rId41" cstate="print">
+                      <a:extLst>
+                        <a:ext uri="{28A0092B-C50C-407E-A947-70E740481C1C}">
+                          <a14:useLocalDpi xmlns:a14="http://schemas.microsoft.com/office/drawing/2010/main" val="0"/>
+                        </a:ext>
+                      </a:extLst>
+                    </a:blip>
+                    <a:srcRect/>
+                    <a:stretch>
+                      <a:fillRect/>
+                    </a:stretch>
+                  </pic:blipFill>
+                  <pic:spPr bwMode="auto">
+                    <a:xfrm>
+                      <a:off x="0" y="0"/>
+                      <a:ext cx="3124800" cy="3600000"/>
+                    </a:xfrm>
+                    <a:prstGeom prst="rect">
+                      <a:avLst/>
+                    </a:prstGeom>
+                    <a:noFill/>
+                    <a:ln>
+                      <a:noFill/>
+                    </a:ln>
+                  </pic:spPr>
+                </pic:pic>
+              </a:graphicData>
+            </a:graphic>
+          </wp:inline>
+        </w:drawing>
+      </w:r>
+    </w:p>
     <w:sectPr>
-      <w:headerReference w:type="default" r:id="rId41"/>
+      <w:headerReference w:type="even" r:id="rId42"/>
+      <w:headerReference w:type="default" r:id="rId43"/>
+      <w:footerReference w:type="even" r:id="rId44"/>
+      <w:footerReference w:type="default" r:id="rId45"/>
+      <w:headerReference w:type="first" r:id="rId46"/>
+      <w:footerReference w:type="first" r:id="rId47"/>
       <w:pgSz w:w="11906" w:h="16838"/>
       <w:pgMar w:top="720" w:right="720" w:bottom="720" w:left="720" w:header="708" w:footer="708" w:gutter="0"/>
       <w:cols w:space="708"/>
@@ -17408,7 +17482,7 @@
 </file>
 
 <file path=word/endnotes.xml><?xml version="1.0" encoding="utf-8"?>
-<w:endnotes xmlns:wpc="http://schemas.microsoft.com/office/word/2010/wordprocessingCanvas" xmlns:cx="http://schemas.microsoft.com/office/drawing/2014/chartex" xmlns:cx1="http://schemas.microsoft.com/office/drawing/2015/9/8/chartex" xmlns:cx2="http://schemas.microsoft.com/office/drawing/2015/10/21/chartex" xmlns:cx3="http://schemas.microsoft.com/office/drawing/2016/5/9/chartex" xmlns:cx4="http://schemas.microsoft.com/office/drawing/2016/5/10/chartex" xmlns:cx5="http://schemas.microsoft.com/office/drawing/2016/5/11/chartex" xmlns:cx6="http://schemas.microsoft.com/office/drawing/2016/5/12/chartex" xmlns:cx7="http://schemas.microsoft.com/office/drawing/2016/5/13/chartex" xmlns:cx8="http://schemas.microsoft.com/office/drawing/2016/5/14/chartex" xmlns:mc="http://schemas.openxmlformats.org/markup-compatibility/2006" xmlns:aink="http://schemas.microsoft.com/office/drawing/2016/ink" xmlns:am3d="http://schemas.microsoft.com/office/drawing/2017/model3d" xmlns:o="urn:schemas-microsoft-com:office:office" xmlns:oel="http://schemas.microsoft.com/office/2019/extlst" xmlns:r="http://schemas.openxmlformats.org/officeDocument/2006/relationships" xmlns:m="http://schemas.openxmlformats.org/officeDocument/2006/math" xmlns:v="urn:schemas-microsoft-com:vml" xmlns:wp14="http://schemas.microsoft.com/office/word/2010/wordprocessingDrawing" xmlns:wp="http://schemas.openxmlformats.org/drawingml/2006/wordprocessingDrawing" xmlns:w10="urn:schemas-microsoft-com:office:word" xmlns:w="http://schemas.openxmlformats.org/wordprocessingml/2006/main" xmlns:w14="http://schemas.microsoft.com/office/word/2010/wordml" xmlns:w15="http://schemas.microsoft.com/office/word/2012/wordml" xmlns:w16cex="http://schemas.microsoft.com/office/word/2018/wordml/cex" xmlns:w16cid="http://schemas.microsoft.com/office/word/2016/wordml/cid" xmlns:w16="http://schemas.microsoft.com/office/word/2018/wordml" xmlns:w16sdtdh="http://schemas.microsoft.com/office/word/2020/wordml/sdtdatahash" xmlns:w16se="http://schemas.microsoft.com/office/word/2015/wordml/symex" xmlns:wpg="http://schemas.microsoft.com/office/word/2010/wordprocessingGroup" xmlns:wpi="http://schemas.microsoft.com/office/word/2010/wordprocessingInk" xmlns:wne="http://schemas.microsoft.com/office/word/2006/wordml" xmlns:wps="http://schemas.microsoft.com/office/word/2010/wordprocessingShape" mc:Ignorable="w14 w15 w16se w16cid w16 w16cex w16sdtdh wp14">
+<w:endnotes xmlns:wpc="http://schemas.microsoft.com/office/word/2010/wordprocessingCanvas" xmlns:cx="http://schemas.microsoft.com/office/drawing/2014/chartex" xmlns:cx1="http://schemas.microsoft.com/office/drawing/2015/9/8/chartex" xmlns:cx2="http://schemas.microsoft.com/office/drawing/2015/10/21/chartex" xmlns:cx3="http://schemas.microsoft.com/office/drawing/2016/5/9/chartex" xmlns:cx4="http://schemas.microsoft.com/office/drawing/2016/5/10/chartex" xmlns:cx5="http://schemas.microsoft.com/office/drawing/2016/5/11/chartex" xmlns:cx6="http://schemas.microsoft.com/office/drawing/2016/5/12/chartex" xmlns:cx7="http://schemas.microsoft.com/office/drawing/2016/5/13/chartex" xmlns:cx8="http://schemas.microsoft.com/office/drawing/2016/5/14/chartex" xmlns:mc="http://schemas.openxmlformats.org/markup-compatibility/2006" xmlns:aink="http://schemas.microsoft.com/office/drawing/2016/ink" xmlns:am3d="http://schemas.microsoft.com/office/drawing/2017/model3d" xmlns:o="urn:schemas-microsoft-com:office:office" xmlns:oel="http://schemas.microsoft.com/office/2019/extlst" xmlns:r="http://schemas.openxmlformats.org/officeDocument/2006/relationships" xmlns:m="http://schemas.openxmlformats.org/officeDocument/2006/math" xmlns:v="urn:schemas-microsoft-com:vml" xmlns:wp14="http://schemas.microsoft.com/office/word/2010/wordprocessingDrawing" xmlns:wp="http://schemas.openxmlformats.org/drawingml/2006/wordprocessingDrawing" xmlns:w10="urn:schemas-microsoft-com:office:word" xmlns:w="http://schemas.openxmlformats.org/wordprocessingml/2006/main" xmlns:w14="http://schemas.microsoft.com/office/word/2010/wordml" xmlns:w15="http://schemas.microsoft.com/office/word/2012/wordml" xmlns:w16cex="http://schemas.microsoft.com/office/word/2018/wordml/cex" xmlns:w16cid="http://schemas.microsoft.com/office/word/2016/wordml/cid" xmlns:w16="http://schemas.microsoft.com/office/word/2018/wordml" xmlns:w16du="http://schemas.microsoft.com/office/word/2023/wordml/word16du" xmlns:w16sdtdh="http://schemas.microsoft.com/office/word/2020/wordml/sdtdatahash" xmlns:w16se="http://schemas.microsoft.com/office/word/2015/wordml/symex" xmlns:wpg="http://schemas.microsoft.com/office/word/2010/wordprocessingGroup" xmlns:wpi="http://schemas.microsoft.com/office/word/2010/wordprocessingInk" xmlns:wne="http://schemas.microsoft.com/office/word/2006/wordml" xmlns:wps="http://schemas.microsoft.com/office/word/2010/wordprocessingShape" mc:Ignorable="w14 w15 w16se w16cid w16 w16cex w16sdtdh w16du wp14">
   <w:endnote w:type="separator" w:id="-1">
     <w:p>
       <w:pPr>
@@ -17432,8 +17506,38 @@
 </w:endnotes>
 </file>
 
+<file path=word/footer1.xml><?xml version="1.0" encoding="utf-8"?>
+<w:ftr xmlns:wpc="http://schemas.microsoft.com/office/word/2010/wordprocessingCanvas" xmlns:cx="http://schemas.microsoft.com/office/drawing/2014/chartex" xmlns:cx1="http://schemas.microsoft.com/office/drawing/2015/9/8/chartex" xmlns:cx2="http://schemas.microsoft.com/office/drawing/2015/10/21/chartex" xmlns:cx3="http://schemas.microsoft.com/office/drawing/2016/5/9/chartex" xmlns:cx4="http://schemas.microsoft.com/office/drawing/2016/5/10/chartex" xmlns:cx5="http://schemas.microsoft.com/office/drawing/2016/5/11/chartex" xmlns:cx6="http://schemas.microsoft.com/office/drawing/2016/5/12/chartex" xmlns:cx7="http://schemas.microsoft.com/office/drawing/2016/5/13/chartex" xmlns:cx8="http://schemas.microsoft.com/office/drawing/2016/5/14/chartex" xmlns:mc="http://schemas.openxmlformats.org/markup-compatibility/2006" xmlns:aink="http://schemas.microsoft.com/office/drawing/2016/ink" xmlns:am3d="http://schemas.microsoft.com/office/drawing/2017/model3d" xmlns:o="urn:schemas-microsoft-com:office:office" xmlns:oel="http://schemas.microsoft.com/office/2019/extlst" xmlns:r="http://schemas.openxmlformats.org/officeDocument/2006/relationships" xmlns:m="http://schemas.openxmlformats.org/officeDocument/2006/math" xmlns:v="urn:schemas-microsoft-com:vml" xmlns:wp14="http://schemas.microsoft.com/office/word/2010/wordprocessingDrawing" xmlns:wp="http://schemas.openxmlformats.org/drawingml/2006/wordprocessingDrawing" xmlns:w10="urn:schemas-microsoft-com:office:word" xmlns:w="http://schemas.openxmlformats.org/wordprocessingml/2006/main" xmlns:w14="http://schemas.microsoft.com/office/word/2010/wordml" xmlns:w15="http://schemas.microsoft.com/office/word/2012/wordml" xmlns:w16cex="http://schemas.microsoft.com/office/word/2018/wordml/cex" xmlns:w16cid="http://schemas.microsoft.com/office/word/2016/wordml/cid" xmlns:w16="http://schemas.microsoft.com/office/word/2018/wordml" xmlns:w16du="http://schemas.microsoft.com/office/word/2023/wordml/word16du" xmlns:w16sdtdh="http://schemas.microsoft.com/office/word/2020/wordml/sdtdatahash" xmlns:w16se="http://schemas.microsoft.com/office/word/2015/wordml/symex" xmlns:wpg="http://schemas.microsoft.com/office/word/2010/wordprocessingGroup" xmlns:wpi="http://schemas.microsoft.com/office/word/2010/wordprocessingInk" xmlns:wne="http://schemas.microsoft.com/office/word/2006/wordml" xmlns:wps="http://schemas.microsoft.com/office/word/2010/wordprocessingShape" mc:Ignorable="w14 w15 w16se w16cid w16 w16cex w16sdtdh w16du wp14">
+  <w:p>
+    <w:pPr>
+      <w:pStyle w:val="Pieddepage"/>
+    </w:pPr>
+  </w:p>
+</w:ftr>
+</file>
+
+<file path=word/footer2.xml><?xml version="1.0" encoding="utf-8"?>
+<w:ftr xmlns:wpc="http://schemas.microsoft.com/office/word/2010/wordprocessingCanvas" xmlns:cx="http://schemas.microsoft.com/office/drawing/2014/chartex" xmlns:cx1="http://schemas.microsoft.com/office/drawing/2015/9/8/chartex" xmlns:cx2="http://schemas.microsoft.com/office/drawing/2015/10/21/chartex" xmlns:cx3="http://schemas.microsoft.com/office/drawing/2016/5/9/chartex" xmlns:cx4="http://schemas.microsoft.com/office/drawing/2016/5/10/chartex" xmlns:cx5="http://schemas.microsoft.com/office/drawing/2016/5/11/chartex" xmlns:cx6="http://schemas.microsoft.com/office/drawing/2016/5/12/chartex" xmlns:cx7="http://schemas.microsoft.com/office/drawing/2016/5/13/chartex" xmlns:cx8="http://schemas.microsoft.com/office/drawing/2016/5/14/chartex" xmlns:mc="http://schemas.openxmlformats.org/markup-compatibility/2006" xmlns:aink="http://schemas.microsoft.com/office/drawing/2016/ink" xmlns:am3d="http://schemas.microsoft.com/office/drawing/2017/model3d" xmlns:o="urn:schemas-microsoft-com:office:office" xmlns:oel="http://schemas.microsoft.com/office/2019/extlst" xmlns:r="http://schemas.openxmlformats.org/officeDocument/2006/relationships" xmlns:m="http://schemas.openxmlformats.org/officeDocument/2006/math" xmlns:v="urn:schemas-microsoft-com:vml" xmlns:wp14="http://schemas.microsoft.com/office/word/2010/wordprocessingDrawing" xmlns:wp="http://schemas.openxmlformats.org/drawingml/2006/wordprocessingDrawing" xmlns:w10="urn:schemas-microsoft-com:office:word" xmlns:w="http://schemas.openxmlformats.org/wordprocessingml/2006/main" xmlns:w14="http://schemas.microsoft.com/office/word/2010/wordml" xmlns:w15="http://schemas.microsoft.com/office/word/2012/wordml" xmlns:w16cex="http://schemas.microsoft.com/office/word/2018/wordml/cex" xmlns:w16cid="http://schemas.microsoft.com/office/word/2016/wordml/cid" xmlns:w16="http://schemas.microsoft.com/office/word/2018/wordml" xmlns:w16du="http://schemas.microsoft.com/office/word/2023/wordml/word16du" xmlns:w16sdtdh="http://schemas.microsoft.com/office/word/2020/wordml/sdtdatahash" xmlns:w16se="http://schemas.microsoft.com/office/word/2015/wordml/symex" xmlns:wpg="http://schemas.microsoft.com/office/word/2010/wordprocessingGroup" xmlns:wpi="http://schemas.microsoft.com/office/word/2010/wordprocessingInk" xmlns:wne="http://schemas.microsoft.com/office/word/2006/wordml" xmlns:wps="http://schemas.microsoft.com/office/word/2010/wordprocessingShape" mc:Ignorable="w14 w15 w16se w16cid w16 w16cex w16sdtdh w16du wp14">
+  <w:p>
+    <w:pPr>
+      <w:pStyle w:val="Pieddepage"/>
+    </w:pPr>
+  </w:p>
+</w:ftr>
+</file>
+
+<file path=word/footer3.xml><?xml version="1.0" encoding="utf-8"?>
+<w:ftr xmlns:wpc="http://schemas.microsoft.com/office/word/2010/wordprocessingCanvas" xmlns:cx="http://schemas.microsoft.com/office/drawing/2014/chartex" xmlns:cx1="http://schemas.microsoft.com/office/drawing/2015/9/8/chartex" xmlns:cx2="http://schemas.microsoft.com/office/drawing/2015/10/21/chartex" xmlns:cx3="http://schemas.microsoft.com/office/drawing/2016/5/9/chartex" xmlns:cx4="http://schemas.microsoft.com/office/drawing/2016/5/10/chartex" xmlns:cx5="http://schemas.microsoft.com/office/drawing/2016/5/11/chartex" xmlns:cx6="http://schemas.microsoft.com/office/drawing/2016/5/12/chartex" xmlns:cx7="http://schemas.microsoft.com/office/drawing/2016/5/13/chartex" xmlns:cx8="http://schemas.microsoft.com/office/drawing/2016/5/14/chartex" xmlns:mc="http://schemas.openxmlformats.org/markup-compatibility/2006" xmlns:aink="http://schemas.microsoft.com/office/drawing/2016/ink" xmlns:am3d="http://schemas.microsoft.com/office/drawing/2017/model3d" xmlns:o="urn:schemas-microsoft-com:office:office" xmlns:oel="http://schemas.microsoft.com/office/2019/extlst" xmlns:r="http://schemas.openxmlformats.org/officeDocument/2006/relationships" xmlns:m="http://schemas.openxmlformats.org/officeDocument/2006/math" xmlns:v="urn:schemas-microsoft-com:vml" xmlns:wp14="http://schemas.microsoft.com/office/word/2010/wordprocessingDrawing" xmlns:wp="http://schemas.openxmlformats.org/drawingml/2006/wordprocessingDrawing" xmlns:w10="urn:schemas-microsoft-com:office:word" xmlns:w="http://schemas.openxmlformats.org/wordprocessingml/2006/main" xmlns:w14="http://schemas.microsoft.com/office/word/2010/wordml" xmlns:w15="http://schemas.microsoft.com/office/word/2012/wordml" xmlns:w16cex="http://schemas.microsoft.com/office/word/2018/wordml/cex" xmlns:w16cid="http://schemas.microsoft.com/office/word/2016/wordml/cid" xmlns:w16="http://schemas.microsoft.com/office/word/2018/wordml" xmlns:w16du="http://schemas.microsoft.com/office/word/2023/wordml/word16du" xmlns:w16sdtdh="http://schemas.microsoft.com/office/word/2020/wordml/sdtdatahash" xmlns:w16se="http://schemas.microsoft.com/office/word/2015/wordml/symex" xmlns:wpg="http://schemas.microsoft.com/office/word/2010/wordprocessingGroup" xmlns:wpi="http://schemas.microsoft.com/office/word/2010/wordprocessingInk" xmlns:wne="http://schemas.microsoft.com/office/word/2006/wordml" xmlns:wps="http://schemas.microsoft.com/office/word/2010/wordprocessingShape" mc:Ignorable="w14 w15 w16se w16cid w16 w16cex w16sdtdh w16du wp14">
+  <w:p>
+    <w:pPr>
+      <w:pStyle w:val="Pieddepage"/>
+    </w:pPr>
+  </w:p>
+</w:ftr>
+</file>
+
 <file path=word/footnotes.xml><?xml version="1.0" encoding="utf-8"?>
-<w:footnotes xmlns:wpc="http://schemas.microsoft.com/office/word/2010/wordprocessingCanvas" xmlns:cx="http://schemas.microsoft.com/office/drawing/2014/chartex" xmlns:cx1="http://schemas.microsoft.com/office/drawing/2015/9/8/chartex" xmlns:cx2="http://schemas.microsoft.com/office/drawing/2015/10/21/chartex" xmlns:cx3="http://schemas.microsoft.com/office/drawing/2016/5/9/chartex" xmlns:cx4="http://schemas.microsoft.com/office/drawing/2016/5/10/chartex" xmlns:cx5="http://schemas.microsoft.com/office/drawing/2016/5/11/chartex" xmlns:cx6="http://schemas.microsoft.com/office/drawing/2016/5/12/chartex" xmlns:cx7="http://schemas.microsoft.com/office/drawing/2016/5/13/chartex" xmlns:cx8="http://schemas.microsoft.com/office/drawing/2016/5/14/chartex" xmlns:mc="http://schemas.openxmlformats.org/markup-compatibility/2006" xmlns:aink="http://schemas.microsoft.com/office/drawing/2016/ink" xmlns:am3d="http://schemas.microsoft.com/office/drawing/2017/model3d" xmlns:o="urn:schemas-microsoft-com:office:office" xmlns:oel="http://schemas.microsoft.com/office/2019/extlst" xmlns:r="http://schemas.openxmlformats.org/officeDocument/2006/relationships" xmlns:m="http://schemas.openxmlformats.org/officeDocument/2006/math" xmlns:v="urn:schemas-microsoft-com:vml" xmlns:wp14="http://schemas.microsoft.com/office/word/2010/wordprocessingDrawing" xmlns:wp="http://schemas.openxmlformats.org/drawingml/2006/wordprocessingDrawing" xmlns:w10="urn:schemas-microsoft-com:office:word" xmlns:w="http://schemas.openxmlformats.org/wordprocessingml/2006/main" xmlns:w14="http://schemas.microsoft.com/office/word/2010/wordml" xmlns:w15="http://schemas.microsoft.com/office/word/2012/wordml" xmlns:w16cex="http://schemas.microsoft.com/office/word/2018/wordml/cex" xmlns:w16cid="http://schemas.microsoft.com/office/word/2016/wordml/cid" xmlns:w16="http://schemas.microsoft.com/office/word/2018/wordml" xmlns:w16sdtdh="http://schemas.microsoft.com/office/word/2020/wordml/sdtdatahash" xmlns:w16se="http://schemas.microsoft.com/office/word/2015/wordml/symex" xmlns:wpg="http://schemas.microsoft.com/office/word/2010/wordprocessingGroup" xmlns:wpi="http://schemas.microsoft.com/office/word/2010/wordprocessingInk" xmlns:wne="http://schemas.microsoft.com/office/word/2006/wordml" xmlns:wps="http://schemas.microsoft.com/office/word/2010/wordprocessingShape" mc:Ignorable="w14 w15 w16se w16cid w16 w16cex w16sdtdh wp14">
+<w:footnotes xmlns:wpc="http://schemas.microsoft.com/office/word/2010/wordprocessingCanvas" xmlns:cx="http://schemas.microsoft.com/office/drawing/2014/chartex" xmlns:cx1="http://schemas.microsoft.com/office/drawing/2015/9/8/chartex" xmlns:cx2="http://schemas.microsoft.com/office/drawing/2015/10/21/chartex" xmlns:cx3="http://schemas.microsoft.com/office/drawing/2016/5/9/chartex" xmlns:cx4="http://schemas.microsoft.com/office/drawing/2016/5/10/chartex" xmlns:cx5="http://schemas.microsoft.com/office/drawing/2016/5/11/chartex" xmlns:cx6="http://schemas.microsoft.com/office/drawing/2016/5/12/chartex" xmlns:cx7="http://schemas.microsoft.com/office/drawing/2016/5/13/chartex" xmlns:cx8="http://schemas.microsoft.com/office/drawing/2016/5/14/chartex" xmlns:mc="http://schemas.openxmlformats.org/markup-compatibility/2006" xmlns:aink="http://schemas.microsoft.com/office/drawing/2016/ink" xmlns:am3d="http://schemas.microsoft.com/office/drawing/2017/model3d" xmlns:o="urn:schemas-microsoft-com:office:office" xmlns:oel="http://schemas.microsoft.com/office/2019/extlst" xmlns:r="http://schemas.openxmlformats.org/officeDocument/2006/relationships" xmlns:m="http://schemas.openxmlformats.org/officeDocument/2006/math" xmlns:v="urn:schemas-microsoft-com:vml" xmlns:wp14="http://schemas.microsoft.com/office/word/2010/wordprocessingDrawing" xmlns:wp="http://schemas.openxmlformats.org/drawingml/2006/wordprocessingDrawing" xmlns:w10="urn:schemas-microsoft-com:office:word" xmlns:w="http://schemas.openxmlformats.org/wordprocessingml/2006/main" xmlns:w14="http://schemas.microsoft.com/office/word/2010/wordml" xmlns:w15="http://schemas.microsoft.com/office/word/2012/wordml" xmlns:w16cex="http://schemas.microsoft.com/office/word/2018/wordml/cex" xmlns:w16cid="http://schemas.microsoft.com/office/word/2016/wordml/cid" xmlns:w16="http://schemas.microsoft.com/office/word/2018/wordml" xmlns:w16du="http://schemas.microsoft.com/office/word/2023/wordml/word16du" xmlns:w16sdtdh="http://schemas.microsoft.com/office/word/2020/wordml/sdtdatahash" xmlns:w16se="http://schemas.microsoft.com/office/word/2015/wordml/symex" xmlns:wpg="http://schemas.microsoft.com/office/word/2010/wordprocessingGroup" xmlns:wpi="http://schemas.microsoft.com/office/word/2010/wordprocessingInk" xmlns:wne="http://schemas.microsoft.com/office/word/2006/wordml" xmlns:wps="http://schemas.microsoft.com/office/word/2010/wordprocessingShape" mc:Ignorable="w14 w15 w16se w16cid w16 w16cex w16sdtdh w16du wp14">
   <w:footnote w:type="separator" w:id="-1">
     <w:p>
       <w:pPr>
@@ -17458,7 +17562,17 @@
 </file>
 
 <file path=word/header1.xml><?xml version="1.0" encoding="utf-8"?>
-<w:hdr xmlns:wpc="http://schemas.microsoft.com/office/word/2010/wordprocessingCanvas" xmlns:cx="http://schemas.microsoft.com/office/drawing/2014/chartex" xmlns:cx1="http://schemas.microsoft.com/office/drawing/2015/9/8/chartex" xmlns:cx2="http://schemas.microsoft.com/office/drawing/2015/10/21/chartex" xmlns:cx3="http://schemas.microsoft.com/office/drawing/2016/5/9/chartex" xmlns:cx4="http://schemas.microsoft.com/office/drawing/2016/5/10/chartex" xmlns:cx5="http://schemas.microsoft.com/office/drawing/2016/5/11/chartex" xmlns:cx6="http://schemas.microsoft.com/office/drawing/2016/5/12/chartex" xmlns:cx7="http://schemas.microsoft.com/office/drawing/2016/5/13/chartex" xmlns:cx8="http://schemas.microsoft.com/office/drawing/2016/5/14/chartex" xmlns:mc="http://schemas.openxmlformats.org/markup-compatibility/2006" xmlns:aink="http://schemas.microsoft.com/office/drawing/2016/ink" xmlns:am3d="http://schemas.microsoft.com/office/drawing/2017/model3d" xmlns:o="urn:schemas-microsoft-com:office:office" xmlns:oel="http://schemas.microsoft.com/office/2019/extlst" xmlns:r="http://schemas.openxmlformats.org/officeDocument/2006/relationships" xmlns:m="http://schemas.openxmlformats.org/officeDocument/2006/math" xmlns:v="urn:schemas-microsoft-com:vml" xmlns:wp14="http://schemas.microsoft.com/office/word/2010/wordprocessingDrawing" xmlns:wp="http://schemas.openxmlformats.org/drawingml/2006/wordprocessingDrawing" xmlns:w10="urn:schemas-microsoft-com:office:word" xmlns:w="http://schemas.openxmlformats.org/wordprocessingml/2006/main" xmlns:w14="http://schemas.microsoft.com/office/word/2010/wordml" xmlns:w15="http://schemas.microsoft.com/office/word/2012/wordml" xmlns:w16cex="http://schemas.microsoft.com/office/word/2018/wordml/cex" xmlns:w16cid="http://schemas.microsoft.com/office/word/2016/wordml/cid" xmlns:w16="http://schemas.microsoft.com/office/word/2018/wordml" xmlns:w16sdtdh="http://schemas.microsoft.com/office/word/2020/wordml/sdtdatahash" xmlns:w16se="http://schemas.microsoft.com/office/word/2015/wordml/symex" xmlns:wpg="http://schemas.microsoft.com/office/word/2010/wordprocessingGroup" xmlns:wpi="http://schemas.microsoft.com/office/word/2010/wordprocessingInk" xmlns:wne="http://schemas.microsoft.com/office/word/2006/wordml" xmlns:wps="http://schemas.microsoft.com/office/word/2010/wordprocessingShape" mc:Ignorable="w14 w15 w16se w16cid w16 w16cex w16sdtdh wp14">
+<w:hdr xmlns:wpc="http://schemas.microsoft.com/office/word/2010/wordprocessingCanvas" xmlns:cx="http://schemas.microsoft.com/office/drawing/2014/chartex" xmlns:cx1="http://schemas.microsoft.com/office/drawing/2015/9/8/chartex" xmlns:cx2="http://schemas.microsoft.com/office/drawing/2015/10/21/chartex" xmlns:cx3="http://schemas.microsoft.com/office/drawing/2016/5/9/chartex" xmlns:cx4="http://schemas.microsoft.com/office/drawing/2016/5/10/chartex" xmlns:cx5="http://schemas.microsoft.com/office/drawing/2016/5/11/chartex" xmlns:cx6="http://schemas.microsoft.com/office/drawing/2016/5/12/chartex" xmlns:cx7="http://schemas.microsoft.com/office/drawing/2016/5/13/chartex" xmlns:cx8="http://schemas.microsoft.com/office/drawing/2016/5/14/chartex" xmlns:mc="http://schemas.openxmlformats.org/markup-compatibility/2006" xmlns:aink="http://schemas.microsoft.com/office/drawing/2016/ink" xmlns:am3d="http://schemas.microsoft.com/office/drawing/2017/model3d" xmlns:o="urn:schemas-microsoft-com:office:office" xmlns:oel="http://schemas.microsoft.com/office/2019/extlst" xmlns:r="http://schemas.openxmlformats.org/officeDocument/2006/relationships" xmlns:m="http://schemas.openxmlformats.org/officeDocument/2006/math" xmlns:v="urn:schemas-microsoft-com:vml" xmlns:wp14="http://schemas.microsoft.com/office/word/2010/wordprocessingDrawing" xmlns:wp="http://schemas.openxmlformats.org/drawingml/2006/wordprocessingDrawing" xmlns:w10="urn:schemas-microsoft-com:office:word" xmlns:w="http://schemas.openxmlformats.org/wordprocessingml/2006/main" xmlns:w14="http://schemas.microsoft.com/office/word/2010/wordml" xmlns:w15="http://schemas.microsoft.com/office/word/2012/wordml" xmlns:w16cex="http://schemas.microsoft.com/office/word/2018/wordml/cex" xmlns:w16cid="http://schemas.microsoft.com/office/word/2016/wordml/cid" xmlns:w16="http://schemas.microsoft.com/office/word/2018/wordml" xmlns:w16du="http://schemas.microsoft.com/office/word/2023/wordml/word16du" xmlns:w16sdtdh="http://schemas.microsoft.com/office/word/2020/wordml/sdtdatahash" xmlns:w16se="http://schemas.microsoft.com/office/word/2015/wordml/symex" xmlns:wpg="http://schemas.microsoft.com/office/word/2010/wordprocessingGroup" xmlns:wpi="http://schemas.microsoft.com/office/word/2010/wordprocessingInk" xmlns:wne="http://schemas.microsoft.com/office/word/2006/wordml" xmlns:wps="http://schemas.microsoft.com/office/word/2010/wordprocessingShape" mc:Ignorable="w14 w15 w16se w16cid w16 w16cex w16sdtdh w16du wp14">
+  <w:p>
+    <w:pPr>
+      <w:pStyle w:val="En-tte"/>
+    </w:pPr>
+  </w:p>
+</w:hdr>
+</file>
+
+<file path=word/header2.xml><?xml version="1.0" encoding="utf-8"?>
+<w:hdr xmlns:wpc="http://schemas.microsoft.com/office/word/2010/wordprocessingCanvas" xmlns:cx="http://schemas.microsoft.com/office/drawing/2014/chartex" xmlns:cx1="http://schemas.microsoft.com/office/drawing/2015/9/8/chartex" xmlns:cx2="http://schemas.microsoft.com/office/drawing/2015/10/21/chartex" xmlns:cx3="http://schemas.microsoft.com/office/drawing/2016/5/9/chartex" xmlns:cx4="http://schemas.microsoft.com/office/drawing/2016/5/10/chartex" xmlns:cx5="http://schemas.microsoft.com/office/drawing/2016/5/11/chartex" xmlns:cx6="http://schemas.microsoft.com/office/drawing/2016/5/12/chartex" xmlns:cx7="http://schemas.microsoft.com/office/drawing/2016/5/13/chartex" xmlns:cx8="http://schemas.microsoft.com/office/drawing/2016/5/14/chartex" xmlns:mc="http://schemas.openxmlformats.org/markup-compatibility/2006" xmlns:aink="http://schemas.microsoft.com/office/drawing/2016/ink" xmlns:am3d="http://schemas.microsoft.com/office/drawing/2017/model3d" xmlns:o="urn:schemas-microsoft-com:office:office" xmlns:oel="http://schemas.microsoft.com/office/2019/extlst" xmlns:r="http://schemas.openxmlformats.org/officeDocument/2006/relationships" xmlns:m="http://schemas.openxmlformats.org/officeDocument/2006/math" xmlns:v="urn:schemas-microsoft-com:vml" xmlns:wp14="http://schemas.microsoft.com/office/word/2010/wordprocessingDrawing" xmlns:wp="http://schemas.openxmlformats.org/drawingml/2006/wordprocessingDrawing" xmlns:w10="urn:schemas-microsoft-com:office:word" xmlns:w="http://schemas.openxmlformats.org/wordprocessingml/2006/main" xmlns:w14="http://schemas.microsoft.com/office/word/2010/wordml" xmlns:w15="http://schemas.microsoft.com/office/word/2012/wordml" xmlns:w16cex="http://schemas.microsoft.com/office/word/2018/wordml/cex" xmlns:w16cid="http://schemas.microsoft.com/office/word/2016/wordml/cid" xmlns:w16="http://schemas.microsoft.com/office/word/2018/wordml" xmlns:w16du="http://schemas.microsoft.com/office/word/2023/wordml/word16du" xmlns:w16sdtdh="http://schemas.microsoft.com/office/word/2020/wordml/sdtdatahash" xmlns:w16se="http://schemas.microsoft.com/office/word/2015/wordml/symex" xmlns:wpg="http://schemas.microsoft.com/office/word/2010/wordprocessingGroup" xmlns:wpi="http://schemas.microsoft.com/office/word/2010/wordprocessingInk" xmlns:wne="http://schemas.microsoft.com/office/word/2006/wordml" xmlns:wps="http://schemas.microsoft.com/office/word/2010/wordprocessingShape" mc:Ignorable="w14 w15 w16se w16cid w16 w16cex w16sdtdh w16du wp14">
   <w:p>
     <w:pPr>
       <w:pStyle w:val="En-tte"/>
@@ -17557,7 +17671,7 @@
         <w:sz w:val="16"/>
         <w:szCs w:val="16"/>
       </w:rPr>
-      <w:t>2024-0420-2338</w:t>
+      <w:t>2024-0512-1118</w:t>
     </w:r>
     <w:r>
       <w:rPr>
@@ -17685,8 +17799,18 @@
 </w:hdr>
 </file>
 
+<file path=word/header3.xml><?xml version="1.0" encoding="utf-8"?>
+<w:hdr xmlns:wpc="http://schemas.microsoft.com/office/word/2010/wordprocessingCanvas" xmlns:cx="http://schemas.microsoft.com/office/drawing/2014/chartex" xmlns:cx1="http://schemas.microsoft.com/office/drawing/2015/9/8/chartex" xmlns:cx2="http://schemas.microsoft.com/office/drawing/2015/10/21/chartex" xmlns:cx3="http://schemas.microsoft.com/office/drawing/2016/5/9/chartex" xmlns:cx4="http://schemas.microsoft.com/office/drawing/2016/5/10/chartex" xmlns:cx5="http://schemas.microsoft.com/office/drawing/2016/5/11/chartex" xmlns:cx6="http://schemas.microsoft.com/office/drawing/2016/5/12/chartex" xmlns:cx7="http://schemas.microsoft.com/office/drawing/2016/5/13/chartex" xmlns:cx8="http://schemas.microsoft.com/office/drawing/2016/5/14/chartex" xmlns:mc="http://schemas.openxmlformats.org/markup-compatibility/2006" xmlns:aink="http://schemas.microsoft.com/office/drawing/2016/ink" xmlns:am3d="http://schemas.microsoft.com/office/drawing/2017/model3d" xmlns:o="urn:schemas-microsoft-com:office:office" xmlns:oel="http://schemas.microsoft.com/office/2019/extlst" xmlns:r="http://schemas.openxmlformats.org/officeDocument/2006/relationships" xmlns:m="http://schemas.openxmlformats.org/officeDocument/2006/math" xmlns:v="urn:schemas-microsoft-com:vml" xmlns:wp14="http://schemas.microsoft.com/office/word/2010/wordprocessingDrawing" xmlns:wp="http://schemas.openxmlformats.org/drawingml/2006/wordprocessingDrawing" xmlns:w10="urn:schemas-microsoft-com:office:word" xmlns:w="http://schemas.openxmlformats.org/wordprocessingml/2006/main" xmlns:w14="http://schemas.microsoft.com/office/word/2010/wordml" xmlns:w15="http://schemas.microsoft.com/office/word/2012/wordml" xmlns:w16cex="http://schemas.microsoft.com/office/word/2018/wordml/cex" xmlns:w16cid="http://schemas.microsoft.com/office/word/2016/wordml/cid" xmlns:w16="http://schemas.microsoft.com/office/word/2018/wordml" xmlns:w16du="http://schemas.microsoft.com/office/word/2023/wordml/word16du" xmlns:w16sdtdh="http://schemas.microsoft.com/office/word/2020/wordml/sdtdatahash" xmlns:w16se="http://schemas.microsoft.com/office/word/2015/wordml/symex" xmlns:wpg="http://schemas.microsoft.com/office/word/2010/wordprocessingGroup" xmlns:wpi="http://schemas.microsoft.com/office/word/2010/wordprocessingInk" xmlns:wne="http://schemas.microsoft.com/office/word/2006/wordml" xmlns:wps="http://schemas.microsoft.com/office/word/2010/wordprocessingShape" mc:Ignorable="w14 w15 w16se w16cid w16 w16cex w16sdtdh w16du wp14">
+  <w:p>
+    <w:pPr>
+      <w:pStyle w:val="En-tte"/>
+    </w:pPr>
+  </w:p>
+</w:hdr>
+</file>
+
 <file path=word/numbering.xml><?xml version="1.0" encoding="utf-8"?>
-<w:numbering xmlns:wpc="http://schemas.microsoft.com/office/word/2010/wordprocessingCanvas" xmlns:cx="http://schemas.microsoft.com/office/drawing/2014/chartex" xmlns:cx1="http://schemas.microsoft.com/office/drawing/2015/9/8/chartex" xmlns:cx2="http://schemas.microsoft.com/office/drawing/2015/10/21/chartex" xmlns:cx3="http://schemas.microsoft.com/office/drawing/2016/5/9/chartex" xmlns:cx4="http://schemas.microsoft.com/office/drawing/2016/5/10/chartex" xmlns:cx5="http://schemas.microsoft.com/office/drawing/2016/5/11/chartex" xmlns:cx6="http://schemas.microsoft.com/office/drawing/2016/5/12/chartex" xmlns:cx7="http://schemas.microsoft.com/office/drawing/2016/5/13/chartex" xmlns:cx8="http://schemas.microsoft.com/office/drawing/2016/5/14/chartex" xmlns:mc="http://schemas.openxmlformats.org/markup-compatibility/2006" xmlns:aink="http://schemas.microsoft.com/office/drawing/2016/ink" xmlns:am3d="http://schemas.microsoft.com/office/drawing/2017/model3d" xmlns:o="urn:schemas-microsoft-com:office:office" xmlns:oel="http://schemas.microsoft.com/office/2019/extlst" xmlns:r="http://schemas.openxmlformats.org/officeDocument/2006/relationships" xmlns:m="http://schemas.openxmlformats.org/officeDocument/2006/math" xmlns:v="urn:schemas-microsoft-com:vml" xmlns:wp14="http://schemas.microsoft.com/office/word/2010/wordprocessingDrawing" xmlns:wp="http://schemas.openxmlformats.org/drawingml/2006/wordprocessingDrawing" xmlns:w10="urn:schemas-microsoft-com:office:word" xmlns:w="http://schemas.openxmlformats.org/wordprocessingml/2006/main" xmlns:w14="http://schemas.microsoft.com/office/word/2010/wordml" xmlns:w15="http://schemas.microsoft.com/office/word/2012/wordml" xmlns:w16cex="http://schemas.microsoft.com/office/word/2018/wordml/cex" xmlns:w16cid="http://schemas.microsoft.com/office/word/2016/wordml/cid" xmlns:w16="http://schemas.microsoft.com/office/word/2018/wordml" xmlns:w16sdtdh="http://schemas.microsoft.com/office/word/2020/wordml/sdtdatahash" xmlns:w16se="http://schemas.microsoft.com/office/word/2015/wordml/symex" xmlns:wpg="http://schemas.microsoft.com/office/word/2010/wordprocessingGroup" xmlns:wpi="http://schemas.microsoft.com/office/word/2010/wordprocessingInk" xmlns:wne="http://schemas.microsoft.com/office/word/2006/wordml" xmlns:wps="http://schemas.microsoft.com/office/word/2010/wordprocessingShape" mc:Ignorable="w14 w15 w16se w16cid w16 w16cex w16sdtdh wp14">
+<w:numbering xmlns:wpc="http://schemas.microsoft.com/office/word/2010/wordprocessingCanvas" xmlns:cx="http://schemas.microsoft.com/office/drawing/2014/chartex" xmlns:cx1="http://schemas.microsoft.com/office/drawing/2015/9/8/chartex" xmlns:cx2="http://schemas.microsoft.com/office/drawing/2015/10/21/chartex" xmlns:cx3="http://schemas.microsoft.com/office/drawing/2016/5/9/chartex" xmlns:cx4="http://schemas.microsoft.com/office/drawing/2016/5/10/chartex" xmlns:cx5="http://schemas.microsoft.com/office/drawing/2016/5/11/chartex" xmlns:cx6="http://schemas.microsoft.com/office/drawing/2016/5/12/chartex" xmlns:cx7="http://schemas.microsoft.com/office/drawing/2016/5/13/chartex" xmlns:cx8="http://schemas.microsoft.com/office/drawing/2016/5/14/chartex" xmlns:mc="http://schemas.openxmlformats.org/markup-compatibility/2006" xmlns:aink="http://schemas.microsoft.com/office/drawing/2016/ink" xmlns:am3d="http://schemas.microsoft.com/office/drawing/2017/model3d" xmlns:o="urn:schemas-microsoft-com:office:office" xmlns:oel="http://schemas.microsoft.com/office/2019/extlst" xmlns:r="http://schemas.openxmlformats.org/officeDocument/2006/relationships" xmlns:m="http://schemas.openxmlformats.org/officeDocument/2006/math" xmlns:v="urn:schemas-microsoft-com:vml" xmlns:wp14="http://schemas.microsoft.com/office/word/2010/wordprocessingDrawing" xmlns:wp="http://schemas.openxmlformats.org/drawingml/2006/wordprocessingDrawing" xmlns:w10="urn:schemas-microsoft-com:office:word" xmlns:w="http://schemas.openxmlformats.org/wordprocessingml/2006/main" xmlns:w14="http://schemas.microsoft.com/office/word/2010/wordml" xmlns:w15="http://schemas.microsoft.com/office/word/2012/wordml" xmlns:w16cex="http://schemas.microsoft.com/office/word/2018/wordml/cex" xmlns:w16cid="http://schemas.microsoft.com/office/word/2016/wordml/cid" xmlns:w16="http://schemas.microsoft.com/office/word/2018/wordml" xmlns:w16du="http://schemas.microsoft.com/office/word/2023/wordml/word16du" xmlns:w16sdtdh="http://schemas.microsoft.com/office/word/2020/wordml/sdtdatahash" xmlns:w16se="http://schemas.microsoft.com/office/word/2015/wordml/symex" xmlns:wpg="http://schemas.microsoft.com/office/word/2010/wordprocessingGroup" xmlns:wpi="http://schemas.microsoft.com/office/word/2010/wordprocessingInk" xmlns:wne="http://schemas.microsoft.com/office/word/2006/wordml" xmlns:wps="http://schemas.microsoft.com/office/word/2010/wordprocessingShape" mc:Ignorable="w14 w15 w16se w16cid w16 w16cex w16sdtdh w16du wp14">
   <w:numPicBullet w:numPicBulletId="0">
     <w:pict>
       <v:shapetype id="_x0000_t75" coordsize="21600,21600" o:spt="75" o:preferrelative="t" path="m@4@5l@4@11@9@11@9@5xe" filled="f" stroked="f">
@@ -17708,7 +17832,7 @@
         <v:path o:extrusionok="f" gradientshapeok="t" o:connecttype="rect"/>
         <o:lock v:ext="edit" aspectratio="t"/>
       </v:shapetype>
-      <v:shape id="_x0000_i1047" type="#_x0000_t75" style="width:24.2pt;height:33.4pt;visibility:visible;mso-wrap-style:square" o:bullet="t">
+      <v:shape id="_x0000_i1034" type="#_x0000_t75" style="width:24.2pt;height:33.3pt;visibility:visible;mso-wrap-style:square" o:bullet="t">
         <v:imagedata r:id="rId1" o:title=""/>
       </v:shape>
     </w:pict>
@@ -17947,7 +18071,7 @@
 </file>
 
 <file path=word/styles.xml><?xml version="1.0" encoding="utf-8"?>
-<w:styles xmlns:mc="http://schemas.openxmlformats.org/markup-compatibility/2006" xmlns:r="http://schemas.openxmlformats.org/officeDocument/2006/relationships" xmlns:w="http://schemas.openxmlformats.org/wordprocessingml/2006/main" xmlns:w14="http://schemas.microsoft.com/office/word/2010/wordml" xmlns:w15="http://schemas.microsoft.com/office/word/2012/wordml" xmlns:w16cex="http://schemas.microsoft.com/office/word/2018/wordml/cex" xmlns:w16cid="http://schemas.microsoft.com/office/word/2016/wordml/cid" xmlns:w16="http://schemas.microsoft.com/office/word/2018/wordml" xmlns:w16sdtdh="http://schemas.microsoft.com/office/word/2020/wordml/sdtdatahash" xmlns:w16se="http://schemas.microsoft.com/office/word/2015/wordml/symex" mc:Ignorable="w14 w15 w16se w16cid w16 w16cex w16sdtdh">
+<w:styles xmlns:mc="http://schemas.openxmlformats.org/markup-compatibility/2006" xmlns:r="http://schemas.openxmlformats.org/officeDocument/2006/relationships" xmlns:w="http://schemas.openxmlformats.org/wordprocessingml/2006/main" xmlns:w14="http://schemas.microsoft.com/office/word/2010/wordml" xmlns:w15="http://schemas.microsoft.com/office/word/2012/wordml" xmlns:w16cex="http://schemas.microsoft.com/office/word/2018/wordml/cex" xmlns:w16cid="http://schemas.microsoft.com/office/word/2016/wordml/cid" xmlns:w16="http://schemas.microsoft.com/office/word/2018/wordml" xmlns:w16du="http://schemas.microsoft.com/office/word/2023/wordml/word16du" xmlns:w16sdtdh="http://schemas.microsoft.com/office/word/2020/wordml/sdtdatahash" xmlns:w16se="http://schemas.microsoft.com/office/word/2015/wordml/symex" mc:Ignorable="w14 w15 w16se w16cid w16 w16cex w16sdtdh w16du">
   <w:docDefaults>
     <w:rPrDefault>
       <w:rPr>

</xml_diff>

<commit_message>
Option d'extension pour 4 joueurs
</commit_message>
<xml_diff>
--- a/docs/Donjons-et-Barons-parametrage.docx
+++ b/docs/Donjons-et-Barons-parametrage.docx
@@ -114,7 +114,7 @@
                 <w:noProof/>
               </w:rPr>
               <w:drawing>
-                <wp:inline distT="0" distB="0" distL="0" distR="0" wp14:anchorId="07B11C6C" wp14:editId="47D26A28">
+                <wp:inline distT="0" distB="0" distL="0" distR="0" wp14:anchorId="07B11C6C" wp14:editId="1CDBE2A0">
                   <wp:extent cx="1080000" cy="1080000"/>
                   <wp:effectExtent l="0" t="0" r="6350" b="6350"/>
                   <wp:docPr id="831420395" name="Image 1"/>
@@ -17392,11 +17392,28 @@
     </w:p>
     <w:p>
       <w:pPr>
+        <w:rPr>
+          <w:rFonts w:asciiTheme="majorHAnsi" w:eastAsiaTheme="majorEastAsia" w:hAnsiTheme="majorHAnsi" w:cstheme="majorBidi"/>
+          <w:color w:val="2F5496" w:themeColor="accent1" w:themeShade="BF"/>
+          <w:sz w:val="32"/>
+          <w:szCs w:val="32"/>
+        </w:rPr>
+      </w:pPr>
+      <w:r>
+        <w:br w:type="page"/>
+      </w:r>
+    </w:p>
+    <w:p>
+      <w:pPr>
         <w:pStyle w:val="Titre1"/>
         <w:jc w:val="both"/>
       </w:pPr>
       <w:r>
-        <w:t>Carte étendue</w:t>
+        <w:lastRenderedPageBreak/>
+        <w:t>Option d’e</w:t>
+      </w:r>
+      <w:r>
+        <w:t>xtension pour 4 joueurs</w:t>
       </w:r>
     </w:p>
     <w:p>
@@ -17404,7 +17421,16 @@
         <w:jc w:val="both"/>
       </w:pPr>
       <w:r>
-        <w:t>Projet de carte étendue pour la configuration à 4 joueurs : 6 tuiles périphériques seraient ajoutées.</w:t>
+        <w:t>P</w:t>
+      </w:r>
+      <w:r>
+        <w:t>our la configuration à 4 joueurs</w:t>
+      </w:r>
+      <w:r>
+        <w:t xml:space="preserve">, </w:t>
+      </w:r>
+      <w:r>
+        <w:t>6 tuiles périphériques seraient ajoutées.</w:t>
       </w:r>
     </w:p>
     <w:p>
@@ -17415,63 +17441,1621 @@
         <w:rPr>
           <w:noProof/>
         </w:rPr>
-        <w:drawing>
-          <wp:inline distT="0" distB="0" distL="0" distR="0" wp14:anchorId="7D40D089" wp14:editId="7B5D3B6B">
-            <wp:extent cx="3124800" cy="3600000"/>
-            <wp:effectExtent l="0" t="0" r="0" b="635"/>
-            <wp:docPr id="2131051130" name="Image 2" descr="Une image contenant motif, Symétrie, carré, conception&#10;&#10;Description générée automatiquement"/>
-            <wp:cNvGraphicFramePr>
-              <a:graphicFrameLocks xmlns:a="http://schemas.openxmlformats.org/drawingml/2006/main" noChangeAspect="1"/>
-            </wp:cNvGraphicFramePr>
-            <a:graphic xmlns:a="http://schemas.openxmlformats.org/drawingml/2006/main">
-              <a:graphicData uri="http://schemas.openxmlformats.org/drawingml/2006/picture">
-                <pic:pic xmlns:pic="http://schemas.openxmlformats.org/drawingml/2006/picture">
-                  <pic:nvPicPr>
-                    <pic:cNvPr id="2131051130" name="Image 2" descr="Une image contenant motif, Symétrie, carré, conception&#10;&#10;Description générée automatiquement"/>
-                    <pic:cNvPicPr>
-                      <a:picLocks noChangeAspect="1" noChangeArrowheads="1"/>
-                    </pic:cNvPicPr>
-                  </pic:nvPicPr>
-                  <pic:blipFill>
-                    <a:blip r:embed="rId41" cstate="print">
-                      <a:extLst>
-                        <a:ext uri="{28A0092B-C50C-407E-A947-70E740481C1C}">
-                          <a14:useLocalDpi xmlns:a14="http://schemas.microsoft.com/office/drawing/2010/main" val="0"/>
-                        </a:ext>
-                      </a:extLst>
-                    </a:blip>
-                    <a:srcRect/>
-                    <a:stretch>
-                      <a:fillRect/>
-                    </a:stretch>
-                  </pic:blipFill>
-                  <pic:spPr bwMode="auto">
-                    <a:xfrm>
-                      <a:off x="0" y="0"/>
-                      <a:ext cx="3124800" cy="3600000"/>
-                    </a:xfrm>
-                    <a:prstGeom prst="rect">
-                      <a:avLst/>
-                    </a:prstGeom>
-                    <a:noFill/>
-                    <a:ln>
-                      <a:noFill/>
-                    </a:ln>
-                  </pic:spPr>
-                </pic:pic>
-              </a:graphicData>
-            </a:graphic>
-          </wp:inline>
-        </w:drawing>
+        <mc:AlternateContent>
+          <mc:Choice Requires="wpc">
+            <w:drawing>
+              <wp:inline distT="0" distB="0" distL="0" distR="0" wp14:anchorId="452E6797" wp14:editId="3114C132">
+                <wp:extent cx="2813833" cy="3229610"/>
+                <wp:effectExtent l="0" t="0" r="5715" b="8890"/>
+                <wp:docPr id="998841022" name="Zone de dessin 1"/>
+                <wp:cNvGraphicFramePr>
+                  <a:graphicFrameLocks xmlns:a="http://schemas.openxmlformats.org/drawingml/2006/main" noChangeAspect="1"/>
+                </wp:cNvGraphicFramePr>
+                <a:graphic xmlns:a="http://schemas.openxmlformats.org/drawingml/2006/main">
+                  <a:graphicData uri="http://schemas.microsoft.com/office/word/2010/wordprocessingCanvas">
+                    <wpc:wpc>
+                      <wpc:bg>
+                        <a:solidFill>
+                          <a:prstClr val="white"/>
+                        </a:solidFill>
+                      </wpc:bg>
+                      <wpc:whole/>
+                      <wpg:wgp>
+                        <wpg:cNvPr id="983560223" name="Groupe 983560223"/>
+                        <wpg:cNvGrpSpPr/>
+                        <wpg:grpSpPr>
+                          <a:xfrm>
+                            <a:off x="47" y="1"/>
+                            <a:ext cx="2777868" cy="3230086"/>
+                            <a:chOff x="977516" y="137424"/>
+                            <a:chExt cx="2777868" cy="3230086"/>
+                          </a:xfrm>
+                        </wpg:grpSpPr>
+                        <pic:pic xmlns:pic="http://schemas.openxmlformats.org/drawingml/2006/picture">
+                          <pic:nvPicPr>
+                            <pic:cNvPr id="194083890" name="Image 194083890" descr="Une image contenant motif, Symétrie, carré, conception&#10;&#10;Description générée automatiquement"/>
+                            <pic:cNvPicPr>
+                              <a:picLocks noChangeAspect="1"/>
+                            </pic:cNvPicPr>
+                          </pic:nvPicPr>
+                          <pic:blipFill>
+                            <a:blip r:embed="rId41" cstate="print">
+                              <a:extLst>
+                                <a:ext uri="{28A0092B-C50C-407E-A947-70E740481C1C}">
+                                  <a14:useLocalDpi xmlns:a14="http://schemas.microsoft.com/office/drawing/2010/main" val="0"/>
+                                </a:ext>
+                              </a:extLst>
+                            </a:blip>
+                            <a:srcRect/>
+                            <a:stretch>
+                              <a:fillRect/>
+                            </a:stretch>
+                          </pic:blipFill>
+                          <pic:spPr bwMode="auto">
+                            <a:xfrm>
+                              <a:off x="977827" y="137424"/>
+                              <a:ext cx="2777557" cy="3200400"/>
+                            </a:xfrm>
+                            <a:prstGeom prst="rect">
+                              <a:avLst/>
+                            </a:prstGeom>
+                            <a:noFill/>
+                            <a:ln>
+                              <a:noFill/>
+                            </a:ln>
+                          </pic:spPr>
+                        </pic:pic>
+                        <wps:wsp>
+                          <wps:cNvPr id="238432966" name="Zone de texte 238432966"/>
+                          <wps:cNvSpPr txBox="1"/>
+                          <wps:spPr>
+                            <a:xfrm>
+                              <a:off x="2140634" y="174409"/>
+                              <a:ext cx="421005" cy="500380"/>
+                            </a:xfrm>
+                            <a:prstGeom prst="rect">
+                              <a:avLst/>
+                            </a:prstGeom>
+                            <a:solidFill>
+                              <a:schemeClr val="lt1">
+                                <a:alpha val="0"/>
+                              </a:schemeClr>
+                            </a:solidFill>
+                            <a:ln w="6350">
+                              <a:noFill/>
+                            </a:ln>
+                          </wps:spPr>
+                          <wps:txbx>
+                            <w:txbxContent>
+                              <w:p>
+                                <w:pPr>
+                                  <w:rPr>
+                                    <w:sz w:val="36"/>
+                                    <w:szCs w:val="36"/>
+                                  </w:rPr>
+                                </w:pPr>
+                                <w:r>
+                                  <w:rPr>
+                                    <w:sz w:val="36"/>
+                                    <w:szCs w:val="36"/>
+                                  </w:rPr>
+                                  <w:t>38</w:t>
+                                </w:r>
+                              </w:p>
+                            </w:txbxContent>
+                          </wps:txbx>
+                          <wps:bodyPr rot="0" spcFirstLastPara="0" vertOverflow="overflow" horzOverflow="overflow" vert="horz" wrap="none" lIns="91440" tIns="45720" rIns="91440" bIns="45720" numCol="1" spcCol="0" rtlCol="0" fromWordArt="0" anchor="t" anchorCtr="0" forceAA="0" compatLnSpc="1">
+                            <a:prstTxWarp prst="textNoShape">
+                              <a:avLst/>
+                            </a:prstTxWarp>
+                            <a:spAutoFit/>
+                          </wps:bodyPr>
+                        </wps:wsp>
+                        <wps:wsp>
+                          <wps:cNvPr id="1324669284" name="Zone de texte 1"/>
+                          <wps:cNvSpPr txBox="1"/>
+                          <wps:spPr>
+                            <a:xfrm>
+                              <a:off x="977695" y="856542"/>
+                              <a:ext cx="421005" cy="497205"/>
+                            </a:xfrm>
+                            <a:prstGeom prst="rect">
+                              <a:avLst/>
+                            </a:prstGeom>
+                            <a:solidFill>
+                              <a:schemeClr val="lt1">
+                                <a:alpha val="0"/>
+                              </a:schemeClr>
+                            </a:solidFill>
+                            <a:ln w="6350">
+                              <a:noFill/>
+                            </a:ln>
+                          </wps:spPr>
+                          <wps:txbx>
+                            <w:txbxContent>
+                              <w:p>
+                                <w:pPr>
+                                  <w:spacing w:line="256" w:lineRule="auto"/>
+                                  <w:rPr>
+                                    <w:rFonts w:ascii="Calibri" w:eastAsia="Calibri" w:hAnsi="Calibri"/>
+                                    <w:sz w:val="36"/>
+                                    <w:szCs w:val="36"/>
+                                  </w:rPr>
+                                </w:pPr>
+                                <w:r>
+                                  <w:rPr>
+                                    <w:rFonts w:ascii="Calibri" w:eastAsia="Calibri" w:hAnsi="Calibri"/>
+                                    <w:sz w:val="36"/>
+                                    <w:szCs w:val="36"/>
+                                  </w:rPr>
+                                  <w:t>39</w:t>
+                                </w:r>
+                              </w:p>
+                            </w:txbxContent>
+                          </wps:txbx>
+                          <wps:bodyPr rot="0" spcFirstLastPara="0" vert="horz" wrap="none" lIns="91440" tIns="45720" rIns="91440" bIns="45720" numCol="1" spcCol="0" rtlCol="0" fromWordArt="0" anchor="t" anchorCtr="0" forceAA="0" compatLnSpc="1">
+                            <a:prstTxWarp prst="textNoShape">
+                              <a:avLst/>
+                            </a:prstTxWarp>
+                            <a:spAutoFit/>
+                          </wps:bodyPr>
+                        </wps:wsp>
+                        <wps:wsp>
+                          <wps:cNvPr id="944793519" name="Zone de texte 1"/>
+                          <wps:cNvSpPr txBox="1"/>
+                          <wps:spPr>
+                            <a:xfrm>
+                              <a:off x="3303280" y="856527"/>
+                              <a:ext cx="421005" cy="497205"/>
+                            </a:xfrm>
+                            <a:prstGeom prst="rect">
+                              <a:avLst/>
+                            </a:prstGeom>
+                            <a:solidFill>
+                              <a:schemeClr val="lt1">
+                                <a:alpha val="0"/>
+                              </a:schemeClr>
+                            </a:solidFill>
+                            <a:ln w="6350">
+                              <a:noFill/>
+                            </a:ln>
+                          </wps:spPr>
+                          <wps:txbx>
+                            <w:txbxContent>
+                              <w:p>
+                                <w:pPr>
+                                  <w:spacing w:line="256" w:lineRule="auto"/>
+                                  <w:rPr>
+                                    <w:rFonts w:ascii="Calibri" w:eastAsia="Calibri" w:hAnsi="Calibri"/>
+                                    <w:sz w:val="36"/>
+                                    <w:szCs w:val="36"/>
+                                  </w:rPr>
+                                </w:pPr>
+                                <w:r>
+                                  <w:rPr>
+                                    <w:rFonts w:ascii="Calibri" w:eastAsia="Calibri" w:hAnsi="Calibri"/>
+                                    <w:sz w:val="36"/>
+                                    <w:szCs w:val="36"/>
+                                  </w:rPr>
+                                  <w:t>40</w:t>
+                                </w:r>
+                              </w:p>
+                            </w:txbxContent>
+                          </wps:txbx>
+                          <wps:bodyPr rot="0" spcFirstLastPara="0" vert="horz" wrap="none" lIns="91440" tIns="45720" rIns="91440" bIns="45720" numCol="1" spcCol="0" rtlCol="0" fromWordArt="0" anchor="t" anchorCtr="0" forceAA="0" compatLnSpc="1">
+                            <a:prstTxWarp prst="textNoShape">
+                              <a:avLst/>
+                            </a:prstTxWarp>
+                            <a:spAutoFit/>
+                          </wps:bodyPr>
+                        </wps:wsp>
+                        <wps:wsp>
+                          <wps:cNvPr id="929884243" name="Zone de texte 1"/>
+                          <wps:cNvSpPr txBox="1"/>
+                          <wps:spPr>
+                            <a:xfrm>
+                              <a:off x="977516" y="2193764"/>
+                              <a:ext cx="421005" cy="497205"/>
+                            </a:xfrm>
+                            <a:prstGeom prst="rect">
+                              <a:avLst/>
+                            </a:prstGeom>
+                            <a:solidFill>
+                              <a:schemeClr val="lt1">
+                                <a:alpha val="0"/>
+                              </a:schemeClr>
+                            </a:solidFill>
+                            <a:ln w="6350">
+                              <a:noFill/>
+                            </a:ln>
+                          </wps:spPr>
+                          <wps:txbx>
+                            <w:txbxContent>
+                              <w:p>
+                                <w:pPr>
+                                  <w:spacing w:line="256" w:lineRule="auto"/>
+                                  <w:rPr>
+                                    <w:rFonts w:ascii="Calibri" w:eastAsia="Calibri" w:hAnsi="Calibri"/>
+                                    <w:sz w:val="36"/>
+                                    <w:szCs w:val="36"/>
+                                  </w:rPr>
+                                </w:pPr>
+                                <w:r>
+                                  <w:rPr>
+                                    <w:rFonts w:ascii="Calibri" w:eastAsia="Calibri" w:hAnsi="Calibri"/>
+                                    <w:sz w:val="36"/>
+                                    <w:szCs w:val="36"/>
+                                  </w:rPr>
+                                  <w:t>41</w:t>
+                                </w:r>
+                              </w:p>
+                            </w:txbxContent>
+                          </wps:txbx>
+                          <wps:bodyPr rot="0" spcFirstLastPara="0" vert="horz" wrap="none" lIns="91440" tIns="45720" rIns="91440" bIns="45720" numCol="1" spcCol="0" rtlCol="0" fromWordArt="0" anchor="t" anchorCtr="0" forceAA="0" compatLnSpc="1">
+                            <a:prstTxWarp prst="textNoShape">
+                              <a:avLst/>
+                            </a:prstTxWarp>
+                            <a:spAutoFit/>
+                          </wps:bodyPr>
+                        </wps:wsp>
+                        <wps:wsp>
+                          <wps:cNvPr id="1173080196" name="Zone de texte 1"/>
+                          <wps:cNvSpPr txBox="1"/>
+                          <wps:spPr>
+                            <a:xfrm>
+                              <a:off x="3303284" y="2191170"/>
+                              <a:ext cx="421005" cy="497205"/>
+                            </a:xfrm>
+                            <a:prstGeom prst="rect">
+                              <a:avLst/>
+                            </a:prstGeom>
+                            <a:solidFill>
+                              <a:schemeClr val="lt1">
+                                <a:alpha val="0"/>
+                              </a:schemeClr>
+                            </a:solidFill>
+                            <a:ln w="6350">
+                              <a:noFill/>
+                            </a:ln>
+                          </wps:spPr>
+                          <wps:txbx>
+                            <w:txbxContent>
+                              <w:p>
+                                <w:pPr>
+                                  <w:spacing w:line="256" w:lineRule="auto"/>
+                                  <w:rPr>
+                                    <w:rFonts w:ascii="Calibri" w:eastAsia="Calibri" w:hAnsi="Calibri"/>
+                                    <w:sz w:val="36"/>
+                                    <w:szCs w:val="36"/>
+                                  </w:rPr>
+                                </w:pPr>
+                                <w:r>
+                                  <w:rPr>
+                                    <w:rFonts w:ascii="Calibri" w:eastAsia="Calibri" w:hAnsi="Calibri"/>
+                                    <w:sz w:val="36"/>
+                                    <w:szCs w:val="36"/>
+                                  </w:rPr>
+                                  <w:t>42</w:t>
+                                </w:r>
+                              </w:p>
+                            </w:txbxContent>
+                          </wps:txbx>
+                          <wps:bodyPr rot="0" spcFirstLastPara="0" vert="horz" wrap="none" lIns="91440" tIns="45720" rIns="91440" bIns="45720" numCol="1" spcCol="0" rtlCol="0" fromWordArt="0" anchor="t" anchorCtr="0" forceAA="0" compatLnSpc="1">
+                            <a:prstTxWarp prst="textNoShape">
+                              <a:avLst/>
+                            </a:prstTxWarp>
+                            <a:spAutoFit/>
+                          </wps:bodyPr>
+                        </wps:wsp>
+                        <wps:wsp>
+                          <wps:cNvPr id="1750357674" name="Zone de texte 1"/>
+                          <wps:cNvSpPr txBox="1"/>
+                          <wps:spPr>
+                            <a:xfrm>
+                              <a:off x="2140227" y="2870305"/>
+                              <a:ext cx="421005" cy="497205"/>
+                            </a:xfrm>
+                            <a:prstGeom prst="rect">
+                              <a:avLst/>
+                            </a:prstGeom>
+                            <a:solidFill>
+                              <a:schemeClr val="lt1">
+                                <a:alpha val="0"/>
+                              </a:schemeClr>
+                            </a:solidFill>
+                            <a:ln w="6350">
+                              <a:noFill/>
+                            </a:ln>
+                          </wps:spPr>
+                          <wps:txbx>
+                            <w:txbxContent>
+                              <w:p>
+                                <w:pPr>
+                                  <w:spacing w:line="256" w:lineRule="auto"/>
+                                  <w:rPr>
+                                    <w:rFonts w:ascii="Calibri" w:eastAsia="Calibri" w:hAnsi="Calibri"/>
+                                    <w:sz w:val="36"/>
+                                    <w:szCs w:val="36"/>
+                                  </w:rPr>
+                                </w:pPr>
+                                <w:r>
+                                  <w:rPr>
+                                    <w:rFonts w:ascii="Calibri" w:eastAsia="Calibri" w:hAnsi="Calibri"/>
+                                    <w:sz w:val="36"/>
+                                    <w:szCs w:val="36"/>
+                                  </w:rPr>
+                                  <w:t>43</w:t>
+                                </w:r>
+                              </w:p>
+                            </w:txbxContent>
+                          </wps:txbx>
+                          <wps:bodyPr rot="0" spcFirstLastPara="0" vert="horz" wrap="none" lIns="91440" tIns="45720" rIns="91440" bIns="45720" numCol="1" spcCol="0" rtlCol="0" fromWordArt="0" anchor="t" anchorCtr="0" forceAA="0" compatLnSpc="1">
+                            <a:prstTxWarp prst="textNoShape">
+                              <a:avLst/>
+                            </a:prstTxWarp>
+                            <a:spAutoFit/>
+                          </wps:bodyPr>
+                        </wps:wsp>
+                      </wpg:wgp>
+                    </wpc:wpc>
+                  </a:graphicData>
+                </a:graphic>
+              </wp:inline>
+            </w:drawing>
+          </mc:Choice>
+          <mc:Fallback>
+            <w:pict>
+              <v:group w14:anchorId="452E6797" id="Zone de dessin 1" o:spid="_x0000_s1026" editas="canvas" style="width:221.55pt;height:254.3pt;mso-position-horizontal-relative:char;mso-position-vertical-relative:line" coordsize="28136,32296" o:gfxdata="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">
+                <v:shape id="_x0000_s1027" type="#_x0000_t75" style="position:absolute;width:28136;height:32296;visibility:visible;mso-wrap-style:square" filled="t">
+                  <v:fill o:detectmouseclick="t"/>
+                  <v:path o:connecttype="none"/>
+                </v:shape>
+                <v:group id="Groupe 983560223" o:spid="_x0000_s1028" style="position:absolute;width:27779;height:32300" coordorigin="9775,1374" coordsize="27778,32300" o:gfxdata="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">
+                  <v:shape id="Image 194083890" o:spid="_x0000_s1029" type="#_x0000_t75" alt="Une image contenant motif, Symétrie, carré, conception&#10;&#10;Description générée automatiquement" style="position:absolute;left:9778;top:1374;width:27775;height:32004;visibility:visible;mso-wrap-style:square" o:gfxdata="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">
+                    <v:imagedata r:id="rId42" o:title="Une image contenant motif, Symétrie, carré, conception&#10;&#10;Description générée automatiquement"/>
+                  </v:shape>
+                  <v:shapetype id="_x0000_t202" coordsize="21600,21600" o:spt="202" path="m,l,21600r21600,l21600,xe">
+                    <v:stroke joinstyle="miter"/>
+                    <v:path gradientshapeok="t" o:connecttype="rect"/>
+                  </v:shapetype>
+                  <v:shape id="Zone de texte 238432966" o:spid="_x0000_s1030" type="#_x0000_t202" style="position:absolute;left:21406;top:1744;width:4210;height:5003;visibility:visible;mso-wrap-style:none;v-text-anchor:top" o:gfxdata="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" fillcolor="white [3201]" stroked="f" strokeweight=".5pt">
+                    <v:fill opacity="0"/>
+                    <v:textbox style="mso-fit-shape-to-text:t">
+                      <w:txbxContent>
+                        <w:p>
+                          <w:pPr>
+                            <w:rPr>
+                              <w:sz w:val="36"/>
+                              <w:szCs w:val="36"/>
+                            </w:rPr>
+                          </w:pPr>
+                          <w:r>
+                            <w:rPr>
+                              <w:sz w:val="36"/>
+                              <w:szCs w:val="36"/>
+                            </w:rPr>
+                            <w:t>38</w:t>
+                          </w:r>
+                        </w:p>
+                      </w:txbxContent>
+                    </v:textbox>
+                  </v:shape>
+                  <v:shape id="Zone de texte 1" o:spid="_x0000_s1031" type="#_x0000_t202" style="position:absolute;left:9776;top:8565;width:4211;height:4972;visibility:visible;mso-wrap-style:none;v-text-anchor:top" o:gfxdata="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" fillcolor="white [3201]" stroked="f" strokeweight=".5pt">
+                    <v:fill opacity="0"/>
+                    <v:textbox style="mso-fit-shape-to-text:t">
+                      <w:txbxContent>
+                        <w:p>
+                          <w:pPr>
+                            <w:spacing w:line="256" w:lineRule="auto"/>
+                            <w:rPr>
+                              <w:rFonts w:ascii="Calibri" w:eastAsia="Calibri" w:hAnsi="Calibri"/>
+                              <w:sz w:val="36"/>
+                              <w:szCs w:val="36"/>
+                            </w:rPr>
+                          </w:pPr>
+                          <w:r>
+                            <w:rPr>
+                              <w:rFonts w:ascii="Calibri" w:eastAsia="Calibri" w:hAnsi="Calibri"/>
+                              <w:sz w:val="36"/>
+                              <w:szCs w:val="36"/>
+                            </w:rPr>
+                            <w:t>39</w:t>
+                          </w:r>
+                        </w:p>
+                      </w:txbxContent>
+                    </v:textbox>
+                  </v:shape>
+                  <v:shape id="Zone de texte 1" o:spid="_x0000_s1032" type="#_x0000_t202" style="position:absolute;left:33032;top:8565;width:4210;height:4972;visibility:visible;mso-wrap-style:none;v-text-anchor:top" o:gfxdata="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" fillcolor="white [3201]" stroked="f" strokeweight=".5pt">
+                    <v:fill opacity="0"/>
+                    <v:textbox style="mso-fit-shape-to-text:t">
+                      <w:txbxContent>
+                        <w:p>
+                          <w:pPr>
+                            <w:spacing w:line="256" w:lineRule="auto"/>
+                            <w:rPr>
+                              <w:rFonts w:ascii="Calibri" w:eastAsia="Calibri" w:hAnsi="Calibri"/>
+                              <w:sz w:val="36"/>
+                              <w:szCs w:val="36"/>
+                            </w:rPr>
+                          </w:pPr>
+                          <w:r>
+                            <w:rPr>
+                              <w:rFonts w:ascii="Calibri" w:eastAsia="Calibri" w:hAnsi="Calibri"/>
+                              <w:sz w:val="36"/>
+                              <w:szCs w:val="36"/>
+                            </w:rPr>
+                            <w:t>40</w:t>
+                          </w:r>
+                        </w:p>
+                      </w:txbxContent>
+                    </v:textbox>
+                  </v:shape>
+                  <v:shape id="Zone de texte 1" o:spid="_x0000_s1033" type="#_x0000_t202" style="position:absolute;left:9775;top:21937;width:4210;height:4972;visibility:visible;mso-wrap-style:none;v-text-anchor:top" o:gfxdata="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" fillcolor="white [3201]" stroked="f" strokeweight=".5pt">
+                    <v:fill opacity="0"/>
+                    <v:textbox style="mso-fit-shape-to-text:t">
+                      <w:txbxContent>
+                        <w:p>
+                          <w:pPr>
+                            <w:spacing w:line="256" w:lineRule="auto"/>
+                            <w:rPr>
+                              <w:rFonts w:ascii="Calibri" w:eastAsia="Calibri" w:hAnsi="Calibri"/>
+                              <w:sz w:val="36"/>
+                              <w:szCs w:val="36"/>
+                            </w:rPr>
+                          </w:pPr>
+                          <w:r>
+                            <w:rPr>
+                              <w:rFonts w:ascii="Calibri" w:eastAsia="Calibri" w:hAnsi="Calibri"/>
+                              <w:sz w:val="36"/>
+                              <w:szCs w:val="36"/>
+                            </w:rPr>
+                            <w:t>41</w:t>
+                          </w:r>
+                        </w:p>
+                      </w:txbxContent>
+                    </v:textbox>
+                  </v:shape>
+                  <v:shape id="Zone de texte 1" o:spid="_x0000_s1034" type="#_x0000_t202" style="position:absolute;left:33032;top:21911;width:4210;height:4972;visibility:visible;mso-wrap-style:none;v-text-anchor:top" o:gfxdata="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" fillcolor="white [3201]" stroked="f" strokeweight=".5pt">
+                    <v:fill opacity="0"/>
+                    <v:textbox style="mso-fit-shape-to-text:t">
+                      <w:txbxContent>
+                        <w:p>
+                          <w:pPr>
+                            <w:spacing w:line="256" w:lineRule="auto"/>
+                            <w:rPr>
+                              <w:rFonts w:ascii="Calibri" w:eastAsia="Calibri" w:hAnsi="Calibri"/>
+                              <w:sz w:val="36"/>
+                              <w:szCs w:val="36"/>
+                            </w:rPr>
+                          </w:pPr>
+                          <w:r>
+                            <w:rPr>
+                              <w:rFonts w:ascii="Calibri" w:eastAsia="Calibri" w:hAnsi="Calibri"/>
+                              <w:sz w:val="36"/>
+                              <w:szCs w:val="36"/>
+                            </w:rPr>
+                            <w:t>42</w:t>
+                          </w:r>
+                        </w:p>
+                      </w:txbxContent>
+                    </v:textbox>
+                  </v:shape>
+                  <v:shape id="Zone de texte 1" o:spid="_x0000_s1035" type="#_x0000_t202" style="position:absolute;left:21402;top:28703;width:4210;height:4972;visibility:visible;mso-wrap-style:none;v-text-anchor:top" o:gfxdata="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" fillcolor="white [3201]" stroked="f" strokeweight=".5pt">
+                    <v:fill opacity="0"/>
+                    <v:textbox style="mso-fit-shape-to-text:t">
+                      <w:txbxContent>
+                        <w:p>
+                          <w:pPr>
+                            <w:spacing w:line="256" w:lineRule="auto"/>
+                            <w:rPr>
+                              <w:rFonts w:ascii="Calibri" w:eastAsia="Calibri" w:hAnsi="Calibri"/>
+                              <w:sz w:val="36"/>
+                              <w:szCs w:val="36"/>
+                            </w:rPr>
+                          </w:pPr>
+                          <w:r>
+                            <w:rPr>
+                              <w:rFonts w:ascii="Calibri" w:eastAsia="Calibri" w:hAnsi="Calibri"/>
+                              <w:sz w:val="36"/>
+                              <w:szCs w:val="36"/>
+                            </w:rPr>
+                            <w:t>43</w:t>
+                          </w:r>
+                        </w:p>
+                      </w:txbxContent>
+                    </v:textbox>
+                  </v:shape>
+                </v:group>
+                <w10:anchorlock/>
+              </v:group>
+            </w:pict>
+          </mc:Fallback>
+        </mc:AlternateContent>
       </w:r>
     </w:p>
+    <w:p>
+      <w:pPr>
+        <w:jc w:val="both"/>
+      </w:pPr>
+      <w:r>
+        <w:t xml:space="preserve">Pour la configuration à 4 joueurs, </w:t>
+      </w:r>
+      <w:r>
+        <w:t>l</w:t>
+      </w:r>
+      <w:r>
+        <w:t>es 6 tuiles supplémentaires seraient :</w:t>
+      </w:r>
+    </w:p>
+    <w:tbl>
+      <w:tblPr>
+        <w:tblStyle w:val="Grilledutableau"/>
+        <w:tblW w:w="0" w:type="auto"/>
+        <w:jc w:val="center"/>
+        <w:tblCellMar>
+          <w:top w:w="57" w:type="dxa"/>
+          <w:left w:w="57" w:type="dxa"/>
+          <w:bottom w:w="57" w:type="dxa"/>
+          <w:right w:w="57" w:type="dxa"/>
+        </w:tblCellMar>
+        <w:tblLook w:val="04A0" w:firstRow="1" w:lastRow="0" w:firstColumn="1" w:lastColumn="0" w:noHBand="0" w:noVBand="1"/>
+      </w:tblPr>
+      <w:tblGrid>
+        <w:gridCol w:w="902"/>
+        <w:gridCol w:w="864"/>
+        <w:gridCol w:w="120"/>
+        <w:gridCol w:w="902"/>
+        <w:gridCol w:w="864"/>
+      </w:tblGrid>
+      <w:tr>
+        <w:trPr>
+          <w:jc w:val="center"/>
+        </w:trPr>
+        <w:tc>
+          <w:tcPr>
+            <w:tcW w:w="0" w:type="auto"/>
+            <w:gridSpan w:val="2"/>
+            <w:tcBorders>
+              <w:right w:val="single" w:sz="4" w:space="0" w:color="auto"/>
+            </w:tcBorders>
+            <w:shd w:val="pct10" w:color="auto" w:fill="auto"/>
+            <w:vAlign w:val="center"/>
+          </w:tcPr>
+          <w:p>
+            <w:pPr>
+              <w:jc w:val="center"/>
+              <w:rPr>
+                <w:b/>
+                <w:bCs/>
+              </w:rPr>
+            </w:pPr>
+            <w:r>
+              <w:rPr>
+                <w:b/>
+                <w:bCs/>
+              </w:rPr>
+              <w:t>2 ou 3 joueurs</w:t>
+            </w:r>
+          </w:p>
+        </w:tc>
+        <w:tc>
+          <w:tcPr>
+            <w:tcW w:w="0" w:type="auto"/>
+            <w:tcBorders>
+              <w:top w:val="nil"/>
+              <w:left w:val="single" w:sz="4" w:space="0" w:color="auto"/>
+              <w:bottom w:val="nil"/>
+              <w:right w:val="single" w:sz="4" w:space="0" w:color="auto"/>
+            </w:tcBorders>
+            <w:shd w:val="clear" w:color="auto" w:fill="auto"/>
+          </w:tcPr>
+          <w:p>
+            <w:pPr>
+              <w:jc w:val="center"/>
+              <w:rPr>
+                <w:b/>
+                <w:bCs/>
+              </w:rPr>
+            </w:pPr>
+          </w:p>
+        </w:tc>
+        <w:tc>
+          <w:tcPr>
+            <w:tcW w:w="0" w:type="auto"/>
+            <w:gridSpan w:val="2"/>
+            <w:tcBorders>
+              <w:left w:val="single" w:sz="4" w:space="0" w:color="auto"/>
+              <w:bottom w:val="single" w:sz="4" w:space="0" w:color="auto"/>
+            </w:tcBorders>
+            <w:shd w:val="pct10" w:color="auto" w:fill="auto"/>
+          </w:tcPr>
+          <w:p>
+            <w:pPr>
+              <w:jc w:val="center"/>
+              <w:rPr>
+                <w:b/>
+                <w:bCs/>
+              </w:rPr>
+            </w:pPr>
+            <w:r>
+              <w:rPr>
+                <w:b/>
+                <w:bCs/>
+              </w:rPr>
+              <w:t>4 joueurs</w:t>
+            </w:r>
+          </w:p>
+        </w:tc>
+      </w:tr>
+      <w:tr>
+        <w:trPr>
+          <w:jc w:val="center"/>
+        </w:trPr>
+        <w:tc>
+          <w:tcPr>
+            <w:tcW w:w="0" w:type="auto"/>
+            <w:shd w:val="pct10" w:color="auto" w:fill="auto"/>
+            <w:vAlign w:val="center"/>
+          </w:tcPr>
+          <w:p>
+            <w:pPr>
+              <w:jc w:val="center"/>
+              <w:rPr>
+                <w:b/>
+                <w:bCs/>
+              </w:rPr>
+            </w:pPr>
+            <w:r>
+              <w:rPr>
+                <w:b/>
+                <w:bCs/>
+              </w:rPr>
+              <w:t>Tuile</w:t>
+            </w:r>
+          </w:p>
+        </w:tc>
+        <w:tc>
+          <w:tcPr>
+            <w:tcW w:w="0" w:type="auto"/>
+            <w:tcBorders>
+              <w:right w:val="single" w:sz="4" w:space="0" w:color="auto"/>
+            </w:tcBorders>
+            <w:shd w:val="pct10" w:color="auto" w:fill="auto"/>
+            <w:vAlign w:val="center"/>
+          </w:tcPr>
+          <w:p>
+            <w:pPr>
+              <w:jc w:val="center"/>
+              <w:rPr>
+                <w:b/>
+                <w:bCs/>
+              </w:rPr>
+            </w:pPr>
+            <w:r>
+              <w:rPr>
+                <w:b/>
+                <w:bCs/>
+              </w:rPr>
+              <w:t>Nombre</w:t>
+            </w:r>
+          </w:p>
+        </w:tc>
+        <w:tc>
+          <w:tcPr>
+            <w:tcW w:w="0" w:type="auto"/>
+            <w:tcBorders>
+              <w:top w:val="nil"/>
+              <w:left w:val="single" w:sz="4" w:space="0" w:color="auto"/>
+              <w:bottom w:val="nil"/>
+              <w:right w:val="single" w:sz="4" w:space="0" w:color="auto"/>
+            </w:tcBorders>
+            <w:shd w:val="clear" w:color="auto" w:fill="auto"/>
+          </w:tcPr>
+          <w:p>
+            <w:pPr>
+              <w:jc w:val="center"/>
+              <w:rPr>
+                <w:b/>
+                <w:bCs/>
+              </w:rPr>
+            </w:pPr>
+          </w:p>
+        </w:tc>
+        <w:tc>
+          <w:tcPr>
+            <w:tcW w:w="0" w:type="auto"/>
+            <w:tcBorders>
+              <w:left w:val="single" w:sz="4" w:space="0" w:color="auto"/>
+            </w:tcBorders>
+            <w:shd w:val="pct10" w:color="auto" w:fill="auto"/>
+            <w:vAlign w:val="center"/>
+          </w:tcPr>
+          <w:p>
+            <w:pPr>
+              <w:jc w:val="center"/>
+              <w:rPr>
+                <w:b/>
+                <w:bCs/>
+              </w:rPr>
+            </w:pPr>
+            <w:r>
+              <w:rPr>
+                <w:b/>
+                <w:bCs/>
+              </w:rPr>
+              <w:t>Tuile</w:t>
+            </w:r>
+          </w:p>
+        </w:tc>
+        <w:tc>
+          <w:tcPr>
+            <w:tcW w:w="0" w:type="auto"/>
+            <w:shd w:val="pct10" w:color="auto" w:fill="auto"/>
+            <w:vAlign w:val="center"/>
+          </w:tcPr>
+          <w:p>
+            <w:pPr>
+              <w:jc w:val="center"/>
+              <w:rPr>
+                <w:b/>
+                <w:bCs/>
+              </w:rPr>
+            </w:pPr>
+            <w:r>
+              <w:rPr>
+                <w:b/>
+                <w:bCs/>
+              </w:rPr>
+              <w:t>Nombre</w:t>
+            </w:r>
+          </w:p>
+        </w:tc>
+      </w:tr>
+      <w:tr>
+        <w:trPr>
+          <w:jc w:val="center"/>
+        </w:trPr>
+        <w:tc>
+          <w:tcPr>
+            <w:tcW w:w="0" w:type="auto"/>
+            <w:vAlign w:val="center"/>
+          </w:tcPr>
+          <w:p>
+            <w:pPr>
+              <w:jc w:val="center"/>
+            </w:pPr>
+            <w:r>
+              <w:rPr>
+                <w:noProof/>
+              </w:rPr>
+              <w:drawing>
+                <wp:inline distT="0" distB="0" distL="0" distR="0" wp14:anchorId="6AAFF449" wp14:editId="1AC33391">
+                  <wp:extent cx="500380" cy="431730"/>
+                  <wp:effectExtent l="0" t="0" r="0" b="6985"/>
+                  <wp:docPr id="1520286932" name="Image 1" descr="Une image contenant texte, capture d’écran, symbole, Police&#10;&#10;Description générée automatiquement"/>
+                  <wp:cNvGraphicFramePr>
+                    <a:graphicFrameLocks xmlns:a="http://schemas.openxmlformats.org/drawingml/2006/main" noChangeAspect="1"/>
+                  </wp:cNvGraphicFramePr>
+                  <a:graphic xmlns:a="http://schemas.openxmlformats.org/drawingml/2006/main">
+                    <a:graphicData uri="http://schemas.openxmlformats.org/drawingml/2006/picture">
+                      <pic:pic xmlns:pic="http://schemas.openxmlformats.org/drawingml/2006/picture">
+                        <pic:nvPicPr>
+                          <pic:cNvPr id="1520286932" name="Image 1" descr="Une image contenant texte, capture d’écran, symbole, Police&#10;&#10;Description générée automatiquement"/>
+                          <pic:cNvPicPr>
+                            <a:picLocks noChangeAspect="1"/>
+                          </pic:cNvPicPr>
+                        </pic:nvPicPr>
+                        <pic:blipFill>
+                          <a:blip r:embed="rId43" cstate="print">
+                            <a:extLst>
+                              <a:ext uri="{28A0092B-C50C-407E-A947-70E740481C1C}">
+                                <a14:useLocalDpi xmlns:a14="http://schemas.microsoft.com/office/drawing/2010/main" val="0"/>
+                              </a:ext>
+                            </a:extLst>
+                          </a:blip>
+                          <a:stretch>
+                            <a:fillRect/>
+                          </a:stretch>
+                        </pic:blipFill>
+                        <pic:spPr>
+                          <a:xfrm>
+                            <a:off x="0" y="0"/>
+                            <a:ext cx="500380" cy="431730"/>
+                          </a:xfrm>
+                          <a:prstGeom prst="rect">
+                            <a:avLst/>
+                          </a:prstGeom>
+                        </pic:spPr>
+                      </pic:pic>
+                    </a:graphicData>
+                  </a:graphic>
+                </wp:inline>
+              </w:drawing>
+            </w:r>
+          </w:p>
+        </w:tc>
+        <w:tc>
+          <w:tcPr>
+            <w:tcW w:w="0" w:type="auto"/>
+            <w:tcBorders>
+              <w:right w:val="single" w:sz="4" w:space="0" w:color="auto"/>
+            </w:tcBorders>
+            <w:vAlign w:val="center"/>
+          </w:tcPr>
+          <w:p>
+            <w:pPr>
+              <w:jc w:val="center"/>
+            </w:pPr>
+            <w:r>
+              <w:t>9</w:t>
+            </w:r>
+          </w:p>
+        </w:tc>
+        <w:tc>
+          <w:tcPr>
+            <w:tcW w:w="0" w:type="auto"/>
+            <w:tcBorders>
+              <w:top w:val="nil"/>
+              <w:left w:val="single" w:sz="4" w:space="0" w:color="auto"/>
+              <w:bottom w:val="nil"/>
+              <w:right w:val="single" w:sz="4" w:space="0" w:color="auto"/>
+            </w:tcBorders>
+            <w:shd w:val="clear" w:color="auto" w:fill="auto"/>
+          </w:tcPr>
+          <w:p>
+            <w:pPr>
+              <w:jc w:val="center"/>
+            </w:pPr>
+          </w:p>
+        </w:tc>
+        <w:tc>
+          <w:tcPr>
+            <w:tcW w:w="0" w:type="auto"/>
+            <w:tcBorders>
+              <w:left w:val="single" w:sz="4" w:space="0" w:color="auto"/>
+            </w:tcBorders>
+            <w:vAlign w:val="center"/>
+          </w:tcPr>
+          <w:p>
+            <w:pPr>
+              <w:jc w:val="center"/>
+            </w:pPr>
+            <w:r>
+              <w:rPr>
+                <w:noProof/>
+              </w:rPr>
+              <w:drawing>
+                <wp:inline distT="0" distB="0" distL="0" distR="0" wp14:anchorId="46FAF35B" wp14:editId="2456D176">
+                  <wp:extent cx="500380" cy="431730"/>
+                  <wp:effectExtent l="0" t="0" r="0" b="6985"/>
+                  <wp:docPr id="469454479" name="Image 1" descr="Une image contenant texte, capture d’écran, symbole, Police&#10;&#10;Description générée automatiquement"/>
+                  <wp:cNvGraphicFramePr>
+                    <a:graphicFrameLocks xmlns:a="http://schemas.openxmlformats.org/drawingml/2006/main" noChangeAspect="1"/>
+                  </wp:cNvGraphicFramePr>
+                  <a:graphic xmlns:a="http://schemas.openxmlformats.org/drawingml/2006/main">
+                    <a:graphicData uri="http://schemas.openxmlformats.org/drawingml/2006/picture">
+                      <pic:pic xmlns:pic="http://schemas.openxmlformats.org/drawingml/2006/picture">
+                        <pic:nvPicPr>
+                          <pic:cNvPr id="1520286932" name="Image 1" descr="Une image contenant texte, capture d’écran, symbole, Police&#10;&#10;Description générée automatiquement"/>
+                          <pic:cNvPicPr>
+                            <a:picLocks noChangeAspect="1"/>
+                          </pic:cNvPicPr>
+                        </pic:nvPicPr>
+                        <pic:blipFill>
+                          <a:blip r:embed="rId43" cstate="print">
+                            <a:extLst>
+                              <a:ext uri="{28A0092B-C50C-407E-A947-70E740481C1C}">
+                                <a14:useLocalDpi xmlns:a14="http://schemas.microsoft.com/office/drawing/2010/main" val="0"/>
+                              </a:ext>
+                            </a:extLst>
+                          </a:blip>
+                          <a:stretch>
+                            <a:fillRect/>
+                          </a:stretch>
+                        </pic:blipFill>
+                        <pic:spPr>
+                          <a:xfrm>
+                            <a:off x="0" y="0"/>
+                            <a:ext cx="500380" cy="431730"/>
+                          </a:xfrm>
+                          <a:prstGeom prst="rect">
+                            <a:avLst/>
+                          </a:prstGeom>
+                        </pic:spPr>
+                      </pic:pic>
+                    </a:graphicData>
+                  </a:graphic>
+                </wp:inline>
+              </w:drawing>
+            </w:r>
+          </w:p>
+        </w:tc>
+        <w:tc>
+          <w:tcPr>
+            <w:tcW w:w="0" w:type="auto"/>
+            <w:vAlign w:val="center"/>
+          </w:tcPr>
+          <w:p>
+            <w:pPr>
+              <w:jc w:val="center"/>
+            </w:pPr>
+            <w:r>
+              <w:t>10 (+1)</w:t>
+            </w:r>
+          </w:p>
+        </w:tc>
+      </w:tr>
+      <w:tr>
+        <w:trPr>
+          <w:jc w:val="center"/>
+        </w:trPr>
+        <w:tc>
+          <w:tcPr>
+            <w:tcW w:w="0" w:type="auto"/>
+            <w:vAlign w:val="center"/>
+          </w:tcPr>
+          <w:p>
+            <w:pPr>
+              <w:jc w:val="center"/>
+            </w:pPr>
+            <w:r>
+              <w:rPr>
+                <w:noProof/>
+              </w:rPr>
+              <w:drawing>
+                <wp:inline distT="0" distB="0" distL="0" distR="0" wp14:anchorId="35B7468C" wp14:editId="4D9E0EED">
+                  <wp:extent cx="500380" cy="432365"/>
+                  <wp:effectExtent l="0" t="0" r="0" b="6350"/>
+                  <wp:docPr id="1071816924" name="Image 1" descr="Une image contenant cercle, capture d’écran&#10;&#10;Description générée automatiquement"/>
+                  <wp:cNvGraphicFramePr>
+                    <a:graphicFrameLocks xmlns:a="http://schemas.openxmlformats.org/drawingml/2006/main" noChangeAspect="1"/>
+                  </wp:cNvGraphicFramePr>
+                  <a:graphic xmlns:a="http://schemas.openxmlformats.org/drawingml/2006/main">
+                    <a:graphicData uri="http://schemas.openxmlformats.org/drawingml/2006/picture">
+                      <pic:pic xmlns:pic="http://schemas.openxmlformats.org/drawingml/2006/picture">
+                        <pic:nvPicPr>
+                          <pic:cNvPr id="1071816924" name="Image 1" descr="Une image contenant cercle, capture d’écran&#10;&#10;Description générée automatiquement"/>
+                          <pic:cNvPicPr>
+                            <a:picLocks noChangeAspect="1"/>
+                          </pic:cNvPicPr>
+                        </pic:nvPicPr>
+                        <pic:blipFill>
+                          <a:blip r:embed="rId44" cstate="print">
+                            <a:extLst>
+                              <a:ext uri="{28A0092B-C50C-407E-A947-70E740481C1C}">
+                                <a14:useLocalDpi xmlns:a14="http://schemas.microsoft.com/office/drawing/2010/main" val="0"/>
+                              </a:ext>
+                            </a:extLst>
+                          </a:blip>
+                          <a:stretch>
+                            <a:fillRect/>
+                          </a:stretch>
+                        </pic:blipFill>
+                        <pic:spPr>
+                          <a:xfrm>
+                            <a:off x="0" y="0"/>
+                            <a:ext cx="500380" cy="432365"/>
+                          </a:xfrm>
+                          <a:prstGeom prst="rect">
+                            <a:avLst/>
+                          </a:prstGeom>
+                        </pic:spPr>
+                      </pic:pic>
+                    </a:graphicData>
+                  </a:graphic>
+                </wp:inline>
+              </w:drawing>
+            </w:r>
+          </w:p>
+        </w:tc>
+        <w:tc>
+          <w:tcPr>
+            <w:tcW w:w="0" w:type="auto"/>
+            <w:tcBorders>
+              <w:right w:val="single" w:sz="4" w:space="0" w:color="auto"/>
+            </w:tcBorders>
+            <w:vAlign w:val="center"/>
+          </w:tcPr>
+          <w:p>
+            <w:pPr>
+              <w:jc w:val="center"/>
+            </w:pPr>
+            <w:r>
+              <w:t>9</w:t>
+            </w:r>
+          </w:p>
+        </w:tc>
+        <w:tc>
+          <w:tcPr>
+            <w:tcW w:w="0" w:type="auto"/>
+            <w:tcBorders>
+              <w:top w:val="nil"/>
+              <w:left w:val="single" w:sz="4" w:space="0" w:color="auto"/>
+              <w:bottom w:val="nil"/>
+              <w:right w:val="single" w:sz="4" w:space="0" w:color="auto"/>
+            </w:tcBorders>
+            <w:shd w:val="clear" w:color="auto" w:fill="auto"/>
+          </w:tcPr>
+          <w:p>
+            <w:pPr>
+              <w:jc w:val="center"/>
+            </w:pPr>
+          </w:p>
+        </w:tc>
+        <w:tc>
+          <w:tcPr>
+            <w:tcW w:w="0" w:type="auto"/>
+            <w:tcBorders>
+              <w:left w:val="single" w:sz="4" w:space="0" w:color="auto"/>
+            </w:tcBorders>
+            <w:vAlign w:val="center"/>
+          </w:tcPr>
+          <w:p>
+            <w:pPr>
+              <w:jc w:val="center"/>
+            </w:pPr>
+            <w:r>
+              <w:rPr>
+                <w:noProof/>
+              </w:rPr>
+              <w:drawing>
+                <wp:inline distT="0" distB="0" distL="0" distR="0" wp14:anchorId="0AF808AC" wp14:editId="687173CA">
+                  <wp:extent cx="500380" cy="432365"/>
+                  <wp:effectExtent l="0" t="0" r="0" b="6350"/>
+                  <wp:docPr id="316301691" name="Image 1" descr="Une image contenant cercle, capture d’écran&#10;&#10;Description générée automatiquement"/>
+                  <wp:cNvGraphicFramePr>
+                    <a:graphicFrameLocks xmlns:a="http://schemas.openxmlformats.org/drawingml/2006/main" noChangeAspect="1"/>
+                  </wp:cNvGraphicFramePr>
+                  <a:graphic xmlns:a="http://schemas.openxmlformats.org/drawingml/2006/main">
+                    <a:graphicData uri="http://schemas.openxmlformats.org/drawingml/2006/picture">
+                      <pic:pic xmlns:pic="http://schemas.openxmlformats.org/drawingml/2006/picture">
+                        <pic:nvPicPr>
+                          <pic:cNvPr id="1071816924" name="Image 1" descr="Une image contenant cercle, capture d’écran&#10;&#10;Description générée automatiquement"/>
+                          <pic:cNvPicPr>
+                            <a:picLocks noChangeAspect="1"/>
+                          </pic:cNvPicPr>
+                        </pic:nvPicPr>
+                        <pic:blipFill>
+                          <a:blip r:embed="rId44" cstate="print">
+                            <a:extLst>
+                              <a:ext uri="{28A0092B-C50C-407E-A947-70E740481C1C}">
+                                <a14:useLocalDpi xmlns:a14="http://schemas.microsoft.com/office/drawing/2010/main" val="0"/>
+                              </a:ext>
+                            </a:extLst>
+                          </a:blip>
+                          <a:stretch>
+                            <a:fillRect/>
+                          </a:stretch>
+                        </pic:blipFill>
+                        <pic:spPr>
+                          <a:xfrm>
+                            <a:off x="0" y="0"/>
+                            <a:ext cx="500380" cy="432365"/>
+                          </a:xfrm>
+                          <a:prstGeom prst="rect">
+                            <a:avLst/>
+                          </a:prstGeom>
+                        </pic:spPr>
+                      </pic:pic>
+                    </a:graphicData>
+                  </a:graphic>
+                </wp:inline>
+              </w:drawing>
+            </w:r>
+          </w:p>
+        </w:tc>
+        <w:tc>
+          <w:tcPr>
+            <w:tcW w:w="0" w:type="auto"/>
+            <w:vAlign w:val="center"/>
+          </w:tcPr>
+          <w:p>
+            <w:pPr>
+              <w:jc w:val="center"/>
+            </w:pPr>
+            <w:r>
+              <w:t>11 (+2)</w:t>
+            </w:r>
+          </w:p>
+        </w:tc>
+      </w:tr>
+      <w:tr>
+        <w:trPr>
+          <w:jc w:val="center"/>
+        </w:trPr>
+        <w:tc>
+          <w:tcPr>
+            <w:tcW w:w="0" w:type="auto"/>
+            <w:vAlign w:val="center"/>
+          </w:tcPr>
+          <w:p>
+            <w:pPr>
+              <w:jc w:val="center"/>
+            </w:pPr>
+            <w:r>
+              <w:rPr>
+                <w:noProof/>
+              </w:rPr>
+              <w:drawing>
+                <wp:inline distT="0" distB="0" distL="0" distR="0" wp14:anchorId="2F7835FB" wp14:editId="43AF7E5A">
+                  <wp:extent cx="496570" cy="431095"/>
+                  <wp:effectExtent l="0" t="0" r="0" b="7620"/>
+                  <wp:docPr id="63269657" name="Image 1" descr="Une image contenant cercle, Jeu de cartes&#10;&#10;Description générée automatiquement"/>
+                  <wp:cNvGraphicFramePr>
+                    <a:graphicFrameLocks xmlns:a="http://schemas.openxmlformats.org/drawingml/2006/main" noChangeAspect="1"/>
+                  </wp:cNvGraphicFramePr>
+                  <a:graphic xmlns:a="http://schemas.openxmlformats.org/drawingml/2006/main">
+                    <a:graphicData uri="http://schemas.openxmlformats.org/drawingml/2006/picture">
+                      <pic:pic xmlns:pic="http://schemas.openxmlformats.org/drawingml/2006/picture">
+                        <pic:nvPicPr>
+                          <pic:cNvPr id="63269657" name="Image 1" descr="Une image contenant cercle, Jeu de cartes&#10;&#10;Description générée automatiquement"/>
+                          <pic:cNvPicPr>
+                            <a:picLocks noChangeAspect="1"/>
+                          </pic:cNvPicPr>
+                        </pic:nvPicPr>
+                        <pic:blipFill>
+                          <a:blip r:embed="rId45" cstate="print">
+                            <a:extLst>
+                              <a:ext uri="{28A0092B-C50C-407E-A947-70E740481C1C}">
+                                <a14:useLocalDpi xmlns:a14="http://schemas.microsoft.com/office/drawing/2010/main" val="0"/>
+                              </a:ext>
+                            </a:extLst>
+                          </a:blip>
+                          <a:stretch>
+                            <a:fillRect/>
+                          </a:stretch>
+                        </pic:blipFill>
+                        <pic:spPr>
+                          <a:xfrm>
+                            <a:off x="0" y="0"/>
+                            <a:ext cx="496570" cy="431095"/>
+                          </a:xfrm>
+                          <a:prstGeom prst="rect">
+                            <a:avLst/>
+                          </a:prstGeom>
+                        </pic:spPr>
+                      </pic:pic>
+                    </a:graphicData>
+                  </a:graphic>
+                </wp:inline>
+              </w:drawing>
+            </w:r>
+          </w:p>
+        </w:tc>
+        <w:tc>
+          <w:tcPr>
+            <w:tcW w:w="0" w:type="auto"/>
+            <w:tcBorders>
+              <w:right w:val="single" w:sz="4" w:space="0" w:color="auto"/>
+            </w:tcBorders>
+            <w:vAlign w:val="center"/>
+          </w:tcPr>
+          <w:p>
+            <w:pPr>
+              <w:jc w:val="center"/>
+            </w:pPr>
+            <w:r>
+              <w:t>9</w:t>
+            </w:r>
+          </w:p>
+        </w:tc>
+        <w:tc>
+          <w:tcPr>
+            <w:tcW w:w="0" w:type="auto"/>
+            <w:tcBorders>
+              <w:top w:val="nil"/>
+              <w:left w:val="single" w:sz="4" w:space="0" w:color="auto"/>
+              <w:bottom w:val="nil"/>
+              <w:right w:val="single" w:sz="4" w:space="0" w:color="auto"/>
+            </w:tcBorders>
+            <w:shd w:val="clear" w:color="auto" w:fill="auto"/>
+          </w:tcPr>
+          <w:p>
+            <w:pPr>
+              <w:jc w:val="center"/>
+            </w:pPr>
+          </w:p>
+        </w:tc>
+        <w:tc>
+          <w:tcPr>
+            <w:tcW w:w="0" w:type="auto"/>
+            <w:tcBorders>
+              <w:left w:val="single" w:sz="4" w:space="0" w:color="auto"/>
+            </w:tcBorders>
+            <w:vAlign w:val="center"/>
+          </w:tcPr>
+          <w:p>
+            <w:pPr>
+              <w:jc w:val="center"/>
+            </w:pPr>
+            <w:r>
+              <w:rPr>
+                <w:noProof/>
+              </w:rPr>
+              <w:drawing>
+                <wp:inline distT="0" distB="0" distL="0" distR="0" wp14:anchorId="762D86FF" wp14:editId="4BA0E5AA">
+                  <wp:extent cx="496570" cy="431095"/>
+                  <wp:effectExtent l="0" t="0" r="0" b="7620"/>
+                  <wp:docPr id="348418934" name="Image 1" descr="Une image contenant cercle, Jeu de cartes&#10;&#10;Description générée automatiquement"/>
+                  <wp:cNvGraphicFramePr>
+                    <a:graphicFrameLocks xmlns:a="http://schemas.openxmlformats.org/drawingml/2006/main" noChangeAspect="1"/>
+                  </wp:cNvGraphicFramePr>
+                  <a:graphic xmlns:a="http://schemas.openxmlformats.org/drawingml/2006/main">
+                    <a:graphicData uri="http://schemas.openxmlformats.org/drawingml/2006/picture">
+                      <pic:pic xmlns:pic="http://schemas.openxmlformats.org/drawingml/2006/picture">
+                        <pic:nvPicPr>
+                          <pic:cNvPr id="63269657" name="Image 1" descr="Une image contenant cercle, Jeu de cartes&#10;&#10;Description générée automatiquement"/>
+                          <pic:cNvPicPr>
+                            <a:picLocks noChangeAspect="1"/>
+                          </pic:cNvPicPr>
+                        </pic:nvPicPr>
+                        <pic:blipFill>
+                          <a:blip r:embed="rId45" cstate="print">
+                            <a:extLst>
+                              <a:ext uri="{28A0092B-C50C-407E-A947-70E740481C1C}">
+                                <a14:useLocalDpi xmlns:a14="http://schemas.microsoft.com/office/drawing/2010/main" val="0"/>
+                              </a:ext>
+                            </a:extLst>
+                          </a:blip>
+                          <a:stretch>
+                            <a:fillRect/>
+                          </a:stretch>
+                        </pic:blipFill>
+                        <pic:spPr>
+                          <a:xfrm>
+                            <a:off x="0" y="0"/>
+                            <a:ext cx="496570" cy="431095"/>
+                          </a:xfrm>
+                          <a:prstGeom prst="rect">
+                            <a:avLst/>
+                          </a:prstGeom>
+                        </pic:spPr>
+                      </pic:pic>
+                    </a:graphicData>
+                  </a:graphic>
+                </wp:inline>
+              </w:drawing>
+            </w:r>
+          </w:p>
+        </w:tc>
+        <w:tc>
+          <w:tcPr>
+            <w:tcW w:w="0" w:type="auto"/>
+            <w:vAlign w:val="center"/>
+          </w:tcPr>
+          <w:p>
+            <w:pPr>
+              <w:jc w:val="center"/>
+            </w:pPr>
+            <w:r>
+              <w:t>11 (+2)</w:t>
+            </w:r>
+          </w:p>
+        </w:tc>
+      </w:tr>
+      <w:tr>
+        <w:trPr>
+          <w:jc w:val="center"/>
+        </w:trPr>
+        <w:tc>
+          <w:tcPr>
+            <w:tcW w:w="0" w:type="auto"/>
+            <w:tcBorders>
+              <w:bottom w:val="single" w:sz="4" w:space="0" w:color="auto"/>
+            </w:tcBorders>
+            <w:vAlign w:val="center"/>
+          </w:tcPr>
+          <w:p>
+            <w:pPr>
+              <w:jc w:val="center"/>
+            </w:pPr>
+            <w:r>
+              <w:rPr>
+                <w:noProof/>
+              </w:rPr>
+              <w:drawing>
+                <wp:inline distT="0" distB="0" distL="0" distR="0" wp14:anchorId="05ACFC9A" wp14:editId="34C8E9EF">
+                  <wp:extent cx="496570" cy="431095"/>
+                  <wp:effectExtent l="0" t="0" r="0" b="7620"/>
+                  <wp:docPr id="684967102" name="Image 1" descr="Une image contenant dessin humoristique, créativité&#10;&#10;Description générée automatiquement"/>
+                  <wp:cNvGraphicFramePr>
+                    <a:graphicFrameLocks xmlns:a="http://schemas.openxmlformats.org/drawingml/2006/main" noChangeAspect="1"/>
+                  </wp:cNvGraphicFramePr>
+                  <a:graphic xmlns:a="http://schemas.openxmlformats.org/drawingml/2006/main">
+                    <a:graphicData uri="http://schemas.openxmlformats.org/drawingml/2006/picture">
+                      <pic:pic xmlns:pic="http://schemas.openxmlformats.org/drawingml/2006/picture">
+                        <pic:nvPicPr>
+                          <pic:cNvPr id="684967102" name="Image 1" descr="Une image contenant dessin humoristique, créativité&#10;&#10;Description générée automatiquement"/>
+                          <pic:cNvPicPr>
+                            <a:picLocks noChangeAspect="1"/>
+                          </pic:cNvPicPr>
+                        </pic:nvPicPr>
+                        <pic:blipFill>
+                          <a:blip r:embed="rId46" cstate="print">
+                            <a:extLst>
+                              <a:ext uri="{28A0092B-C50C-407E-A947-70E740481C1C}">
+                                <a14:useLocalDpi xmlns:a14="http://schemas.microsoft.com/office/drawing/2010/main" val="0"/>
+                              </a:ext>
+                            </a:extLst>
+                          </a:blip>
+                          <a:srcRect/>
+                          <a:stretch>
+                            <a:fillRect/>
+                          </a:stretch>
+                        </pic:blipFill>
+                        <pic:spPr bwMode="auto">
+                          <a:xfrm>
+                            <a:off x="0" y="0"/>
+                            <a:ext cx="496570" cy="431095"/>
+                          </a:xfrm>
+                          <a:prstGeom prst="rect">
+                            <a:avLst/>
+                          </a:prstGeom>
+                          <a:noFill/>
+                        </pic:spPr>
+                      </pic:pic>
+                    </a:graphicData>
+                  </a:graphic>
+                </wp:inline>
+              </w:drawing>
+            </w:r>
+          </w:p>
+        </w:tc>
+        <w:tc>
+          <w:tcPr>
+            <w:tcW w:w="0" w:type="auto"/>
+            <w:tcBorders>
+              <w:bottom w:val="single" w:sz="4" w:space="0" w:color="auto"/>
+              <w:right w:val="single" w:sz="4" w:space="0" w:color="auto"/>
+            </w:tcBorders>
+            <w:vAlign w:val="center"/>
+          </w:tcPr>
+          <w:p>
+            <w:pPr>
+              <w:jc w:val="center"/>
+            </w:pPr>
+            <w:r>
+              <w:t>10</w:t>
+            </w:r>
+          </w:p>
+        </w:tc>
+        <w:tc>
+          <w:tcPr>
+            <w:tcW w:w="0" w:type="auto"/>
+            <w:tcBorders>
+              <w:top w:val="nil"/>
+              <w:left w:val="single" w:sz="4" w:space="0" w:color="auto"/>
+              <w:bottom w:val="nil"/>
+              <w:right w:val="single" w:sz="4" w:space="0" w:color="auto"/>
+            </w:tcBorders>
+            <w:shd w:val="clear" w:color="auto" w:fill="auto"/>
+          </w:tcPr>
+          <w:p>
+            <w:pPr>
+              <w:jc w:val="center"/>
+            </w:pPr>
+          </w:p>
+        </w:tc>
+        <w:tc>
+          <w:tcPr>
+            <w:tcW w:w="0" w:type="auto"/>
+            <w:tcBorders>
+              <w:left w:val="single" w:sz="4" w:space="0" w:color="auto"/>
+              <w:bottom w:val="single" w:sz="4" w:space="0" w:color="auto"/>
+            </w:tcBorders>
+            <w:vAlign w:val="center"/>
+          </w:tcPr>
+          <w:p>
+            <w:pPr>
+              <w:jc w:val="center"/>
+            </w:pPr>
+            <w:r>
+              <w:rPr>
+                <w:noProof/>
+              </w:rPr>
+              <w:drawing>
+                <wp:inline distT="0" distB="0" distL="0" distR="0" wp14:anchorId="2C904139" wp14:editId="3522F1F6">
+                  <wp:extent cx="496570" cy="431095"/>
+                  <wp:effectExtent l="0" t="0" r="0" b="7620"/>
+                  <wp:docPr id="303438731" name="Image 1" descr="Une image contenant dessin humoristique, créativité&#10;&#10;Description générée automatiquement"/>
+                  <wp:cNvGraphicFramePr>
+                    <a:graphicFrameLocks xmlns:a="http://schemas.openxmlformats.org/drawingml/2006/main" noChangeAspect="1"/>
+                  </wp:cNvGraphicFramePr>
+                  <a:graphic xmlns:a="http://schemas.openxmlformats.org/drawingml/2006/main">
+                    <a:graphicData uri="http://schemas.openxmlformats.org/drawingml/2006/picture">
+                      <pic:pic xmlns:pic="http://schemas.openxmlformats.org/drawingml/2006/picture">
+                        <pic:nvPicPr>
+                          <pic:cNvPr id="684967102" name="Image 1" descr="Une image contenant dessin humoristique, créativité&#10;&#10;Description générée automatiquement"/>
+                          <pic:cNvPicPr>
+                            <a:picLocks noChangeAspect="1"/>
+                          </pic:cNvPicPr>
+                        </pic:nvPicPr>
+                        <pic:blipFill>
+                          <a:blip r:embed="rId46" cstate="print">
+                            <a:extLst>
+                              <a:ext uri="{28A0092B-C50C-407E-A947-70E740481C1C}">
+                                <a14:useLocalDpi xmlns:a14="http://schemas.microsoft.com/office/drawing/2010/main" val="0"/>
+                              </a:ext>
+                            </a:extLst>
+                          </a:blip>
+                          <a:srcRect/>
+                          <a:stretch>
+                            <a:fillRect/>
+                          </a:stretch>
+                        </pic:blipFill>
+                        <pic:spPr bwMode="auto">
+                          <a:xfrm>
+                            <a:off x="0" y="0"/>
+                            <a:ext cx="496570" cy="431095"/>
+                          </a:xfrm>
+                          <a:prstGeom prst="rect">
+                            <a:avLst/>
+                          </a:prstGeom>
+                          <a:noFill/>
+                        </pic:spPr>
+                      </pic:pic>
+                    </a:graphicData>
+                  </a:graphic>
+                </wp:inline>
+              </w:drawing>
+            </w:r>
+          </w:p>
+        </w:tc>
+        <w:tc>
+          <w:tcPr>
+            <w:tcW w:w="0" w:type="auto"/>
+            <w:tcBorders>
+              <w:bottom w:val="single" w:sz="4" w:space="0" w:color="auto"/>
+            </w:tcBorders>
+            <w:vAlign w:val="center"/>
+          </w:tcPr>
+          <w:p>
+            <w:pPr>
+              <w:jc w:val="center"/>
+            </w:pPr>
+            <w:r>
+              <w:t>11 (+1)</w:t>
+            </w:r>
+          </w:p>
+        </w:tc>
+      </w:tr>
+      <w:tr>
+        <w:trPr>
+          <w:jc w:val="center"/>
+        </w:trPr>
+        <w:tc>
+          <w:tcPr>
+            <w:tcW w:w="0" w:type="auto"/>
+            <w:shd w:val="pct10" w:color="auto" w:fill="auto"/>
+            <w:vAlign w:val="center"/>
+          </w:tcPr>
+          <w:p>
+            <w:pPr>
+              <w:jc w:val="center"/>
+              <w:rPr>
+                <w:b/>
+                <w:bCs/>
+                <w:noProof/>
+              </w:rPr>
+            </w:pPr>
+            <w:r>
+              <w:rPr>
+                <w:b/>
+                <w:bCs/>
+                <w:noProof/>
+              </w:rPr>
+              <w:t>Total</w:t>
+            </w:r>
+          </w:p>
+        </w:tc>
+        <w:tc>
+          <w:tcPr>
+            <w:tcW w:w="0" w:type="auto"/>
+            <w:tcBorders>
+              <w:right w:val="single" w:sz="4" w:space="0" w:color="auto"/>
+            </w:tcBorders>
+            <w:shd w:val="pct10" w:color="auto" w:fill="auto"/>
+            <w:vAlign w:val="center"/>
+          </w:tcPr>
+          <w:p>
+            <w:pPr>
+              <w:jc w:val="center"/>
+              <w:rPr>
+                <w:b/>
+                <w:bCs/>
+              </w:rPr>
+            </w:pPr>
+            <w:r>
+              <w:rPr>
+                <w:b/>
+                <w:bCs/>
+              </w:rPr>
+              <w:t>37</w:t>
+            </w:r>
+          </w:p>
+        </w:tc>
+        <w:tc>
+          <w:tcPr>
+            <w:tcW w:w="0" w:type="auto"/>
+            <w:tcBorders>
+              <w:top w:val="nil"/>
+              <w:left w:val="single" w:sz="4" w:space="0" w:color="auto"/>
+              <w:bottom w:val="nil"/>
+              <w:right w:val="single" w:sz="4" w:space="0" w:color="auto"/>
+            </w:tcBorders>
+            <w:shd w:val="clear" w:color="auto" w:fill="auto"/>
+          </w:tcPr>
+          <w:p>
+            <w:pPr>
+              <w:jc w:val="center"/>
+              <w:rPr>
+                <w:b/>
+                <w:bCs/>
+                <w:noProof/>
+              </w:rPr>
+            </w:pPr>
+          </w:p>
+        </w:tc>
+        <w:tc>
+          <w:tcPr>
+            <w:tcW w:w="0" w:type="auto"/>
+            <w:tcBorders>
+              <w:left w:val="single" w:sz="4" w:space="0" w:color="auto"/>
+            </w:tcBorders>
+            <w:shd w:val="pct10" w:color="auto" w:fill="auto"/>
+            <w:vAlign w:val="center"/>
+          </w:tcPr>
+          <w:p>
+            <w:pPr>
+              <w:jc w:val="center"/>
+              <w:rPr>
+                <w:b/>
+                <w:bCs/>
+              </w:rPr>
+            </w:pPr>
+            <w:r>
+              <w:rPr>
+                <w:b/>
+                <w:bCs/>
+                <w:noProof/>
+              </w:rPr>
+              <w:t>Total</w:t>
+            </w:r>
+          </w:p>
+        </w:tc>
+        <w:tc>
+          <w:tcPr>
+            <w:tcW w:w="0" w:type="auto"/>
+            <w:shd w:val="pct10" w:color="auto" w:fill="auto"/>
+            <w:vAlign w:val="center"/>
+          </w:tcPr>
+          <w:p>
+            <w:pPr>
+              <w:jc w:val="center"/>
+              <w:rPr>
+                <w:b/>
+                <w:bCs/>
+              </w:rPr>
+            </w:pPr>
+            <w:r>
+              <w:rPr>
+                <w:b/>
+                <w:bCs/>
+              </w:rPr>
+              <w:t>43</w:t>
+            </w:r>
+          </w:p>
+        </w:tc>
+      </w:tr>
+    </w:tbl>
+    <w:p>
+      <w:pPr>
+        <w:pStyle w:val="Paragraphedeliste"/>
+        <w:jc w:val="both"/>
+      </w:pPr>
+    </w:p>
     <w:sectPr>
-      <w:headerReference w:type="even" r:id="rId42"/>
-      <w:headerReference w:type="default" r:id="rId43"/>
-      <w:footerReference w:type="even" r:id="rId44"/>
-      <w:footerReference w:type="default" r:id="rId45"/>
-      <w:headerReference w:type="first" r:id="rId46"/>
-      <w:footerReference w:type="first" r:id="rId47"/>
+      <w:headerReference w:type="default" r:id="rId47"/>
       <w:pgSz w:w="11906" w:h="16838"/>
       <w:pgMar w:top="720" w:right="720" w:bottom="720" w:left="720" w:header="708" w:footer="708" w:gutter="0"/>
       <w:cols w:space="708"/>
@@ -17506,36 +19090,6 @@
 </w:endnotes>
 </file>
 
-<file path=word/footer1.xml><?xml version="1.0" encoding="utf-8"?>
-<w:ftr xmlns:wpc="http://schemas.microsoft.com/office/word/2010/wordprocessingCanvas" xmlns:cx="http://schemas.microsoft.com/office/drawing/2014/chartex" xmlns:cx1="http://schemas.microsoft.com/office/drawing/2015/9/8/chartex" xmlns:cx2="http://schemas.microsoft.com/office/drawing/2015/10/21/chartex" xmlns:cx3="http://schemas.microsoft.com/office/drawing/2016/5/9/chartex" xmlns:cx4="http://schemas.microsoft.com/office/drawing/2016/5/10/chartex" xmlns:cx5="http://schemas.microsoft.com/office/drawing/2016/5/11/chartex" xmlns:cx6="http://schemas.microsoft.com/office/drawing/2016/5/12/chartex" xmlns:cx7="http://schemas.microsoft.com/office/drawing/2016/5/13/chartex" xmlns:cx8="http://schemas.microsoft.com/office/drawing/2016/5/14/chartex" xmlns:mc="http://schemas.openxmlformats.org/markup-compatibility/2006" xmlns:aink="http://schemas.microsoft.com/office/drawing/2016/ink" xmlns:am3d="http://schemas.microsoft.com/office/drawing/2017/model3d" xmlns:o="urn:schemas-microsoft-com:office:office" xmlns:oel="http://schemas.microsoft.com/office/2019/extlst" xmlns:r="http://schemas.openxmlformats.org/officeDocument/2006/relationships" xmlns:m="http://schemas.openxmlformats.org/officeDocument/2006/math" xmlns:v="urn:schemas-microsoft-com:vml" xmlns:wp14="http://schemas.microsoft.com/office/word/2010/wordprocessingDrawing" xmlns:wp="http://schemas.openxmlformats.org/drawingml/2006/wordprocessingDrawing" xmlns:w10="urn:schemas-microsoft-com:office:word" xmlns:w="http://schemas.openxmlformats.org/wordprocessingml/2006/main" xmlns:w14="http://schemas.microsoft.com/office/word/2010/wordml" xmlns:w15="http://schemas.microsoft.com/office/word/2012/wordml" xmlns:w16cex="http://schemas.microsoft.com/office/word/2018/wordml/cex" xmlns:w16cid="http://schemas.microsoft.com/office/word/2016/wordml/cid" xmlns:w16="http://schemas.microsoft.com/office/word/2018/wordml" xmlns:w16du="http://schemas.microsoft.com/office/word/2023/wordml/word16du" xmlns:w16sdtdh="http://schemas.microsoft.com/office/word/2020/wordml/sdtdatahash" xmlns:w16se="http://schemas.microsoft.com/office/word/2015/wordml/symex" xmlns:wpg="http://schemas.microsoft.com/office/word/2010/wordprocessingGroup" xmlns:wpi="http://schemas.microsoft.com/office/word/2010/wordprocessingInk" xmlns:wne="http://schemas.microsoft.com/office/word/2006/wordml" xmlns:wps="http://schemas.microsoft.com/office/word/2010/wordprocessingShape" mc:Ignorable="w14 w15 w16se w16cid w16 w16cex w16sdtdh w16du wp14">
-  <w:p>
-    <w:pPr>
-      <w:pStyle w:val="Pieddepage"/>
-    </w:pPr>
-  </w:p>
-</w:ftr>
-</file>
-
-<file path=word/footer2.xml><?xml version="1.0" encoding="utf-8"?>
-<w:ftr xmlns:wpc="http://schemas.microsoft.com/office/word/2010/wordprocessingCanvas" xmlns:cx="http://schemas.microsoft.com/office/drawing/2014/chartex" xmlns:cx1="http://schemas.microsoft.com/office/drawing/2015/9/8/chartex" xmlns:cx2="http://schemas.microsoft.com/office/drawing/2015/10/21/chartex" xmlns:cx3="http://schemas.microsoft.com/office/drawing/2016/5/9/chartex" xmlns:cx4="http://schemas.microsoft.com/office/drawing/2016/5/10/chartex" xmlns:cx5="http://schemas.microsoft.com/office/drawing/2016/5/11/chartex" xmlns:cx6="http://schemas.microsoft.com/office/drawing/2016/5/12/chartex" xmlns:cx7="http://schemas.microsoft.com/office/drawing/2016/5/13/chartex" xmlns:cx8="http://schemas.microsoft.com/office/drawing/2016/5/14/chartex" xmlns:mc="http://schemas.openxmlformats.org/markup-compatibility/2006" xmlns:aink="http://schemas.microsoft.com/office/drawing/2016/ink" xmlns:am3d="http://schemas.microsoft.com/office/drawing/2017/model3d" xmlns:o="urn:schemas-microsoft-com:office:office" xmlns:oel="http://schemas.microsoft.com/office/2019/extlst" xmlns:r="http://schemas.openxmlformats.org/officeDocument/2006/relationships" xmlns:m="http://schemas.openxmlformats.org/officeDocument/2006/math" xmlns:v="urn:schemas-microsoft-com:vml" xmlns:wp14="http://schemas.microsoft.com/office/word/2010/wordprocessingDrawing" xmlns:wp="http://schemas.openxmlformats.org/drawingml/2006/wordprocessingDrawing" xmlns:w10="urn:schemas-microsoft-com:office:word" xmlns:w="http://schemas.openxmlformats.org/wordprocessingml/2006/main" xmlns:w14="http://schemas.microsoft.com/office/word/2010/wordml" xmlns:w15="http://schemas.microsoft.com/office/word/2012/wordml" xmlns:w16cex="http://schemas.microsoft.com/office/word/2018/wordml/cex" xmlns:w16cid="http://schemas.microsoft.com/office/word/2016/wordml/cid" xmlns:w16="http://schemas.microsoft.com/office/word/2018/wordml" xmlns:w16du="http://schemas.microsoft.com/office/word/2023/wordml/word16du" xmlns:w16sdtdh="http://schemas.microsoft.com/office/word/2020/wordml/sdtdatahash" xmlns:w16se="http://schemas.microsoft.com/office/word/2015/wordml/symex" xmlns:wpg="http://schemas.microsoft.com/office/word/2010/wordprocessingGroup" xmlns:wpi="http://schemas.microsoft.com/office/word/2010/wordprocessingInk" xmlns:wne="http://schemas.microsoft.com/office/word/2006/wordml" xmlns:wps="http://schemas.microsoft.com/office/word/2010/wordprocessingShape" mc:Ignorable="w14 w15 w16se w16cid w16 w16cex w16sdtdh w16du wp14">
-  <w:p>
-    <w:pPr>
-      <w:pStyle w:val="Pieddepage"/>
-    </w:pPr>
-  </w:p>
-</w:ftr>
-</file>
-
-<file path=word/footer3.xml><?xml version="1.0" encoding="utf-8"?>
-<w:ftr xmlns:wpc="http://schemas.microsoft.com/office/word/2010/wordprocessingCanvas" xmlns:cx="http://schemas.microsoft.com/office/drawing/2014/chartex" xmlns:cx1="http://schemas.microsoft.com/office/drawing/2015/9/8/chartex" xmlns:cx2="http://schemas.microsoft.com/office/drawing/2015/10/21/chartex" xmlns:cx3="http://schemas.microsoft.com/office/drawing/2016/5/9/chartex" xmlns:cx4="http://schemas.microsoft.com/office/drawing/2016/5/10/chartex" xmlns:cx5="http://schemas.microsoft.com/office/drawing/2016/5/11/chartex" xmlns:cx6="http://schemas.microsoft.com/office/drawing/2016/5/12/chartex" xmlns:cx7="http://schemas.microsoft.com/office/drawing/2016/5/13/chartex" xmlns:cx8="http://schemas.microsoft.com/office/drawing/2016/5/14/chartex" xmlns:mc="http://schemas.openxmlformats.org/markup-compatibility/2006" xmlns:aink="http://schemas.microsoft.com/office/drawing/2016/ink" xmlns:am3d="http://schemas.microsoft.com/office/drawing/2017/model3d" xmlns:o="urn:schemas-microsoft-com:office:office" xmlns:oel="http://schemas.microsoft.com/office/2019/extlst" xmlns:r="http://schemas.openxmlformats.org/officeDocument/2006/relationships" xmlns:m="http://schemas.openxmlformats.org/officeDocument/2006/math" xmlns:v="urn:schemas-microsoft-com:vml" xmlns:wp14="http://schemas.microsoft.com/office/word/2010/wordprocessingDrawing" xmlns:wp="http://schemas.openxmlformats.org/drawingml/2006/wordprocessingDrawing" xmlns:w10="urn:schemas-microsoft-com:office:word" xmlns:w="http://schemas.openxmlformats.org/wordprocessingml/2006/main" xmlns:w14="http://schemas.microsoft.com/office/word/2010/wordml" xmlns:w15="http://schemas.microsoft.com/office/word/2012/wordml" xmlns:w16cex="http://schemas.microsoft.com/office/word/2018/wordml/cex" xmlns:w16cid="http://schemas.microsoft.com/office/word/2016/wordml/cid" xmlns:w16="http://schemas.microsoft.com/office/word/2018/wordml" xmlns:w16du="http://schemas.microsoft.com/office/word/2023/wordml/word16du" xmlns:w16sdtdh="http://schemas.microsoft.com/office/word/2020/wordml/sdtdatahash" xmlns:w16se="http://schemas.microsoft.com/office/word/2015/wordml/symex" xmlns:wpg="http://schemas.microsoft.com/office/word/2010/wordprocessingGroup" xmlns:wpi="http://schemas.microsoft.com/office/word/2010/wordprocessingInk" xmlns:wne="http://schemas.microsoft.com/office/word/2006/wordml" xmlns:wps="http://schemas.microsoft.com/office/word/2010/wordprocessingShape" mc:Ignorable="w14 w15 w16se w16cid w16 w16cex w16sdtdh w16du wp14">
-  <w:p>
-    <w:pPr>
-      <w:pStyle w:val="Pieddepage"/>
-    </w:pPr>
-  </w:p>
-</w:ftr>
-</file>
-
 <file path=word/footnotes.xml><?xml version="1.0" encoding="utf-8"?>
 <w:footnotes xmlns:wpc="http://schemas.microsoft.com/office/word/2010/wordprocessingCanvas" xmlns:cx="http://schemas.microsoft.com/office/drawing/2014/chartex" xmlns:cx1="http://schemas.microsoft.com/office/drawing/2015/9/8/chartex" xmlns:cx2="http://schemas.microsoft.com/office/drawing/2015/10/21/chartex" xmlns:cx3="http://schemas.microsoft.com/office/drawing/2016/5/9/chartex" xmlns:cx4="http://schemas.microsoft.com/office/drawing/2016/5/10/chartex" xmlns:cx5="http://schemas.microsoft.com/office/drawing/2016/5/11/chartex" xmlns:cx6="http://schemas.microsoft.com/office/drawing/2016/5/12/chartex" xmlns:cx7="http://schemas.microsoft.com/office/drawing/2016/5/13/chartex" xmlns:cx8="http://schemas.microsoft.com/office/drawing/2016/5/14/chartex" xmlns:mc="http://schemas.openxmlformats.org/markup-compatibility/2006" xmlns:aink="http://schemas.microsoft.com/office/drawing/2016/ink" xmlns:am3d="http://schemas.microsoft.com/office/drawing/2017/model3d" xmlns:o="urn:schemas-microsoft-com:office:office" xmlns:oel="http://schemas.microsoft.com/office/2019/extlst" xmlns:r="http://schemas.openxmlformats.org/officeDocument/2006/relationships" xmlns:m="http://schemas.openxmlformats.org/officeDocument/2006/math" xmlns:v="urn:schemas-microsoft-com:vml" xmlns:wp14="http://schemas.microsoft.com/office/word/2010/wordprocessingDrawing" xmlns:wp="http://schemas.openxmlformats.org/drawingml/2006/wordprocessingDrawing" xmlns:w10="urn:schemas-microsoft-com:office:word" xmlns:w="http://schemas.openxmlformats.org/wordprocessingml/2006/main" xmlns:w14="http://schemas.microsoft.com/office/word/2010/wordml" xmlns:w15="http://schemas.microsoft.com/office/word/2012/wordml" xmlns:w16cex="http://schemas.microsoft.com/office/word/2018/wordml/cex" xmlns:w16cid="http://schemas.microsoft.com/office/word/2016/wordml/cid" xmlns:w16="http://schemas.microsoft.com/office/word/2018/wordml" xmlns:w16du="http://schemas.microsoft.com/office/word/2023/wordml/word16du" xmlns:w16sdtdh="http://schemas.microsoft.com/office/word/2020/wordml/sdtdatahash" xmlns:w16se="http://schemas.microsoft.com/office/word/2015/wordml/symex" xmlns:wpg="http://schemas.microsoft.com/office/word/2010/wordprocessingGroup" xmlns:wpi="http://schemas.microsoft.com/office/word/2010/wordprocessingInk" xmlns:wne="http://schemas.microsoft.com/office/word/2006/wordml" xmlns:wps="http://schemas.microsoft.com/office/word/2010/wordprocessingShape" mc:Ignorable="w14 w15 w16se w16cid w16 w16cex w16sdtdh w16du wp14">
   <w:footnote w:type="separator" w:id="-1">
@@ -17562,16 +19116,6 @@
 </file>
 
 <file path=word/header1.xml><?xml version="1.0" encoding="utf-8"?>
-<w:hdr xmlns:wpc="http://schemas.microsoft.com/office/word/2010/wordprocessingCanvas" xmlns:cx="http://schemas.microsoft.com/office/drawing/2014/chartex" xmlns:cx1="http://schemas.microsoft.com/office/drawing/2015/9/8/chartex" xmlns:cx2="http://schemas.microsoft.com/office/drawing/2015/10/21/chartex" xmlns:cx3="http://schemas.microsoft.com/office/drawing/2016/5/9/chartex" xmlns:cx4="http://schemas.microsoft.com/office/drawing/2016/5/10/chartex" xmlns:cx5="http://schemas.microsoft.com/office/drawing/2016/5/11/chartex" xmlns:cx6="http://schemas.microsoft.com/office/drawing/2016/5/12/chartex" xmlns:cx7="http://schemas.microsoft.com/office/drawing/2016/5/13/chartex" xmlns:cx8="http://schemas.microsoft.com/office/drawing/2016/5/14/chartex" xmlns:mc="http://schemas.openxmlformats.org/markup-compatibility/2006" xmlns:aink="http://schemas.microsoft.com/office/drawing/2016/ink" xmlns:am3d="http://schemas.microsoft.com/office/drawing/2017/model3d" xmlns:o="urn:schemas-microsoft-com:office:office" xmlns:oel="http://schemas.microsoft.com/office/2019/extlst" xmlns:r="http://schemas.openxmlformats.org/officeDocument/2006/relationships" xmlns:m="http://schemas.openxmlformats.org/officeDocument/2006/math" xmlns:v="urn:schemas-microsoft-com:vml" xmlns:wp14="http://schemas.microsoft.com/office/word/2010/wordprocessingDrawing" xmlns:wp="http://schemas.openxmlformats.org/drawingml/2006/wordprocessingDrawing" xmlns:w10="urn:schemas-microsoft-com:office:word" xmlns:w="http://schemas.openxmlformats.org/wordprocessingml/2006/main" xmlns:w14="http://schemas.microsoft.com/office/word/2010/wordml" xmlns:w15="http://schemas.microsoft.com/office/word/2012/wordml" xmlns:w16cex="http://schemas.microsoft.com/office/word/2018/wordml/cex" xmlns:w16cid="http://schemas.microsoft.com/office/word/2016/wordml/cid" xmlns:w16="http://schemas.microsoft.com/office/word/2018/wordml" xmlns:w16du="http://schemas.microsoft.com/office/word/2023/wordml/word16du" xmlns:w16sdtdh="http://schemas.microsoft.com/office/word/2020/wordml/sdtdatahash" xmlns:w16se="http://schemas.microsoft.com/office/word/2015/wordml/symex" xmlns:wpg="http://schemas.microsoft.com/office/word/2010/wordprocessingGroup" xmlns:wpi="http://schemas.microsoft.com/office/word/2010/wordprocessingInk" xmlns:wne="http://schemas.microsoft.com/office/word/2006/wordml" xmlns:wps="http://schemas.microsoft.com/office/word/2010/wordprocessingShape" mc:Ignorable="w14 w15 w16se w16cid w16 w16cex w16sdtdh w16du wp14">
-  <w:p>
-    <w:pPr>
-      <w:pStyle w:val="En-tte"/>
-    </w:pPr>
-  </w:p>
-</w:hdr>
-</file>
-
-<file path=word/header2.xml><?xml version="1.0" encoding="utf-8"?>
 <w:hdr xmlns:wpc="http://schemas.microsoft.com/office/word/2010/wordprocessingCanvas" xmlns:cx="http://schemas.microsoft.com/office/drawing/2014/chartex" xmlns:cx1="http://schemas.microsoft.com/office/drawing/2015/9/8/chartex" xmlns:cx2="http://schemas.microsoft.com/office/drawing/2015/10/21/chartex" xmlns:cx3="http://schemas.microsoft.com/office/drawing/2016/5/9/chartex" xmlns:cx4="http://schemas.microsoft.com/office/drawing/2016/5/10/chartex" xmlns:cx5="http://schemas.microsoft.com/office/drawing/2016/5/11/chartex" xmlns:cx6="http://schemas.microsoft.com/office/drawing/2016/5/12/chartex" xmlns:cx7="http://schemas.microsoft.com/office/drawing/2016/5/13/chartex" xmlns:cx8="http://schemas.microsoft.com/office/drawing/2016/5/14/chartex" xmlns:mc="http://schemas.openxmlformats.org/markup-compatibility/2006" xmlns:aink="http://schemas.microsoft.com/office/drawing/2016/ink" xmlns:am3d="http://schemas.microsoft.com/office/drawing/2017/model3d" xmlns:o="urn:schemas-microsoft-com:office:office" xmlns:oel="http://schemas.microsoft.com/office/2019/extlst" xmlns:r="http://schemas.openxmlformats.org/officeDocument/2006/relationships" xmlns:m="http://schemas.openxmlformats.org/officeDocument/2006/math" xmlns:v="urn:schemas-microsoft-com:vml" xmlns:wp14="http://schemas.microsoft.com/office/word/2010/wordprocessingDrawing" xmlns:wp="http://schemas.openxmlformats.org/drawingml/2006/wordprocessingDrawing" xmlns:w10="urn:schemas-microsoft-com:office:word" xmlns:w="http://schemas.openxmlformats.org/wordprocessingml/2006/main" xmlns:w14="http://schemas.microsoft.com/office/word/2010/wordml" xmlns:w15="http://schemas.microsoft.com/office/word/2012/wordml" xmlns:w16cex="http://schemas.microsoft.com/office/word/2018/wordml/cex" xmlns:w16cid="http://schemas.microsoft.com/office/word/2016/wordml/cid" xmlns:w16="http://schemas.microsoft.com/office/word/2018/wordml" xmlns:w16du="http://schemas.microsoft.com/office/word/2023/wordml/word16du" xmlns:w16sdtdh="http://schemas.microsoft.com/office/word/2020/wordml/sdtdatahash" xmlns:w16se="http://schemas.microsoft.com/office/word/2015/wordml/symex" xmlns:wpg="http://schemas.microsoft.com/office/word/2010/wordprocessingGroup" xmlns:wpi="http://schemas.microsoft.com/office/word/2010/wordprocessingInk" xmlns:wne="http://schemas.microsoft.com/office/word/2006/wordml" xmlns:wps="http://schemas.microsoft.com/office/word/2010/wordprocessingShape" mc:Ignorable="w14 w15 w16se w16cid w16 w16cex w16sdtdh w16du wp14">
   <w:p>
     <w:pPr>
@@ -17671,7 +19215,7 @@
         <w:sz w:val="16"/>
         <w:szCs w:val="16"/>
       </w:rPr>
-      <w:t>2024-0512-1118</w:t>
+      <w:t>2024-0513-1027</w:t>
     </w:r>
     <w:r>
       <w:rPr>
@@ -17799,16 +19343,6 @@
 </w:hdr>
 </file>
 
-<file path=word/header3.xml><?xml version="1.0" encoding="utf-8"?>
-<w:hdr xmlns:wpc="http://schemas.microsoft.com/office/word/2010/wordprocessingCanvas" xmlns:cx="http://schemas.microsoft.com/office/drawing/2014/chartex" xmlns:cx1="http://schemas.microsoft.com/office/drawing/2015/9/8/chartex" xmlns:cx2="http://schemas.microsoft.com/office/drawing/2015/10/21/chartex" xmlns:cx3="http://schemas.microsoft.com/office/drawing/2016/5/9/chartex" xmlns:cx4="http://schemas.microsoft.com/office/drawing/2016/5/10/chartex" xmlns:cx5="http://schemas.microsoft.com/office/drawing/2016/5/11/chartex" xmlns:cx6="http://schemas.microsoft.com/office/drawing/2016/5/12/chartex" xmlns:cx7="http://schemas.microsoft.com/office/drawing/2016/5/13/chartex" xmlns:cx8="http://schemas.microsoft.com/office/drawing/2016/5/14/chartex" xmlns:mc="http://schemas.openxmlformats.org/markup-compatibility/2006" xmlns:aink="http://schemas.microsoft.com/office/drawing/2016/ink" xmlns:am3d="http://schemas.microsoft.com/office/drawing/2017/model3d" xmlns:o="urn:schemas-microsoft-com:office:office" xmlns:oel="http://schemas.microsoft.com/office/2019/extlst" xmlns:r="http://schemas.openxmlformats.org/officeDocument/2006/relationships" xmlns:m="http://schemas.openxmlformats.org/officeDocument/2006/math" xmlns:v="urn:schemas-microsoft-com:vml" xmlns:wp14="http://schemas.microsoft.com/office/word/2010/wordprocessingDrawing" xmlns:wp="http://schemas.openxmlformats.org/drawingml/2006/wordprocessingDrawing" xmlns:w10="urn:schemas-microsoft-com:office:word" xmlns:w="http://schemas.openxmlformats.org/wordprocessingml/2006/main" xmlns:w14="http://schemas.microsoft.com/office/word/2010/wordml" xmlns:w15="http://schemas.microsoft.com/office/word/2012/wordml" xmlns:w16cex="http://schemas.microsoft.com/office/word/2018/wordml/cex" xmlns:w16cid="http://schemas.microsoft.com/office/word/2016/wordml/cid" xmlns:w16="http://schemas.microsoft.com/office/word/2018/wordml" xmlns:w16du="http://schemas.microsoft.com/office/word/2023/wordml/word16du" xmlns:w16sdtdh="http://schemas.microsoft.com/office/word/2020/wordml/sdtdatahash" xmlns:w16se="http://schemas.microsoft.com/office/word/2015/wordml/symex" xmlns:wpg="http://schemas.microsoft.com/office/word/2010/wordprocessingGroup" xmlns:wpi="http://schemas.microsoft.com/office/word/2010/wordprocessingInk" xmlns:wne="http://schemas.microsoft.com/office/word/2006/wordml" xmlns:wps="http://schemas.microsoft.com/office/word/2010/wordprocessingShape" mc:Ignorable="w14 w15 w16se w16cid w16 w16cex w16sdtdh w16du wp14">
-  <w:p>
-    <w:pPr>
-      <w:pStyle w:val="En-tte"/>
-    </w:pPr>
-  </w:p>
-</w:hdr>
-</file>
-
 <file path=word/numbering.xml><?xml version="1.0" encoding="utf-8"?>
 <w:numbering xmlns:wpc="http://schemas.microsoft.com/office/word/2010/wordprocessingCanvas" xmlns:cx="http://schemas.microsoft.com/office/drawing/2014/chartex" xmlns:cx1="http://schemas.microsoft.com/office/drawing/2015/9/8/chartex" xmlns:cx2="http://schemas.microsoft.com/office/drawing/2015/10/21/chartex" xmlns:cx3="http://schemas.microsoft.com/office/drawing/2016/5/9/chartex" xmlns:cx4="http://schemas.microsoft.com/office/drawing/2016/5/10/chartex" xmlns:cx5="http://schemas.microsoft.com/office/drawing/2016/5/11/chartex" xmlns:cx6="http://schemas.microsoft.com/office/drawing/2016/5/12/chartex" xmlns:cx7="http://schemas.microsoft.com/office/drawing/2016/5/13/chartex" xmlns:cx8="http://schemas.microsoft.com/office/drawing/2016/5/14/chartex" xmlns:mc="http://schemas.openxmlformats.org/markup-compatibility/2006" xmlns:aink="http://schemas.microsoft.com/office/drawing/2016/ink" xmlns:am3d="http://schemas.microsoft.com/office/drawing/2017/model3d" xmlns:o="urn:schemas-microsoft-com:office:office" xmlns:oel="http://schemas.microsoft.com/office/2019/extlst" xmlns:r="http://schemas.openxmlformats.org/officeDocument/2006/relationships" xmlns:m="http://schemas.openxmlformats.org/officeDocument/2006/math" xmlns:v="urn:schemas-microsoft-com:vml" xmlns:wp14="http://schemas.microsoft.com/office/word/2010/wordprocessingDrawing" xmlns:wp="http://schemas.openxmlformats.org/drawingml/2006/wordprocessingDrawing" xmlns:w10="urn:schemas-microsoft-com:office:word" xmlns:w="http://schemas.openxmlformats.org/wordprocessingml/2006/main" xmlns:w14="http://schemas.microsoft.com/office/word/2010/wordml" xmlns:w15="http://schemas.microsoft.com/office/word/2012/wordml" xmlns:w16cex="http://schemas.microsoft.com/office/word/2018/wordml/cex" xmlns:w16cid="http://schemas.microsoft.com/office/word/2016/wordml/cid" xmlns:w16="http://schemas.microsoft.com/office/word/2018/wordml" xmlns:w16du="http://schemas.microsoft.com/office/word/2023/wordml/word16du" xmlns:w16sdtdh="http://schemas.microsoft.com/office/word/2020/wordml/sdtdatahash" xmlns:w16se="http://schemas.microsoft.com/office/word/2015/wordml/symex" xmlns:wpg="http://schemas.microsoft.com/office/word/2010/wordprocessingGroup" xmlns:wpi="http://schemas.microsoft.com/office/word/2010/wordprocessingInk" xmlns:wne="http://schemas.microsoft.com/office/word/2006/wordml" xmlns:wps="http://schemas.microsoft.com/office/word/2010/wordprocessingShape" mc:Ignorable="w14 w15 w16se w16cid w16 w16cex w16sdtdh w16du wp14">
   <w:numPicBullet w:numPicBulletId="0">
@@ -17832,7 +19366,7 @@
         <v:path o:extrusionok="f" gradientshapeok="t" o:connecttype="rect"/>
         <o:lock v:ext="edit" aspectratio="t"/>
       </v:shapetype>
-      <v:shape id="_x0000_i1034" type="#_x0000_t75" style="width:24.2pt;height:33.3pt;visibility:visible;mso-wrap-style:square" o:bullet="t">
+      <v:shape id="_x0000_i1068" type="#_x0000_t75" style="width:24.15pt;height:33.3pt;visibility:visible;mso-wrap-style:square" o:bullet="t">
         <v:imagedata r:id="rId1" o:title=""/>
       </v:shape>
     </w:pict>

</xml_diff>